<commit_message>
Agregado de todo el modelo estático y parte del dinámico... antes del lunes termino el dinámico
</commit_message>
<xml_diff>
--- a/TP-SistemasExpertos.docx
+++ b/TP-SistemasExpertos.docx
@@ -25450,274 +25450,144 @@
     </w:rPrDefault>
     <w:pPrDefault/>
   </w:docDefaults>
-  <w:latentStyles w:defLockedState="0" w:defUIPriority="99" w:defSemiHidden="0" w:defUnhideWhenUsed="0" w:defQFormat="0" w:count="267">
-    <w:lsdException w:name="Normal" w:uiPriority="0" w:qFormat="1"/>
-    <w:lsdException w:name="heading 1" w:uiPriority="0" w:qFormat="1"/>
-    <w:lsdException w:name="heading 2" w:uiPriority="0" w:qFormat="1"/>
-    <w:lsdException w:name="heading 3" w:uiPriority="0" w:qFormat="1"/>
-    <w:lsdException w:name="heading 4" w:uiPriority="0" w:qFormat="1"/>
-    <w:lsdException w:name="heading 5" w:uiPriority="0" w:qFormat="1"/>
-    <w:lsdException w:name="heading 6" w:uiPriority="0" w:qFormat="1"/>
-    <w:lsdException w:name="heading 7" w:uiPriority="0" w:qFormat="1"/>
-    <w:lsdException w:name="heading 8" w:uiPriority="0" w:qFormat="1"/>
-    <w:lsdException w:name="heading 9" w:uiPriority="0" w:qFormat="1"/>
-    <w:lsdException w:name="index 1" w:locked="1" w:semiHidden="1" w:unhideWhenUsed="1"/>
-    <w:lsdException w:name="index 2" w:locked="1" w:semiHidden="1" w:unhideWhenUsed="1"/>
-    <w:lsdException w:name="index 3" w:locked="1" w:semiHidden="1" w:unhideWhenUsed="1"/>
-    <w:lsdException w:name="index 4" w:locked="1" w:semiHidden="1" w:unhideWhenUsed="1"/>
-    <w:lsdException w:name="index 5" w:locked="1" w:semiHidden="1" w:unhideWhenUsed="1"/>
-    <w:lsdException w:name="index 6" w:locked="1" w:semiHidden="1" w:unhideWhenUsed="1"/>
-    <w:lsdException w:name="index 7" w:locked="1" w:semiHidden="1" w:unhideWhenUsed="1"/>
-    <w:lsdException w:name="index 8" w:locked="1" w:semiHidden="1" w:unhideWhenUsed="1"/>
-    <w:lsdException w:name="index 9" w:locked="1" w:semiHidden="1" w:unhideWhenUsed="1"/>
-    <w:lsdException w:name="toc 1" w:uiPriority="0"/>
-    <w:lsdException w:name="toc 2" w:uiPriority="0"/>
-    <w:lsdException w:name="toc 3" w:uiPriority="0"/>
-    <w:lsdException w:name="toc 4" w:uiPriority="0"/>
-    <w:lsdException w:name="toc 5" w:uiPriority="0"/>
-    <w:lsdException w:name="toc 6" w:uiPriority="0"/>
-    <w:lsdException w:name="toc 7" w:uiPriority="0"/>
-    <w:lsdException w:name="toc 8" w:uiPriority="0"/>
-    <w:lsdException w:name="toc 9" w:uiPriority="0"/>
-    <w:lsdException w:name="Normal Indent" w:locked="1" w:semiHidden="1" w:unhideWhenUsed="1"/>
-    <w:lsdException w:name="footnote text" w:locked="1" w:semiHidden="1" w:unhideWhenUsed="1"/>
-    <w:lsdException w:name="annotation text" w:locked="1" w:semiHidden="1" w:unhideWhenUsed="1"/>
-    <w:lsdException w:name="header" w:locked="1" w:semiHidden="1" w:unhideWhenUsed="1"/>
-    <w:lsdException w:name="footer" w:locked="1" w:semiHidden="1" w:unhideWhenUsed="1"/>
-    <w:lsdException w:name="index heading" w:locked="1" w:semiHidden="1" w:unhideWhenUsed="1"/>
-    <w:lsdException w:name="caption" w:uiPriority="0" w:qFormat="1"/>
-    <w:lsdException w:name="table of figures" w:locked="1" w:semiHidden="1" w:unhideWhenUsed="1"/>
-    <w:lsdException w:name="envelope address" w:locked="1" w:semiHidden="1" w:unhideWhenUsed="1"/>
-    <w:lsdException w:name="envelope return" w:locked="1" w:semiHidden="1" w:unhideWhenUsed="1"/>
-    <w:lsdException w:name="footnote reference" w:locked="1" w:semiHidden="1" w:unhideWhenUsed="1"/>
-    <w:lsdException w:name="annotation reference" w:locked="1" w:semiHidden="1" w:unhideWhenUsed="1"/>
-    <w:lsdException w:name="line number" w:locked="1" w:semiHidden="1" w:unhideWhenUsed="1"/>
-    <w:lsdException w:name="page number" w:locked="1" w:semiHidden="1" w:unhideWhenUsed="1"/>
-    <w:lsdException w:name="endnote reference" w:locked="1" w:semiHidden="1" w:unhideWhenUsed="1"/>
-    <w:lsdException w:name="endnote text" w:locked="1" w:semiHidden="1" w:unhideWhenUsed="1"/>
-    <w:lsdException w:name="table of authorities" w:locked="1" w:semiHidden="1" w:unhideWhenUsed="1"/>
-    <w:lsdException w:name="macro" w:locked="1" w:semiHidden="1" w:unhideWhenUsed="1"/>
-    <w:lsdException w:name="toa heading" w:locked="1" w:semiHidden="1" w:unhideWhenUsed="1"/>
-    <w:lsdException w:name="List" w:locked="1" w:semiHidden="1" w:unhideWhenUsed="1"/>
-    <w:lsdException w:name="List Bullet" w:locked="1" w:semiHidden="1" w:unhideWhenUsed="1"/>
-    <w:lsdException w:name="List Number" w:locked="1" w:semiHidden="1" w:unhideWhenUsed="1"/>
-    <w:lsdException w:name="List 2" w:locked="1" w:semiHidden="1" w:unhideWhenUsed="1"/>
-    <w:lsdException w:name="List 3" w:locked="1" w:semiHidden="1" w:unhideWhenUsed="1"/>
-    <w:lsdException w:name="List 4" w:locked="1" w:semiHidden="1" w:unhideWhenUsed="1"/>
-    <w:lsdException w:name="List 5" w:locked="1" w:semiHidden="1" w:unhideWhenUsed="1"/>
-    <w:lsdException w:name="List Bullet 2" w:locked="1" w:semiHidden="1" w:unhideWhenUsed="1"/>
-    <w:lsdException w:name="List Bullet 3" w:locked="1" w:semiHidden="1" w:unhideWhenUsed="1"/>
-    <w:lsdException w:name="List Bullet 4" w:locked="1" w:semiHidden="1" w:unhideWhenUsed="1"/>
-    <w:lsdException w:name="List Bullet 5" w:locked="1" w:semiHidden="1" w:unhideWhenUsed="1"/>
-    <w:lsdException w:name="List Number 2" w:locked="1" w:semiHidden="1" w:unhideWhenUsed="1"/>
-    <w:lsdException w:name="List Number 3" w:locked="1" w:semiHidden="1" w:unhideWhenUsed="1"/>
-    <w:lsdException w:name="List Number 4" w:locked="1" w:semiHidden="1" w:unhideWhenUsed="1"/>
-    <w:lsdException w:name="List Number 5" w:locked="1" w:semiHidden="1" w:unhideWhenUsed="1"/>
-    <w:lsdException w:name="Title" w:uiPriority="0" w:qFormat="1"/>
-    <w:lsdException w:name="Closing" w:locked="1" w:semiHidden="1" w:unhideWhenUsed="1"/>
-    <w:lsdException w:name="Signature" w:locked="1" w:semiHidden="1" w:unhideWhenUsed="1"/>
-    <w:lsdException w:name="Default Paragraph Font" w:uiPriority="0"/>
-    <w:lsdException w:name="Body Text" w:locked="1" w:semiHidden="1" w:unhideWhenUsed="1"/>
-    <w:lsdException w:name="Body Text Indent" w:locked="1" w:semiHidden="1" w:unhideWhenUsed="1"/>
-    <w:lsdException w:name="List Continue" w:locked="1" w:semiHidden="1" w:unhideWhenUsed="1"/>
-    <w:lsdException w:name="List Continue 2" w:locked="1" w:semiHidden="1" w:unhideWhenUsed="1"/>
-    <w:lsdException w:name="List Continue 3" w:locked="1" w:semiHidden="1" w:unhideWhenUsed="1"/>
-    <w:lsdException w:name="List Continue 4" w:locked="1" w:semiHidden="1" w:unhideWhenUsed="1"/>
-    <w:lsdException w:name="List Continue 5" w:locked="1" w:semiHidden="1" w:unhideWhenUsed="1"/>
-    <w:lsdException w:name="Message Header" w:locked="1" w:semiHidden="1" w:unhideWhenUsed="1"/>
-    <w:lsdException w:name="Subtitle" w:uiPriority="0" w:qFormat="1"/>
-    <w:lsdException w:name="Salutation" w:locked="1" w:semiHidden="1" w:unhideWhenUsed="1"/>
-    <w:lsdException w:name="Date" w:locked="1" w:semiHidden="1" w:unhideWhenUsed="1"/>
-    <w:lsdException w:name="Body Text First Indent" w:locked="1" w:semiHidden="1" w:unhideWhenUsed="1"/>
-    <w:lsdException w:name="Body Text First Indent 2" w:locked="1" w:semiHidden="1" w:unhideWhenUsed="1"/>
-    <w:lsdException w:name="Note Heading" w:locked="1" w:semiHidden="1" w:unhideWhenUsed="1"/>
-    <w:lsdException w:name="Body Text 2" w:locked="1" w:semiHidden="1" w:unhideWhenUsed="1"/>
-    <w:lsdException w:name="Body Text 3" w:locked="1" w:semiHidden="1" w:unhideWhenUsed="1"/>
-    <w:lsdException w:name="Body Text Indent 2" w:locked="1" w:semiHidden="1" w:unhideWhenUsed="1"/>
-    <w:lsdException w:name="Body Text Indent 3" w:locked="1" w:semiHidden="1" w:unhideWhenUsed="1"/>
-    <w:lsdException w:name="Block Text" w:locked="1" w:semiHidden="1" w:unhideWhenUsed="1"/>
-    <w:lsdException w:name="Hyperlink" w:locked="1" w:semiHidden="1" w:unhideWhenUsed="1"/>
-    <w:lsdException w:name="FollowedHyperlink" w:locked="1" w:semiHidden="1" w:unhideWhenUsed="1"/>
-    <w:lsdException w:name="Strong" w:uiPriority="0" w:qFormat="1"/>
-    <w:lsdException w:name="Emphasis" w:uiPriority="0" w:qFormat="1"/>
-    <w:lsdException w:name="Document Map" w:locked="1" w:semiHidden="1" w:unhideWhenUsed="1"/>
-    <w:lsdException w:name="Plain Text" w:locked="1" w:semiHidden="1" w:unhideWhenUsed="1"/>
-    <w:lsdException w:name="E-mail Signature" w:locked="1" w:semiHidden="1" w:unhideWhenUsed="1"/>
-    <w:lsdException w:name="HTML Top of Form" w:locked="1" w:semiHidden="1" w:unhideWhenUsed="1"/>
-    <w:lsdException w:name="HTML Bottom of Form" w:locked="1" w:semiHidden="1" w:unhideWhenUsed="1"/>
-    <w:lsdException w:name="Normal (Web)" w:locked="1" w:semiHidden="1" w:unhideWhenUsed="1"/>
-    <w:lsdException w:name="HTML Acronym" w:locked="1" w:semiHidden="1" w:unhideWhenUsed="1"/>
-    <w:lsdException w:name="HTML Address" w:locked="1" w:semiHidden="1" w:unhideWhenUsed="1"/>
-    <w:lsdException w:name="HTML Cite" w:locked="1" w:semiHidden="1" w:unhideWhenUsed="1"/>
-    <w:lsdException w:name="HTML Code" w:locked="1" w:semiHidden="1" w:unhideWhenUsed="1"/>
-    <w:lsdException w:name="HTML Definition" w:locked="1" w:semiHidden="1" w:unhideWhenUsed="1"/>
-    <w:lsdException w:name="HTML Keyboard" w:locked="1" w:semiHidden="1" w:unhideWhenUsed="1"/>
-    <w:lsdException w:name="HTML Preformatted" w:locked="1" w:semiHidden="1" w:unhideWhenUsed="1"/>
-    <w:lsdException w:name="HTML Sample" w:locked="1" w:semiHidden="1" w:unhideWhenUsed="1"/>
-    <w:lsdException w:name="HTML Typewriter" w:locked="1" w:semiHidden="1" w:unhideWhenUsed="1"/>
-    <w:lsdException w:name="HTML Variable" w:locked="1" w:semiHidden="1" w:unhideWhenUsed="1"/>
-    <w:lsdException w:name="Normal Table" w:locked="1" w:semiHidden="1" w:unhideWhenUsed="1"/>
-    <w:lsdException w:name="annotation subject" w:locked="1" w:semiHidden="1" w:unhideWhenUsed="1"/>
-    <w:lsdException w:name="No List" w:locked="1" w:semiHidden="1" w:unhideWhenUsed="1"/>
-    <w:lsdException w:name="Outline List 1" w:locked="1" w:semiHidden="1" w:unhideWhenUsed="1"/>
-    <w:lsdException w:name="Outline List 2" w:locked="1" w:semiHidden="1" w:unhideWhenUsed="1"/>
-    <w:lsdException w:name="Outline List 3" w:locked="1" w:semiHidden="1" w:unhideWhenUsed="1"/>
-    <w:lsdException w:name="Table Simple 1" w:locked="1" w:semiHidden="1" w:unhideWhenUsed="1"/>
-    <w:lsdException w:name="Table Simple 2" w:locked="1" w:semiHidden="1" w:unhideWhenUsed="1"/>
-    <w:lsdException w:name="Table Simple 3" w:locked="1" w:semiHidden="1" w:unhideWhenUsed="1"/>
-    <w:lsdException w:name="Table Classic 1" w:locked="1" w:semiHidden="1" w:unhideWhenUsed="1"/>
-    <w:lsdException w:name="Table Classic 2" w:locked="1" w:semiHidden="1" w:unhideWhenUsed="1"/>
-    <w:lsdException w:name="Table Classic 3" w:locked="1" w:semiHidden="1" w:unhideWhenUsed="1"/>
-    <w:lsdException w:name="Table Classic 4" w:locked="1" w:semiHidden="1" w:unhideWhenUsed="1"/>
-    <w:lsdException w:name="Table Colorful 1" w:locked="1" w:semiHidden="1" w:unhideWhenUsed="1"/>
-    <w:lsdException w:name="Table Colorful 2" w:locked="1" w:semiHidden="1" w:unhideWhenUsed="1"/>
-    <w:lsdException w:name="Table Colorful 3" w:locked="1" w:semiHidden="1" w:unhideWhenUsed="1"/>
-    <w:lsdException w:name="Table Columns 1" w:locked="1" w:semiHidden="1" w:unhideWhenUsed="1"/>
-    <w:lsdException w:name="Table Columns 2" w:locked="1" w:semiHidden="1" w:unhideWhenUsed="1"/>
-    <w:lsdException w:name="Table Columns 3" w:locked="1" w:semiHidden="1" w:unhideWhenUsed="1"/>
-    <w:lsdException w:name="Table Columns 4" w:locked="1" w:semiHidden="1" w:unhideWhenUsed="1"/>
-    <w:lsdException w:name="Table Columns 5" w:locked="1" w:semiHidden="1" w:unhideWhenUsed="1"/>
-    <w:lsdException w:name="Table Grid 1" w:locked="1" w:semiHidden="1" w:unhideWhenUsed="1"/>
-    <w:lsdException w:name="Table Grid 2" w:locked="1" w:semiHidden="1" w:unhideWhenUsed="1"/>
-    <w:lsdException w:name="Table Grid 3" w:locked="1" w:semiHidden="1" w:unhideWhenUsed="1"/>
-    <w:lsdException w:name="Table Grid 4" w:locked="1" w:semiHidden="1" w:unhideWhenUsed="1"/>
-    <w:lsdException w:name="Table Grid 5" w:locked="1" w:semiHidden="1" w:unhideWhenUsed="1"/>
-    <w:lsdException w:name="Table Grid 6" w:locked="1" w:semiHidden="1" w:unhideWhenUsed="1"/>
-    <w:lsdException w:name="Table Grid 7" w:locked="1" w:semiHidden="1" w:unhideWhenUsed="1"/>
-    <w:lsdException w:name="Table Grid 8" w:locked="1" w:semiHidden="1" w:unhideWhenUsed="1"/>
-    <w:lsdException w:name="Table List 1" w:locked="1" w:semiHidden="1" w:unhideWhenUsed="1"/>
-    <w:lsdException w:name="Table List 2" w:locked="1" w:semiHidden="1" w:unhideWhenUsed="1"/>
-    <w:lsdException w:name="Table List 3" w:locked="1" w:semiHidden="1" w:unhideWhenUsed="1"/>
-    <w:lsdException w:name="Table List 4" w:locked="1" w:semiHidden="1" w:unhideWhenUsed="1"/>
-    <w:lsdException w:name="Table List 5" w:locked="1" w:semiHidden="1" w:unhideWhenUsed="1"/>
-    <w:lsdException w:name="Table List 6" w:locked="1" w:semiHidden="1" w:unhideWhenUsed="1"/>
-    <w:lsdException w:name="Table List 7" w:locked="1" w:semiHidden="1" w:unhideWhenUsed="1"/>
-    <w:lsdException w:name="Table List 8" w:locked="1" w:semiHidden="1" w:unhideWhenUsed="1"/>
-    <w:lsdException w:name="Table 3D effects 1" w:locked="1" w:semiHidden="1" w:unhideWhenUsed="1"/>
-    <w:lsdException w:name="Table 3D effects 2" w:locked="1" w:semiHidden="1" w:unhideWhenUsed="1"/>
-    <w:lsdException w:name="Table 3D effects 3" w:locked="1" w:semiHidden="1" w:unhideWhenUsed="1"/>
-    <w:lsdException w:name="Table Contemporary" w:locked="1" w:semiHidden="1" w:unhideWhenUsed="1"/>
-    <w:lsdException w:name="Table Elegant" w:locked="1" w:semiHidden="1" w:unhideWhenUsed="1"/>
-    <w:lsdException w:name="Table Professional" w:locked="1" w:semiHidden="1" w:unhideWhenUsed="1"/>
-    <w:lsdException w:name="Table Subtle 1" w:locked="1" w:semiHidden="1" w:unhideWhenUsed="1"/>
-    <w:lsdException w:name="Table Subtle 2" w:locked="1" w:semiHidden="1" w:unhideWhenUsed="1"/>
-    <w:lsdException w:name="Table Web 1" w:locked="1" w:semiHidden="1" w:unhideWhenUsed="1"/>
-    <w:lsdException w:name="Table Web 2" w:locked="1" w:semiHidden="1" w:unhideWhenUsed="1"/>
-    <w:lsdException w:name="Table Web 3" w:locked="1" w:semiHidden="1" w:unhideWhenUsed="1"/>
-    <w:lsdException w:name="Balloon Text" w:locked="1" w:semiHidden="1" w:unhideWhenUsed="1"/>
-    <w:lsdException w:name="Table Grid" w:uiPriority="0"/>
-    <w:lsdException w:name="Table Theme" w:locked="1" w:semiHidden="1" w:unhideWhenUsed="1"/>
-    <w:lsdException w:name="Placeholder Text" w:semiHidden="1"/>
-    <w:lsdException w:name="No Spacing" w:uiPriority="1" w:qFormat="1"/>
-    <w:lsdException w:name="Light Shading" w:uiPriority="60"/>
-    <w:lsdException w:name="Light List" w:uiPriority="61"/>
-    <w:lsdException w:name="Light Grid" w:uiPriority="62"/>
-    <w:lsdException w:name="Medium Shading 1" w:uiPriority="63"/>
-    <w:lsdException w:name="Medium Shading 2" w:uiPriority="64"/>
-    <w:lsdException w:name="Medium List 1" w:uiPriority="65"/>
-    <w:lsdException w:name="Medium List 2" w:uiPriority="66"/>
-    <w:lsdException w:name="Medium Grid 1" w:uiPriority="67"/>
-    <w:lsdException w:name="Medium Grid 2" w:uiPriority="68"/>
-    <w:lsdException w:name="Medium Grid 3" w:uiPriority="69"/>
-    <w:lsdException w:name="Dark List" w:uiPriority="70"/>
-    <w:lsdException w:name="Colorful Shading" w:uiPriority="71"/>
-    <w:lsdException w:name="Colorful List" w:uiPriority="72"/>
-    <w:lsdException w:name="Colorful Grid" w:uiPriority="73"/>
-    <w:lsdException w:name="Light Shading Accent 1" w:uiPriority="60"/>
-    <w:lsdException w:name="Light List Accent 1" w:uiPriority="61"/>
-    <w:lsdException w:name="Light Grid Accent 1" w:uiPriority="62"/>
-    <w:lsdException w:name="Medium Shading 1 Accent 1" w:uiPriority="63"/>
-    <w:lsdException w:name="Medium Shading 2 Accent 1" w:uiPriority="64"/>
-    <w:lsdException w:name="Medium List 1 Accent 1" w:uiPriority="65"/>
-    <w:lsdException w:name="Revision" w:semiHidden="1"/>
-    <w:lsdException w:name="List Paragraph" w:uiPriority="34" w:qFormat="1"/>
-    <w:lsdException w:name="Quote" w:uiPriority="29" w:qFormat="1"/>
-    <w:lsdException w:name="Intense Quote" w:uiPriority="30" w:qFormat="1"/>
-    <w:lsdException w:name="Medium List 2 Accent 1" w:uiPriority="66"/>
-    <w:lsdException w:name="Medium Grid 1 Accent 1" w:uiPriority="67"/>
-    <w:lsdException w:name="Medium Grid 2 Accent 1" w:uiPriority="68"/>
-    <w:lsdException w:name="Medium Grid 3 Accent 1" w:uiPriority="69"/>
-    <w:lsdException w:name="Dark List Accent 1" w:uiPriority="70"/>
-    <w:lsdException w:name="Colorful Shading Accent 1" w:uiPriority="71"/>
-    <w:lsdException w:name="Colorful List Accent 1" w:uiPriority="72"/>
-    <w:lsdException w:name="Colorful Grid Accent 1" w:uiPriority="73"/>
-    <w:lsdException w:name="Light Shading Accent 2" w:uiPriority="60"/>
-    <w:lsdException w:name="Light List Accent 2" w:uiPriority="61"/>
-    <w:lsdException w:name="Light Grid Accent 2" w:uiPriority="62"/>
-    <w:lsdException w:name="Medium Shading 1 Accent 2" w:uiPriority="63"/>
-    <w:lsdException w:name="Medium Shading 2 Accent 2" w:uiPriority="64"/>
-    <w:lsdException w:name="Medium List 1 Accent 2" w:uiPriority="65"/>
-    <w:lsdException w:name="Medium List 2 Accent 2" w:uiPriority="66"/>
-    <w:lsdException w:name="Medium Grid 1 Accent 2" w:uiPriority="67"/>
-    <w:lsdException w:name="Medium Grid 2 Accent 2" w:uiPriority="68"/>
-    <w:lsdException w:name="Medium Grid 3 Accent 2" w:uiPriority="69"/>
-    <w:lsdException w:name="Dark List Accent 2" w:uiPriority="70"/>
-    <w:lsdException w:name="Colorful Shading Accent 2" w:uiPriority="71"/>
-    <w:lsdException w:name="Colorful List Accent 2" w:uiPriority="72"/>
-    <w:lsdException w:name="Colorful Grid Accent 2" w:uiPriority="73"/>
-    <w:lsdException w:name="Light Shading Accent 3" w:uiPriority="60"/>
-    <w:lsdException w:name="Light List Accent 3" w:uiPriority="61"/>
-    <w:lsdException w:name="Light Grid Accent 3" w:uiPriority="62"/>
-    <w:lsdException w:name="Medium Shading 1 Accent 3" w:uiPriority="63"/>
-    <w:lsdException w:name="Medium Shading 2 Accent 3" w:uiPriority="64"/>
-    <w:lsdException w:name="Medium List 1 Accent 3" w:uiPriority="65"/>
-    <w:lsdException w:name="Medium List 2 Accent 3" w:uiPriority="66"/>
-    <w:lsdException w:name="Medium Grid 1 Accent 3" w:uiPriority="67"/>
-    <w:lsdException w:name="Medium Grid 2 Accent 3" w:uiPriority="68"/>
-    <w:lsdException w:name="Medium Grid 3 Accent 3" w:uiPriority="69"/>
-    <w:lsdException w:name="Dark List Accent 3" w:uiPriority="70"/>
-    <w:lsdException w:name="Colorful Shading Accent 3" w:uiPriority="71"/>
-    <w:lsdException w:name="Colorful List Accent 3" w:uiPriority="72"/>
-    <w:lsdException w:name="Colorful Grid Accent 3" w:uiPriority="73"/>
-    <w:lsdException w:name="Light Shading Accent 4" w:uiPriority="60"/>
-    <w:lsdException w:name="Light List Accent 4" w:uiPriority="61"/>
-    <w:lsdException w:name="Light Grid Accent 4" w:uiPriority="62"/>
-    <w:lsdException w:name="Medium Shading 1 Accent 4" w:uiPriority="63"/>
-    <w:lsdException w:name="Medium Shading 2 Accent 4" w:uiPriority="64"/>
-    <w:lsdException w:name="Medium List 1 Accent 4" w:uiPriority="65"/>
-    <w:lsdException w:name="Medium List 2 Accent 4" w:uiPriority="66"/>
-    <w:lsdException w:name="Medium Grid 1 Accent 4" w:uiPriority="67"/>
-    <w:lsdException w:name="Medium Grid 2 Accent 4" w:uiPriority="68"/>
-    <w:lsdException w:name="Medium Grid 3 Accent 4" w:uiPriority="69"/>
-    <w:lsdException w:name="Dark List Accent 4" w:uiPriority="70"/>
-    <w:lsdException w:name="Colorful Shading Accent 4" w:uiPriority="71"/>
-    <w:lsdException w:name="Colorful List Accent 4" w:uiPriority="72"/>
-    <w:lsdException w:name="Colorful Grid Accent 4" w:uiPriority="73"/>
-    <w:lsdException w:name="Light Shading Accent 5" w:uiPriority="60"/>
-    <w:lsdException w:name="Light List Accent 5" w:uiPriority="61"/>
-    <w:lsdException w:name="Light Grid Accent 5" w:uiPriority="62"/>
-    <w:lsdException w:name="Medium Shading 1 Accent 5" w:uiPriority="63"/>
-    <w:lsdException w:name="Medium Shading 2 Accent 5" w:uiPriority="64"/>
-    <w:lsdException w:name="Medium List 1 Accent 5" w:uiPriority="65"/>
-    <w:lsdException w:name="Medium List 2 Accent 5" w:uiPriority="66"/>
-    <w:lsdException w:name="Medium Grid 1 Accent 5" w:uiPriority="67"/>
-    <w:lsdException w:name="Medium Grid 2 Accent 5" w:uiPriority="68"/>
-    <w:lsdException w:name="Medium Grid 3 Accent 5" w:uiPriority="69"/>
-    <w:lsdException w:name="Dark List Accent 5" w:uiPriority="70"/>
-    <w:lsdException w:name="Colorful Shading Accent 5" w:uiPriority="71"/>
-    <w:lsdException w:name="Colorful List Accent 5" w:uiPriority="72"/>
-    <w:lsdException w:name="Colorful Grid Accent 5" w:uiPriority="73"/>
-    <w:lsdException w:name="Light Shading Accent 6" w:uiPriority="60"/>
-    <w:lsdException w:name="Light List Accent 6" w:uiPriority="61"/>
-    <w:lsdException w:name="Light Grid Accent 6" w:uiPriority="62"/>
-    <w:lsdException w:name="Medium Shading 1 Accent 6" w:uiPriority="63"/>
-    <w:lsdException w:name="Medium Shading 2 Accent 6" w:uiPriority="64"/>
-    <w:lsdException w:name="Medium List 1 Accent 6" w:uiPriority="65"/>
-    <w:lsdException w:name="Medium List 2 Accent 6" w:uiPriority="66"/>
-    <w:lsdException w:name="Medium Grid 1 Accent 6" w:uiPriority="67"/>
-    <w:lsdException w:name="Medium Grid 2 Accent 6" w:uiPriority="68"/>
-    <w:lsdException w:name="Medium Grid 3 Accent 6" w:uiPriority="69"/>
-    <w:lsdException w:name="Dark List Accent 6" w:uiPriority="70"/>
-    <w:lsdException w:name="Colorful Shading Accent 6" w:uiPriority="71"/>
-    <w:lsdException w:name="Colorful List Accent 6" w:uiPriority="72"/>
-    <w:lsdException w:name="Colorful Grid Accent 6" w:uiPriority="73"/>
-    <w:lsdException w:name="Subtle Emphasis" w:uiPriority="19" w:qFormat="1"/>
-    <w:lsdException w:name="Intense Emphasis" w:uiPriority="21" w:qFormat="1"/>
-    <w:lsdException w:name="Subtle Reference" w:uiPriority="31" w:qFormat="1"/>
-    <w:lsdException w:name="Intense Reference" w:uiPriority="32" w:qFormat="1"/>
-    <w:lsdException w:name="Book Title" w:uiPriority="33" w:qFormat="1"/>
-    <w:lsdException w:name="Bibliography" w:semiHidden="1" w:uiPriority="37" w:unhideWhenUsed="1"/>
-    <w:lsdException w:name="TOC Heading" w:uiPriority="39" w:qFormat="1"/>
+  <w:latentStyles w:defLockedState="1" w:defUIPriority="99" w:defSemiHidden="1" w:defUnhideWhenUsed="1" w:defQFormat="0" w:count="267">
+    <w:lsdException w:name="Normal" w:semiHidden="0" w:uiPriority="0" w:unhideWhenUsed="0" w:qFormat="1"/>
+    <w:lsdException w:name="heading 1" w:semiHidden="0" w:uiPriority="9" w:unhideWhenUsed="0" w:qFormat="1"/>
+    <w:lsdException w:name="heading 2" w:semiHidden="0" w:uiPriority="9" w:unhideWhenUsed="0" w:qFormat="1"/>
+    <w:lsdException w:name="heading 3" w:semiHidden="0" w:uiPriority="9" w:unhideWhenUsed="0" w:qFormat="1"/>
+    <w:lsdException w:name="heading 4" w:semiHidden="0" w:uiPriority="9" w:unhideWhenUsed="0" w:qFormat="1"/>
+    <w:lsdException w:name="heading 5" w:semiHidden="0" w:uiPriority="9" w:unhideWhenUsed="0" w:qFormat="1"/>
+    <w:lsdException w:name="heading 6" w:semiHidden="0" w:uiPriority="9" w:unhideWhenUsed="0" w:qFormat="1"/>
+    <w:lsdException w:name="heading 7" w:semiHidden="0" w:uiPriority="9" w:unhideWhenUsed="0" w:qFormat="1"/>
+    <w:lsdException w:name="heading 8" w:semiHidden="0" w:uiPriority="9" w:unhideWhenUsed="0" w:qFormat="1"/>
+    <w:lsdException w:name="heading 9" w:semiHidden="0" w:uiPriority="9" w:unhideWhenUsed="0" w:qFormat="1"/>
+    <w:lsdException w:name="toc 1" w:uiPriority="39"/>
+    <w:lsdException w:name="toc 2" w:uiPriority="39"/>
+    <w:lsdException w:name="toc 3" w:uiPriority="39"/>
+    <w:lsdException w:name="toc 4" w:uiPriority="39"/>
+    <w:lsdException w:name="toc 5" w:uiPriority="39"/>
+    <w:lsdException w:name="toc 6" w:uiPriority="39"/>
+    <w:lsdException w:name="toc 7" w:uiPriority="39"/>
+    <w:lsdException w:name="toc 8" w:uiPriority="39"/>
+    <w:lsdException w:name="toc 9" w:uiPriority="39"/>
+    <w:lsdException w:name="caption" w:semiHidden="0" w:uiPriority="35" w:unhideWhenUsed="0" w:qFormat="1"/>
+    <w:lsdException w:name="Title" w:semiHidden="0" w:uiPriority="10" w:unhideWhenUsed="0" w:qFormat="1"/>
+    <w:lsdException w:name="Default Paragraph Font" w:uiPriority="1"/>
+    <w:lsdException w:name="Subtitle" w:semiHidden="0" w:uiPriority="11" w:unhideWhenUsed="0" w:qFormat="1"/>
+    <w:lsdException w:name="Strong" w:semiHidden="0" w:uiPriority="22" w:unhideWhenUsed="0" w:qFormat="1"/>
+    <w:lsdException w:name="Emphasis" w:semiHidden="0" w:uiPriority="20" w:unhideWhenUsed="0" w:qFormat="1"/>
+    <w:lsdException w:name="Table Grid" w:semiHidden="0" w:uiPriority="59" w:unhideWhenUsed="0"/>
+    <w:lsdException w:name="Placeholder Text" w:locked="0" w:unhideWhenUsed="0"/>
+    <w:lsdException w:name="No Spacing" w:locked="0" w:semiHidden="0" w:uiPriority="1" w:unhideWhenUsed="0" w:qFormat="1"/>
+    <w:lsdException w:name="Light Shading" w:locked="0" w:semiHidden="0" w:uiPriority="60" w:unhideWhenUsed="0"/>
+    <w:lsdException w:name="Light List" w:locked="0" w:semiHidden="0" w:uiPriority="61" w:unhideWhenUsed="0"/>
+    <w:lsdException w:name="Light Grid" w:locked="0" w:semiHidden="0" w:uiPriority="62" w:unhideWhenUsed="0"/>
+    <w:lsdException w:name="Medium Shading 1" w:locked="0" w:semiHidden="0" w:uiPriority="63" w:unhideWhenUsed="0"/>
+    <w:lsdException w:name="Medium Shading 2" w:locked="0" w:semiHidden="0" w:uiPriority="64" w:unhideWhenUsed="0"/>
+    <w:lsdException w:name="Medium List 1" w:locked="0" w:semiHidden="0" w:uiPriority="65" w:unhideWhenUsed="0"/>
+    <w:lsdException w:name="Medium List 2" w:locked="0" w:semiHidden="0" w:uiPriority="66" w:unhideWhenUsed="0"/>
+    <w:lsdException w:name="Medium Grid 1" w:locked="0" w:semiHidden="0" w:uiPriority="67" w:unhideWhenUsed="0"/>
+    <w:lsdException w:name="Medium Grid 2" w:locked="0" w:semiHidden="0" w:uiPriority="68" w:unhideWhenUsed="0"/>
+    <w:lsdException w:name="Medium Grid 3" w:locked="0" w:semiHidden="0" w:uiPriority="69" w:unhideWhenUsed="0"/>
+    <w:lsdException w:name="Dark List" w:locked="0" w:semiHidden="0" w:uiPriority="70" w:unhideWhenUsed="0"/>
+    <w:lsdException w:name="Colorful Shading" w:locked="0" w:semiHidden="0" w:uiPriority="71" w:unhideWhenUsed="0"/>
+    <w:lsdException w:name="Colorful List" w:locked="0" w:semiHidden="0" w:uiPriority="72" w:unhideWhenUsed="0"/>
+    <w:lsdException w:name="Colorful Grid" w:locked="0" w:semiHidden="0" w:uiPriority="73" w:unhideWhenUsed="0"/>
+    <w:lsdException w:name="Light Shading Accent 1" w:locked="0" w:semiHidden="0" w:uiPriority="60" w:unhideWhenUsed="0"/>
+    <w:lsdException w:name="Light List Accent 1" w:locked="0" w:semiHidden="0" w:uiPriority="61" w:unhideWhenUsed="0"/>
+    <w:lsdException w:name="Light Grid Accent 1" w:locked="0" w:semiHidden="0" w:uiPriority="62" w:unhideWhenUsed="0"/>
+    <w:lsdException w:name="Medium Shading 1 Accent 1" w:locked="0" w:semiHidden="0" w:uiPriority="63" w:unhideWhenUsed="0"/>
+    <w:lsdException w:name="Medium Shading 2 Accent 1" w:locked="0" w:semiHidden="0" w:uiPriority="64" w:unhideWhenUsed="0"/>
+    <w:lsdException w:name="Medium List 1 Accent 1" w:locked="0" w:semiHidden="0" w:uiPriority="65" w:unhideWhenUsed="0"/>
+    <w:lsdException w:name="Revision" w:locked="0" w:unhideWhenUsed="0"/>
+    <w:lsdException w:name="List Paragraph" w:locked="0" w:semiHidden="0" w:uiPriority="34" w:unhideWhenUsed="0" w:qFormat="1"/>
+    <w:lsdException w:name="Quote" w:locked="0" w:semiHidden="0" w:uiPriority="29" w:unhideWhenUsed="0" w:qFormat="1"/>
+    <w:lsdException w:name="Intense Quote" w:locked="0" w:semiHidden="0" w:uiPriority="30" w:unhideWhenUsed="0" w:qFormat="1"/>
+    <w:lsdException w:name="Medium List 2 Accent 1" w:locked="0" w:semiHidden="0" w:uiPriority="66" w:unhideWhenUsed="0"/>
+    <w:lsdException w:name="Medium Grid 1 Accent 1" w:locked="0" w:semiHidden="0" w:uiPriority="67" w:unhideWhenUsed="0"/>
+    <w:lsdException w:name="Medium Grid 2 Accent 1" w:locked="0" w:semiHidden="0" w:uiPriority="68" w:unhideWhenUsed="0"/>
+    <w:lsdException w:name="Medium Grid 3 Accent 1" w:locked="0" w:semiHidden="0" w:uiPriority="69" w:unhideWhenUsed="0"/>
+    <w:lsdException w:name="Dark List Accent 1" w:locked="0" w:semiHidden="0" w:uiPriority="70" w:unhideWhenUsed="0"/>
+    <w:lsdException w:name="Colorful Shading Accent 1" w:locked="0" w:semiHidden="0" w:uiPriority="71" w:unhideWhenUsed="0"/>
+    <w:lsdException w:name="Colorful List Accent 1" w:locked="0" w:semiHidden="0" w:uiPriority="72" w:unhideWhenUsed="0"/>
+    <w:lsdException w:name="Colorful Grid Accent 1" w:locked="0" w:semiHidden="0" w:uiPriority="73" w:unhideWhenUsed="0"/>
+    <w:lsdException w:name="Light Shading Accent 2" w:locked="0" w:semiHidden="0" w:uiPriority="60" w:unhideWhenUsed="0"/>
+    <w:lsdException w:name="Light List Accent 2" w:locked="0" w:semiHidden="0" w:uiPriority="61" w:unhideWhenUsed="0"/>
+    <w:lsdException w:name="Light Grid Accent 2" w:locked="0" w:semiHidden="0" w:uiPriority="62" w:unhideWhenUsed="0"/>
+    <w:lsdException w:name="Medium Shading 1 Accent 2" w:locked="0" w:semiHidden="0" w:uiPriority="63" w:unhideWhenUsed="0"/>
+    <w:lsdException w:name="Medium Shading 2 Accent 2" w:locked="0" w:semiHidden="0" w:uiPriority="64" w:unhideWhenUsed="0"/>
+    <w:lsdException w:name="Medium List 1 Accent 2" w:locked="0" w:semiHidden="0" w:uiPriority="65" w:unhideWhenUsed="0"/>
+    <w:lsdException w:name="Medium List 2 Accent 2" w:locked="0" w:semiHidden="0" w:uiPriority="66" w:unhideWhenUsed="0"/>
+    <w:lsdException w:name="Medium Grid 1 Accent 2" w:locked="0" w:semiHidden="0" w:uiPriority="67" w:unhideWhenUsed="0"/>
+    <w:lsdException w:name="Medium Grid 2 Accent 2" w:locked="0" w:semiHidden="0" w:uiPriority="68" w:unhideWhenUsed="0"/>
+    <w:lsdException w:name="Medium Grid 3 Accent 2" w:locked="0" w:semiHidden="0" w:uiPriority="69" w:unhideWhenUsed="0"/>
+    <w:lsdException w:name="Dark List Accent 2" w:locked="0" w:semiHidden="0" w:uiPriority="70" w:unhideWhenUsed="0"/>
+    <w:lsdException w:name="Colorful Shading Accent 2" w:locked="0" w:semiHidden="0" w:uiPriority="71" w:unhideWhenUsed="0"/>
+    <w:lsdException w:name="Colorful List Accent 2" w:locked="0" w:semiHidden="0" w:uiPriority="72" w:unhideWhenUsed="0"/>
+    <w:lsdException w:name="Colorful Grid Accent 2" w:locked="0" w:semiHidden="0" w:uiPriority="73" w:unhideWhenUsed="0"/>
+    <w:lsdException w:name="Light Shading Accent 3" w:locked="0" w:semiHidden="0" w:uiPriority="60" w:unhideWhenUsed="0"/>
+    <w:lsdException w:name="Light List Accent 3" w:locked="0" w:semiHidden="0" w:uiPriority="61" w:unhideWhenUsed="0"/>
+    <w:lsdException w:name="Light Grid Accent 3" w:locked="0" w:semiHidden="0" w:uiPriority="62" w:unhideWhenUsed="0"/>
+    <w:lsdException w:name="Medium Shading 1 Accent 3" w:locked="0" w:semiHidden="0" w:uiPriority="63" w:unhideWhenUsed="0"/>
+    <w:lsdException w:name="Medium Shading 2 Accent 3" w:locked="0" w:semiHidden="0" w:uiPriority="64" w:unhideWhenUsed="0"/>
+    <w:lsdException w:name="Medium List 1 Accent 3" w:locked="0" w:semiHidden="0" w:uiPriority="65" w:unhideWhenUsed="0"/>
+    <w:lsdException w:name="Medium List 2 Accent 3" w:locked="0" w:semiHidden="0" w:uiPriority="66" w:unhideWhenUsed="0"/>
+    <w:lsdException w:name="Medium Grid 1 Accent 3" w:locked="0" w:semiHidden="0" w:uiPriority="67" w:unhideWhenUsed="0"/>
+    <w:lsdException w:name="Medium Grid 2 Accent 3" w:locked="0" w:semiHidden="0" w:uiPriority="68" w:unhideWhenUsed="0"/>
+    <w:lsdException w:name="Medium Grid 3 Accent 3" w:locked="0" w:semiHidden="0" w:uiPriority="69" w:unhideWhenUsed="0"/>
+    <w:lsdException w:name="Dark List Accent 3" w:locked="0" w:semiHidden="0" w:uiPriority="70" w:unhideWhenUsed="0"/>
+    <w:lsdException w:name="Colorful Shading Accent 3" w:locked="0" w:semiHidden="0" w:uiPriority="71" w:unhideWhenUsed="0"/>
+    <w:lsdException w:name="Colorful List Accent 3" w:locked="0" w:semiHidden="0" w:uiPriority="72" w:unhideWhenUsed="0"/>
+    <w:lsdException w:name="Colorful Grid Accent 3" w:locked="0" w:semiHidden="0" w:uiPriority="73" w:unhideWhenUsed="0"/>
+    <w:lsdException w:name="Light Shading Accent 4" w:locked="0" w:semiHidden="0" w:uiPriority="60" w:unhideWhenUsed="0"/>
+    <w:lsdException w:name="Light List Accent 4" w:locked="0" w:semiHidden="0" w:uiPriority="61" w:unhideWhenUsed="0"/>
+    <w:lsdException w:name="Light Grid Accent 4" w:locked="0" w:semiHidden="0" w:uiPriority="62" w:unhideWhenUsed="0"/>
+    <w:lsdException w:name="Medium Shading 1 Accent 4" w:locked="0" w:semiHidden="0" w:uiPriority="63" w:unhideWhenUsed="0"/>
+    <w:lsdException w:name="Medium Shading 2 Accent 4" w:locked="0" w:semiHidden="0" w:uiPriority="64" w:unhideWhenUsed="0"/>
+    <w:lsdException w:name="Medium List 1 Accent 4" w:locked="0" w:semiHidden="0" w:uiPriority="65" w:unhideWhenUsed="0"/>
+    <w:lsdException w:name="Medium List 2 Accent 4" w:locked="0" w:semiHidden="0" w:uiPriority="66" w:unhideWhenUsed="0"/>
+    <w:lsdException w:name="Medium Grid 1 Accent 4" w:locked="0" w:semiHidden="0" w:uiPriority="67" w:unhideWhenUsed="0"/>
+    <w:lsdException w:name="Medium Grid 2 Accent 4" w:locked="0" w:semiHidden="0" w:uiPriority="68" w:unhideWhenUsed="0"/>
+    <w:lsdException w:name="Medium Grid 3 Accent 4" w:locked="0" w:semiHidden="0" w:uiPriority="69" w:unhideWhenUsed="0"/>
+    <w:lsdException w:name="Dark List Accent 4" w:locked="0" w:semiHidden="0" w:uiPriority="70" w:unhideWhenUsed="0"/>
+    <w:lsdException w:name="Colorful Shading Accent 4" w:locked="0" w:semiHidden="0" w:uiPriority="71" w:unhideWhenUsed="0"/>
+    <w:lsdException w:name="Colorful List Accent 4" w:locked="0" w:semiHidden="0" w:uiPriority="72" w:unhideWhenUsed="0"/>
+    <w:lsdException w:name="Colorful Grid Accent 4" w:locked="0" w:semiHidden="0" w:uiPriority="73" w:unhideWhenUsed="0"/>
+    <w:lsdException w:name="Light Shading Accent 5" w:locked="0" w:semiHidden="0" w:uiPriority="60" w:unhideWhenUsed="0"/>
+    <w:lsdException w:name="Light List Accent 5" w:locked="0" w:semiHidden="0" w:uiPriority="61" w:unhideWhenUsed="0"/>
+    <w:lsdException w:name="Light Grid Accent 5" w:locked="0" w:semiHidden="0" w:uiPriority="62" w:unhideWhenUsed="0"/>
+    <w:lsdException w:name="Medium Shading 1 Accent 5" w:locked="0" w:semiHidden="0" w:uiPriority="63" w:unhideWhenUsed="0"/>
+    <w:lsdException w:name="Medium Shading 2 Accent 5" w:locked="0" w:semiHidden="0" w:uiPriority="64" w:unhideWhenUsed="0"/>
+    <w:lsdException w:name="Medium List 1 Accent 5" w:locked="0" w:semiHidden="0" w:uiPriority="65" w:unhideWhenUsed="0"/>
+    <w:lsdException w:name="Medium List 2 Accent 5" w:locked="0" w:semiHidden="0" w:uiPriority="66" w:unhideWhenUsed="0"/>
+    <w:lsdException w:name="Medium Grid 1 Accent 5" w:locked="0" w:semiHidden="0" w:uiPriority="67" w:unhideWhenUsed="0"/>
+    <w:lsdException w:name="Medium Grid 2 Accent 5" w:locked="0" w:semiHidden="0" w:uiPriority="68" w:unhideWhenUsed="0"/>
+    <w:lsdException w:name="Medium Grid 3 Accent 5" w:locked="0" w:semiHidden="0" w:uiPriority="69" w:unhideWhenUsed="0"/>
+    <w:lsdException w:name="Dark List Accent 5" w:locked="0" w:semiHidden="0" w:uiPriority="70" w:unhideWhenUsed="0"/>
+    <w:lsdException w:name="Colorful Shading Accent 5" w:locked="0" w:semiHidden="0" w:uiPriority="71" w:unhideWhenUsed="0"/>
+    <w:lsdException w:name="Colorful List Accent 5" w:locked="0" w:semiHidden="0" w:uiPriority="72" w:unhideWhenUsed="0"/>
+    <w:lsdException w:name="Colorful Grid Accent 5" w:locked="0" w:semiHidden="0" w:uiPriority="73" w:unhideWhenUsed="0"/>
+    <w:lsdException w:name="Light Shading Accent 6" w:locked="0" w:semiHidden="0" w:uiPriority="60" w:unhideWhenUsed="0"/>
+    <w:lsdException w:name="Light List Accent 6" w:locked="0" w:semiHidden="0" w:uiPriority="61" w:unhideWhenUsed="0"/>
+    <w:lsdException w:name="Light Grid Accent 6" w:locked="0" w:semiHidden="0" w:uiPriority="62" w:unhideWhenUsed="0"/>
+    <w:lsdException w:name="Medium Shading 1 Accent 6" w:locked="0" w:semiHidden="0" w:uiPriority="63" w:unhideWhenUsed="0"/>
+    <w:lsdException w:name="Medium Shading 2 Accent 6" w:locked="0" w:semiHidden="0" w:uiPriority="64" w:unhideWhenUsed="0"/>
+    <w:lsdException w:name="Medium List 1 Accent 6" w:locked="0" w:semiHidden="0" w:uiPriority="65" w:unhideWhenUsed="0"/>
+    <w:lsdException w:name="Medium List 2 Accent 6" w:locked="0" w:semiHidden="0" w:uiPriority="66" w:unhideWhenUsed="0"/>
+    <w:lsdException w:name="Medium Grid 1 Accent 6" w:locked="0" w:semiHidden="0" w:uiPriority="67" w:unhideWhenUsed="0"/>
+    <w:lsdException w:name="Medium Grid 2 Accent 6" w:locked="0" w:semiHidden="0" w:uiPriority="68" w:unhideWhenUsed="0"/>
+    <w:lsdException w:name="Medium Grid 3 Accent 6" w:locked="0" w:semiHidden="0" w:uiPriority="69" w:unhideWhenUsed="0"/>
+    <w:lsdException w:name="Dark List Accent 6" w:locked="0" w:semiHidden="0" w:uiPriority="70" w:unhideWhenUsed="0"/>
+    <w:lsdException w:name="Colorful Shading Accent 6" w:locked="0" w:semiHidden="0" w:uiPriority="71" w:unhideWhenUsed="0"/>
+    <w:lsdException w:name="Colorful List Accent 6" w:locked="0" w:semiHidden="0" w:uiPriority="72" w:unhideWhenUsed="0"/>
+    <w:lsdException w:name="Colorful Grid Accent 6" w:locked="0" w:semiHidden="0" w:uiPriority="73" w:unhideWhenUsed="0"/>
+    <w:lsdException w:name="Subtle Emphasis" w:locked="0" w:semiHidden="0" w:uiPriority="19" w:unhideWhenUsed="0" w:qFormat="1"/>
+    <w:lsdException w:name="Intense Emphasis" w:locked="0" w:semiHidden="0" w:uiPriority="21" w:unhideWhenUsed="0" w:qFormat="1"/>
+    <w:lsdException w:name="Subtle Reference" w:locked="0" w:semiHidden="0" w:uiPriority="31" w:unhideWhenUsed="0" w:qFormat="1"/>
+    <w:lsdException w:name="Intense Reference" w:locked="0" w:semiHidden="0" w:uiPriority="32" w:unhideWhenUsed="0" w:qFormat="1"/>
+    <w:lsdException w:name="Book Title" w:locked="0" w:semiHidden="0" w:uiPriority="33" w:unhideWhenUsed="0" w:qFormat="1"/>
+    <w:lsdException w:name="Bibliography" w:locked="0" w:uiPriority="37"/>
+    <w:lsdException w:name="TOC Heading" w:locked="0" w:semiHidden="0" w:uiPriority="39" w:unhideWhenUsed="0" w:qFormat="1"/>
   </w:latentStyles>
   <w:style w:type="paragraph" w:default="1" w:styleId="Normal">
     <w:name w:val="Normal"/>

</xml_diff>

<commit_message>
saque el anexo faltan dos cositas del emparrillado y la revisión sistematica
</commit_message>
<xml_diff>
--- a/TP-SistemasExpertos.docx
+++ b/TP-SistemasExpertos.docx
@@ -65,7 +65,7 @@
       <w:r>
         <w:rPr>
           <w:noProof/>
-          <w:lang w:val="es-ES" w:eastAsia="es-ES"/>
+          <w:lang w:val="es-AR" w:eastAsia="es-AR"/>
         </w:rPr>
         <w:pict>
           <v:shapetype id="_x0000_t75" coordsize="21600,21600" o:spt="75" o:preferrelative="t" path="m@4@5l@4@11@9@11@9@5xe" filled="f" stroked="f">
@@ -350,15 +350,21 @@
     </w:p>
     <w:p>
       <w:pPr>
+        <w:rPr>
+          <w:lang w:val="es-AR" w:eastAsia="es-ES"/>
+        </w:rPr>
+      </w:pPr>
+    </w:p>
+    <w:p>
+      <w:pPr>
         <w:pStyle w:val="TOC1"/>
         <w:tabs>
           <w:tab w:val="right" w:leader="dot" w:pos="8495"/>
         </w:tabs>
+        <w:spacing w:after="0" w:line="240" w:lineRule="auto"/>
         <w:rPr>
           <w:rFonts w:ascii="Times New Roman" w:hAnsi="Times New Roman" w:cs="Times New Roman"/>
           <w:noProof/>
-          <w:sz w:val="24"/>
-          <w:szCs w:val="24"/>
           <w:lang w:val="es-ES" w:eastAsia="es-ES"/>
         </w:rPr>
       </w:pPr>
@@ -444,11 +450,10 @@
         <w:tabs>
           <w:tab w:val="right" w:leader="dot" w:pos="8495"/>
         </w:tabs>
+        <w:spacing w:after="0" w:line="240" w:lineRule="auto"/>
         <w:rPr>
           <w:rFonts w:ascii="Times New Roman" w:hAnsi="Times New Roman" w:cs="Times New Roman"/>
           <w:noProof/>
-          <w:sz w:val="24"/>
-          <w:szCs w:val="24"/>
           <w:lang w:val="es-ES" w:eastAsia="es-ES"/>
         </w:rPr>
       </w:pPr>
@@ -515,11 +520,10 @@
         <w:tabs>
           <w:tab w:val="right" w:leader="dot" w:pos="8495"/>
         </w:tabs>
+        <w:spacing w:after="0" w:line="240" w:lineRule="auto"/>
         <w:rPr>
           <w:rFonts w:ascii="Times New Roman" w:hAnsi="Times New Roman" w:cs="Times New Roman"/>
           <w:noProof/>
-          <w:sz w:val="24"/>
-          <w:szCs w:val="24"/>
           <w:lang w:val="es-ES" w:eastAsia="es-ES"/>
         </w:rPr>
       </w:pPr>
@@ -570,7 +574,7 @@
             <w:noProof/>
             <w:webHidden/>
           </w:rPr>
-          <w:t>3</w:t>
+          <w:t>4</w:t>
         </w:r>
         <w:r>
           <w:rPr>
@@ -587,11 +591,10 @@
         <w:tabs>
           <w:tab w:val="right" w:leader="dot" w:pos="8495"/>
         </w:tabs>
+        <w:spacing w:after="0" w:line="240" w:lineRule="auto"/>
         <w:rPr>
           <w:rFonts w:ascii="Times New Roman" w:hAnsi="Times New Roman" w:cs="Times New Roman"/>
           <w:noProof/>
-          <w:sz w:val="24"/>
-          <w:szCs w:val="24"/>
           <w:lang w:val="es-ES" w:eastAsia="es-ES"/>
         </w:rPr>
       </w:pPr>
@@ -641,7 +644,7 @@
             <w:noProof/>
             <w:webHidden/>
           </w:rPr>
-          <w:t>3</w:t>
+          <w:t>4</w:t>
         </w:r>
         <w:r>
           <w:rPr>
@@ -658,11 +661,10 @@
         <w:tabs>
           <w:tab w:val="right" w:leader="dot" w:pos="8495"/>
         </w:tabs>
+        <w:spacing w:after="0" w:line="240" w:lineRule="auto"/>
         <w:rPr>
           <w:rFonts w:ascii="Times New Roman" w:hAnsi="Times New Roman" w:cs="Times New Roman"/>
           <w:noProof/>
-          <w:sz w:val="24"/>
-          <w:szCs w:val="24"/>
           <w:lang w:val="es-ES" w:eastAsia="es-ES"/>
         </w:rPr>
       </w:pPr>
@@ -713,7 +715,7 @@
             <w:noProof/>
             <w:webHidden/>
           </w:rPr>
-          <w:t>3</w:t>
+          <w:t>4</w:t>
         </w:r>
         <w:r>
           <w:rPr>
@@ -730,11 +732,10 @@
         <w:tabs>
           <w:tab w:val="right" w:leader="dot" w:pos="8495"/>
         </w:tabs>
+        <w:spacing w:after="0" w:line="240" w:lineRule="auto"/>
         <w:rPr>
           <w:rFonts w:ascii="Times New Roman" w:hAnsi="Times New Roman" w:cs="Times New Roman"/>
           <w:noProof/>
-          <w:sz w:val="24"/>
-          <w:szCs w:val="24"/>
           <w:lang w:val="es-ES" w:eastAsia="es-ES"/>
         </w:rPr>
       </w:pPr>
@@ -792,7 +793,7 @@
             <w:noProof/>
             <w:webHidden/>
           </w:rPr>
-          <w:t>3</w:t>
+          <w:t>4</w:t>
         </w:r>
         <w:r>
           <w:rPr>
@@ -809,11 +810,10 @@
         <w:tabs>
           <w:tab w:val="right" w:leader="dot" w:pos="8495"/>
         </w:tabs>
+        <w:spacing w:after="0" w:line="240" w:lineRule="auto"/>
         <w:rPr>
           <w:rFonts w:ascii="Times New Roman" w:hAnsi="Times New Roman" w:cs="Times New Roman"/>
           <w:noProof/>
-          <w:sz w:val="24"/>
-          <w:szCs w:val="24"/>
           <w:lang w:val="es-ES" w:eastAsia="es-ES"/>
         </w:rPr>
       </w:pPr>
@@ -863,7 +863,7 @@
             <w:noProof/>
             <w:webHidden/>
           </w:rPr>
-          <w:t>3</w:t>
+          <w:t>5</w:t>
         </w:r>
         <w:r>
           <w:rPr>
@@ -880,11 +880,10 @@
         <w:tabs>
           <w:tab w:val="right" w:leader="dot" w:pos="8495"/>
         </w:tabs>
+        <w:spacing w:after="0" w:line="240" w:lineRule="auto"/>
         <w:rPr>
           <w:rFonts w:ascii="Times New Roman" w:hAnsi="Times New Roman" w:cs="Times New Roman"/>
           <w:noProof/>
-          <w:sz w:val="24"/>
-          <w:szCs w:val="24"/>
           <w:lang w:val="es-ES" w:eastAsia="es-ES"/>
         </w:rPr>
       </w:pPr>
@@ -934,7 +933,7 @@
             <w:noProof/>
             <w:webHidden/>
           </w:rPr>
-          <w:t>3</w:t>
+          <w:t>7</w:t>
         </w:r>
         <w:r>
           <w:rPr>
@@ -951,11 +950,10 @@
         <w:tabs>
           <w:tab w:val="right" w:leader="dot" w:pos="8495"/>
         </w:tabs>
+        <w:spacing w:after="0" w:line="240" w:lineRule="auto"/>
         <w:rPr>
           <w:rFonts w:ascii="Times New Roman" w:hAnsi="Times New Roman" w:cs="Times New Roman"/>
           <w:noProof/>
-          <w:sz w:val="24"/>
-          <w:szCs w:val="24"/>
           <w:lang w:val="es-ES" w:eastAsia="es-ES"/>
         </w:rPr>
       </w:pPr>
@@ -1005,7 +1003,7 @@
             <w:noProof/>
             <w:webHidden/>
           </w:rPr>
-          <w:t>3</w:t>
+          <w:t>7</w:t>
         </w:r>
         <w:r>
           <w:rPr>
@@ -1022,11 +1020,10 @@
         <w:tabs>
           <w:tab w:val="right" w:leader="dot" w:pos="8495"/>
         </w:tabs>
+        <w:spacing w:after="0" w:line="240" w:lineRule="auto"/>
         <w:rPr>
           <w:rFonts w:ascii="Times New Roman" w:hAnsi="Times New Roman" w:cs="Times New Roman"/>
           <w:noProof/>
-          <w:sz w:val="24"/>
-          <w:szCs w:val="24"/>
           <w:lang w:val="es-ES" w:eastAsia="es-ES"/>
         </w:rPr>
       </w:pPr>
@@ -1076,7 +1073,7 @@
             <w:noProof/>
             <w:webHidden/>
           </w:rPr>
-          <w:t>3</w:t>
+          <w:t>7</w:t>
         </w:r>
         <w:r>
           <w:rPr>
@@ -1093,11 +1090,10 @@
         <w:tabs>
           <w:tab w:val="right" w:leader="dot" w:pos="8495"/>
         </w:tabs>
+        <w:spacing w:after="0" w:line="240" w:lineRule="auto"/>
         <w:rPr>
           <w:rFonts w:ascii="Times New Roman" w:hAnsi="Times New Roman" w:cs="Times New Roman"/>
           <w:noProof/>
-          <w:sz w:val="24"/>
-          <w:szCs w:val="24"/>
           <w:lang w:val="es-ES" w:eastAsia="es-ES"/>
         </w:rPr>
       </w:pPr>
@@ -1147,7 +1143,7 @@
             <w:noProof/>
             <w:webHidden/>
           </w:rPr>
-          <w:t>3</w:t>
+          <w:t>8</w:t>
         </w:r>
         <w:r>
           <w:rPr>
@@ -1164,11 +1160,10 @@
         <w:tabs>
           <w:tab w:val="right" w:leader="dot" w:pos="8495"/>
         </w:tabs>
+        <w:spacing w:after="0" w:line="240" w:lineRule="auto"/>
         <w:rPr>
           <w:rFonts w:ascii="Times New Roman" w:hAnsi="Times New Roman" w:cs="Times New Roman"/>
           <w:noProof/>
-          <w:sz w:val="24"/>
-          <w:szCs w:val="24"/>
           <w:lang w:val="es-ES" w:eastAsia="es-ES"/>
         </w:rPr>
       </w:pPr>
@@ -1218,7 +1213,7 @@
             <w:noProof/>
             <w:webHidden/>
           </w:rPr>
-          <w:t>3</w:t>
+          <w:t>9</w:t>
         </w:r>
         <w:r>
           <w:rPr>
@@ -1235,11 +1230,10 @@
         <w:tabs>
           <w:tab w:val="right" w:leader="dot" w:pos="8495"/>
         </w:tabs>
+        <w:spacing w:after="0" w:line="240" w:lineRule="auto"/>
         <w:rPr>
           <w:rFonts w:ascii="Times New Roman" w:hAnsi="Times New Roman" w:cs="Times New Roman"/>
           <w:noProof/>
-          <w:sz w:val="24"/>
-          <w:szCs w:val="24"/>
           <w:lang w:val="es-ES" w:eastAsia="es-ES"/>
         </w:rPr>
       </w:pPr>
@@ -1289,7 +1283,7 @@
             <w:noProof/>
             <w:webHidden/>
           </w:rPr>
-          <w:t>3</w:t>
+          <w:t>11</w:t>
         </w:r>
         <w:r>
           <w:rPr>
@@ -1306,11 +1300,10 @@
         <w:tabs>
           <w:tab w:val="right" w:leader="dot" w:pos="8495"/>
         </w:tabs>
+        <w:spacing w:after="0" w:line="240" w:lineRule="auto"/>
         <w:rPr>
           <w:rFonts w:ascii="Times New Roman" w:hAnsi="Times New Roman" w:cs="Times New Roman"/>
           <w:noProof/>
-          <w:sz w:val="24"/>
-          <w:szCs w:val="24"/>
           <w:lang w:val="es-ES" w:eastAsia="es-ES"/>
         </w:rPr>
       </w:pPr>
@@ -1360,7 +1353,7 @@
             <w:noProof/>
             <w:webHidden/>
           </w:rPr>
-          <w:t>3</w:t>
+          <w:t>12</w:t>
         </w:r>
         <w:r>
           <w:rPr>
@@ -1377,11 +1370,10 @@
         <w:tabs>
           <w:tab w:val="right" w:leader="dot" w:pos="8495"/>
         </w:tabs>
+        <w:spacing w:after="0" w:line="240" w:lineRule="auto"/>
         <w:rPr>
           <w:rFonts w:ascii="Times New Roman" w:hAnsi="Times New Roman" w:cs="Times New Roman"/>
           <w:noProof/>
-          <w:sz w:val="24"/>
-          <w:szCs w:val="24"/>
           <w:lang w:val="es-ES" w:eastAsia="es-ES"/>
         </w:rPr>
       </w:pPr>
@@ -1431,7 +1423,7 @@
             <w:noProof/>
             <w:webHidden/>
           </w:rPr>
-          <w:t>3</w:t>
+          <w:t>12</w:t>
         </w:r>
         <w:r>
           <w:rPr>
@@ -1448,11 +1440,10 @@
         <w:tabs>
           <w:tab w:val="right" w:leader="dot" w:pos="8495"/>
         </w:tabs>
+        <w:spacing w:after="0" w:line="240" w:lineRule="auto"/>
         <w:rPr>
           <w:rFonts w:ascii="Times New Roman" w:hAnsi="Times New Roman" w:cs="Times New Roman"/>
           <w:noProof/>
-          <w:sz w:val="24"/>
-          <w:szCs w:val="24"/>
           <w:lang w:val="es-ES" w:eastAsia="es-ES"/>
         </w:rPr>
       </w:pPr>
@@ -1502,7 +1493,7 @@
             <w:noProof/>
             <w:webHidden/>
           </w:rPr>
-          <w:t>3</w:t>
+          <w:t>12</w:t>
         </w:r>
         <w:r>
           <w:rPr>
@@ -1519,11 +1510,10 @@
         <w:tabs>
           <w:tab w:val="right" w:leader="dot" w:pos="8495"/>
         </w:tabs>
+        <w:spacing w:after="0" w:line="240" w:lineRule="auto"/>
         <w:rPr>
           <w:rFonts w:ascii="Times New Roman" w:hAnsi="Times New Roman" w:cs="Times New Roman"/>
           <w:noProof/>
-          <w:sz w:val="24"/>
-          <w:szCs w:val="24"/>
           <w:lang w:val="es-ES" w:eastAsia="es-ES"/>
         </w:rPr>
       </w:pPr>
@@ -1573,7 +1563,7 @@
             <w:noProof/>
             <w:webHidden/>
           </w:rPr>
-          <w:t>3</w:t>
+          <w:t>13</w:t>
         </w:r>
         <w:r>
           <w:rPr>
@@ -1590,11 +1580,10 @@
         <w:tabs>
           <w:tab w:val="right" w:leader="dot" w:pos="8495"/>
         </w:tabs>
+        <w:spacing w:after="0" w:line="240" w:lineRule="auto"/>
         <w:rPr>
           <w:rFonts w:ascii="Times New Roman" w:hAnsi="Times New Roman" w:cs="Times New Roman"/>
           <w:noProof/>
-          <w:sz w:val="24"/>
-          <w:szCs w:val="24"/>
           <w:lang w:val="es-ES" w:eastAsia="es-ES"/>
         </w:rPr>
       </w:pPr>
@@ -1645,7 +1634,7 @@
             <w:noProof/>
             <w:webHidden/>
           </w:rPr>
-          <w:t>3</w:t>
+          <w:t>13</w:t>
         </w:r>
         <w:r>
           <w:rPr>
@@ -1662,11 +1651,10 @@
         <w:tabs>
           <w:tab w:val="right" w:leader="dot" w:pos="8495"/>
         </w:tabs>
+        <w:spacing w:after="0" w:line="240" w:lineRule="auto"/>
         <w:rPr>
           <w:rFonts w:ascii="Times New Roman" w:hAnsi="Times New Roman" w:cs="Times New Roman"/>
           <w:noProof/>
-          <w:sz w:val="24"/>
-          <w:szCs w:val="24"/>
           <w:lang w:val="es-ES" w:eastAsia="es-ES"/>
         </w:rPr>
       </w:pPr>
@@ -1716,7 +1704,7 @@
             <w:noProof/>
             <w:webHidden/>
           </w:rPr>
-          <w:t>3</w:t>
+          <w:t>14</w:t>
         </w:r>
         <w:r>
           <w:rPr>
@@ -1733,11 +1721,10 @@
         <w:tabs>
           <w:tab w:val="right" w:leader="dot" w:pos="8495"/>
         </w:tabs>
+        <w:spacing w:after="0" w:line="240" w:lineRule="auto"/>
         <w:rPr>
           <w:rFonts w:ascii="Times New Roman" w:hAnsi="Times New Roman" w:cs="Times New Roman"/>
           <w:noProof/>
-          <w:sz w:val="24"/>
-          <w:szCs w:val="24"/>
           <w:lang w:val="es-ES" w:eastAsia="es-ES"/>
         </w:rPr>
       </w:pPr>
@@ -1788,7 +1775,7 @@
             <w:noProof/>
             <w:webHidden/>
           </w:rPr>
-          <w:t>3</w:t>
+          <w:t>15</w:t>
         </w:r>
         <w:r>
           <w:rPr>
@@ -1805,11 +1792,10 @@
         <w:tabs>
           <w:tab w:val="right" w:leader="dot" w:pos="8495"/>
         </w:tabs>
+        <w:spacing w:after="0" w:line="240" w:lineRule="auto"/>
         <w:rPr>
           <w:rFonts w:ascii="Times New Roman" w:hAnsi="Times New Roman" w:cs="Times New Roman"/>
           <w:noProof/>
-          <w:sz w:val="24"/>
-          <w:szCs w:val="24"/>
           <w:lang w:val="es-ES" w:eastAsia="es-ES"/>
         </w:rPr>
       </w:pPr>
@@ -1859,7 +1845,7 @@
             <w:noProof/>
             <w:webHidden/>
           </w:rPr>
-          <w:t>3</w:t>
+          <w:t>16</w:t>
         </w:r>
         <w:r>
           <w:rPr>
@@ -1876,11 +1862,10 @@
         <w:tabs>
           <w:tab w:val="right" w:leader="dot" w:pos="8495"/>
         </w:tabs>
+        <w:spacing w:after="0" w:line="240" w:lineRule="auto"/>
         <w:rPr>
           <w:rFonts w:ascii="Times New Roman" w:hAnsi="Times New Roman" w:cs="Times New Roman"/>
           <w:noProof/>
-          <w:sz w:val="24"/>
-          <w:szCs w:val="24"/>
           <w:lang w:val="es-ES" w:eastAsia="es-ES"/>
         </w:rPr>
       </w:pPr>
@@ -1930,7 +1915,7 @@
             <w:noProof/>
             <w:webHidden/>
           </w:rPr>
-          <w:t>3</w:t>
+          <w:t>16</w:t>
         </w:r>
         <w:r>
           <w:rPr>
@@ -1947,11 +1932,10 @@
         <w:tabs>
           <w:tab w:val="right" w:leader="dot" w:pos="8495"/>
         </w:tabs>
+        <w:spacing w:after="0" w:line="240" w:lineRule="auto"/>
         <w:rPr>
           <w:rFonts w:ascii="Times New Roman" w:hAnsi="Times New Roman" w:cs="Times New Roman"/>
           <w:noProof/>
-          <w:sz w:val="24"/>
-          <w:szCs w:val="24"/>
           <w:lang w:val="es-ES" w:eastAsia="es-ES"/>
         </w:rPr>
       </w:pPr>
@@ -2001,7 +1985,7 @@
             <w:noProof/>
             <w:webHidden/>
           </w:rPr>
-          <w:t>3</w:t>
+          <w:t>16</w:t>
         </w:r>
         <w:r>
           <w:rPr>
@@ -2018,11 +2002,10 @@
         <w:tabs>
           <w:tab w:val="right" w:leader="dot" w:pos="8495"/>
         </w:tabs>
+        <w:spacing w:after="0" w:line="240" w:lineRule="auto"/>
         <w:rPr>
           <w:rFonts w:ascii="Times New Roman" w:hAnsi="Times New Roman" w:cs="Times New Roman"/>
           <w:noProof/>
-          <w:sz w:val="24"/>
-          <w:szCs w:val="24"/>
           <w:lang w:val="es-ES" w:eastAsia="es-ES"/>
         </w:rPr>
       </w:pPr>
@@ -2072,7 +2055,7 @@
             <w:noProof/>
             <w:webHidden/>
           </w:rPr>
-          <w:t>3</w:t>
+          <w:t>18</w:t>
         </w:r>
         <w:r>
           <w:rPr>
@@ -2089,11 +2072,10 @@
         <w:tabs>
           <w:tab w:val="right" w:leader="dot" w:pos="8495"/>
         </w:tabs>
+        <w:spacing w:after="0" w:line="240" w:lineRule="auto"/>
         <w:rPr>
           <w:rFonts w:ascii="Times New Roman" w:hAnsi="Times New Roman" w:cs="Times New Roman"/>
           <w:noProof/>
-          <w:sz w:val="24"/>
-          <w:szCs w:val="24"/>
           <w:lang w:val="es-ES" w:eastAsia="es-ES"/>
         </w:rPr>
       </w:pPr>
@@ -2143,7 +2125,7 @@
             <w:noProof/>
             <w:webHidden/>
           </w:rPr>
-          <w:t>3</w:t>
+          <w:t>19</w:t>
         </w:r>
         <w:r>
           <w:rPr>
@@ -2160,11 +2142,10 @@
         <w:tabs>
           <w:tab w:val="right" w:leader="dot" w:pos="8495"/>
         </w:tabs>
+        <w:spacing w:after="0" w:line="240" w:lineRule="auto"/>
         <w:rPr>
           <w:rFonts w:ascii="Times New Roman" w:hAnsi="Times New Roman" w:cs="Times New Roman"/>
           <w:noProof/>
-          <w:sz w:val="24"/>
-          <w:szCs w:val="24"/>
           <w:lang w:val="es-ES" w:eastAsia="es-ES"/>
         </w:rPr>
       </w:pPr>
@@ -2214,7 +2195,7 @@
             <w:noProof/>
             <w:webHidden/>
           </w:rPr>
-          <w:t>3</w:t>
+          <w:t>20</w:t>
         </w:r>
         <w:r>
           <w:rPr>
@@ -2231,11 +2212,10 @@
         <w:tabs>
           <w:tab w:val="right" w:leader="dot" w:pos="8495"/>
         </w:tabs>
+        <w:spacing w:after="0" w:line="240" w:lineRule="auto"/>
         <w:rPr>
           <w:rFonts w:ascii="Times New Roman" w:hAnsi="Times New Roman" w:cs="Times New Roman"/>
           <w:noProof/>
-          <w:sz w:val="24"/>
-          <w:szCs w:val="24"/>
           <w:lang w:val="es-ES" w:eastAsia="es-ES"/>
         </w:rPr>
       </w:pPr>
@@ -2285,7 +2265,7 @@
             <w:noProof/>
             <w:webHidden/>
           </w:rPr>
-          <w:t>3</w:t>
+          <w:t>21</w:t>
         </w:r>
         <w:r>
           <w:rPr>
@@ -2302,11 +2282,10 @@
         <w:tabs>
           <w:tab w:val="right" w:leader="dot" w:pos="8495"/>
         </w:tabs>
+        <w:spacing w:after="0" w:line="240" w:lineRule="auto"/>
         <w:rPr>
           <w:rFonts w:ascii="Times New Roman" w:hAnsi="Times New Roman" w:cs="Times New Roman"/>
           <w:noProof/>
-          <w:sz w:val="24"/>
-          <w:szCs w:val="24"/>
           <w:lang w:val="es-ES" w:eastAsia="es-ES"/>
         </w:rPr>
       </w:pPr>
@@ -2356,7 +2335,7 @@
             <w:noProof/>
             <w:webHidden/>
           </w:rPr>
-          <w:t>3</w:t>
+          <w:t>21</w:t>
         </w:r>
         <w:r>
           <w:rPr>
@@ -2373,11 +2352,10 @@
         <w:tabs>
           <w:tab w:val="right" w:leader="dot" w:pos="8495"/>
         </w:tabs>
+        <w:spacing w:after="0" w:line="240" w:lineRule="auto"/>
         <w:rPr>
           <w:rFonts w:ascii="Times New Roman" w:hAnsi="Times New Roman" w:cs="Times New Roman"/>
           <w:noProof/>
-          <w:sz w:val="24"/>
-          <w:szCs w:val="24"/>
           <w:lang w:val="es-ES" w:eastAsia="es-ES"/>
         </w:rPr>
       </w:pPr>
@@ -2427,7 +2405,7 @@
             <w:noProof/>
             <w:webHidden/>
           </w:rPr>
-          <w:t>3</w:t>
+          <w:t>22</w:t>
         </w:r>
         <w:r>
           <w:rPr>
@@ -2444,11 +2422,10 @@
         <w:tabs>
           <w:tab w:val="right" w:leader="dot" w:pos="8495"/>
         </w:tabs>
+        <w:spacing w:after="0" w:line="240" w:lineRule="auto"/>
         <w:rPr>
           <w:rFonts w:ascii="Times New Roman" w:hAnsi="Times New Roman" w:cs="Times New Roman"/>
           <w:noProof/>
-          <w:sz w:val="24"/>
-          <w:szCs w:val="24"/>
           <w:lang w:val="es-ES" w:eastAsia="es-ES"/>
         </w:rPr>
       </w:pPr>
@@ -2498,7 +2475,7 @@
             <w:noProof/>
             <w:webHidden/>
           </w:rPr>
-          <w:t>3</w:t>
+          <w:t>23</w:t>
         </w:r>
         <w:r>
           <w:rPr>
@@ -2515,11 +2492,10 @@
         <w:tabs>
           <w:tab w:val="right" w:leader="dot" w:pos="8495"/>
         </w:tabs>
+        <w:spacing w:after="0" w:line="240" w:lineRule="auto"/>
         <w:rPr>
           <w:rFonts w:ascii="Times New Roman" w:hAnsi="Times New Roman" w:cs="Times New Roman"/>
           <w:noProof/>
-          <w:sz w:val="24"/>
-          <w:szCs w:val="24"/>
           <w:lang w:val="es-ES" w:eastAsia="es-ES"/>
         </w:rPr>
       </w:pPr>
@@ -2569,7 +2545,7 @@
             <w:noProof/>
             <w:webHidden/>
           </w:rPr>
-          <w:t>3</w:t>
+          <w:t>23</w:t>
         </w:r>
         <w:r>
           <w:rPr>
@@ -2586,11 +2562,10 @@
         <w:tabs>
           <w:tab w:val="right" w:leader="dot" w:pos="8495"/>
         </w:tabs>
+        <w:spacing w:after="0" w:line="240" w:lineRule="auto"/>
         <w:rPr>
           <w:rFonts w:ascii="Times New Roman" w:hAnsi="Times New Roman" w:cs="Times New Roman"/>
           <w:noProof/>
-          <w:sz w:val="24"/>
-          <w:szCs w:val="24"/>
           <w:lang w:val="es-ES" w:eastAsia="es-ES"/>
         </w:rPr>
       </w:pPr>
@@ -2640,7 +2615,7 @@
             <w:noProof/>
             <w:webHidden/>
           </w:rPr>
-          <w:t>3</w:t>
+          <w:t>24</w:t>
         </w:r>
         <w:r>
           <w:rPr>
@@ -2657,11 +2632,10 @@
         <w:tabs>
           <w:tab w:val="right" w:leader="dot" w:pos="8495"/>
         </w:tabs>
+        <w:spacing w:after="0" w:line="240" w:lineRule="auto"/>
         <w:rPr>
           <w:rFonts w:ascii="Times New Roman" w:hAnsi="Times New Roman" w:cs="Times New Roman"/>
           <w:noProof/>
-          <w:sz w:val="24"/>
-          <w:szCs w:val="24"/>
           <w:lang w:val="es-ES" w:eastAsia="es-ES"/>
         </w:rPr>
       </w:pPr>
@@ -2711,7 +2685,7 @@
             <w:noProof/>
             <w:webHidden/>
           </w:rPr>
-          <w:t>3</w:t>
+          <w:t>26</w:t>
         </w:r>
         <w:r>
           <w:rPr>
@@ -2728,11 +2702,10 @@
         <w:tabs>
           <w:tab w:val="right" w:leader="dot" w:pos="8495"/>
         </w:tabs>
+        <w:spacing w:after="0" w:line="240" w:lineRule="auto"/>
         <w:rPr>
           <w:rFonts w:ascii="Times New Roman" w:hAnsi="Times New Roman" w:cs="Times New Roman"/>
           <w:noProof/>
-          <w:sz w:val="24"/>
-          <w:szCs w:val="24"/>
           <w:lang w:val="es-ES" w:eastAsia="es-ES"/>
         </w:rPr>
       </w:pPr>
@@ -2782,7 +2755,7 @@
             <w:noProof/>
             <w:webHidden/>
           </w:rPr>
-          <w:t>3</w:t>
+          <w:t>26</w:t>
         </w:r>
         <w:r>
           <w:rPr>
@@ -2799,11 +2772,10 @@
         <w:tabs>
           <w:tab w:val="right" w:leader="dot" w:pos="8495"/>
         </w:tabs>
+        <w:spacing w:after="0" w:line="240" w:lineRule="auto"/>
         <w:rPr>
           <w:rFonts w:ascii="Times New Roman" w:hAnsi="Times New Roman" w:cs="Times New Roman"/>
           <w:noProof/>
-          <w:sz w:val="24"/>
-          <w:szCs w:val="24"/>
           <w:lang w:val="es-ES" w:eastAsia="es-ES"/>
         </w:rPr>
       </w:pPr>
@@ -2853,7 +2825,7 @@
             <w:noProof/>
             <w:webHidden/>
           </w:rPr>
-          <w:t>3</w:t>
+          <w:t>26</w:t>
         </w:r>
         <w:r>
           <w:rPr>
@@ -2870,11 +2842,10 @@
         <w:tabs>
           <w:tab w:val="right" w:leader="dot" w:pos="8495"/>
         </w:tabs>
+        <w:spacing w:after="0" w:line="240" w:lineRule="auto"/>
         <w:rPr>
           <w:rFonts w:ascii="Times New Roman" w:hAnsi="Times New Roman" w:cs="Times New Roman"/>
           <w:noProof/>
-          <w:sz w:val="24"/>
-          <w:szCs w:val="24"/>
           <w:lang w:val="es-ES" w:eastAsia="es-ES"/>
         </w:rPr>
       </w:pPr>
@@ -2924,7 +2895,7 @@
             <w:noProof/>
             <w:webHidden/>
           </w:rPr>
-          <w:t>3</w:t>
+          <w:t>27</w:t>
         </w:r>
         <w:r>
           <w:rPr>
@@ -2941,11 +2912,10 @@
         <w:tabs>
           <w:tab w:val="right" w:leader="dot" w:pos="8495"/>
         </w:tabs>
+        <w:spacing w:after="0" w:line="240" w:lineRule="auto"/>
         <w:rPr>
           <w:rFonts w:ascii="Times New Roman" w:hAnsi="Times New Roman" w:cs="Times New Roman"/>
           <w:noProof/>
-          <w:sz w:val="24"/>
-          <w:szCs w:val="24"/>
           <w:lang w:val="es-ES" w:eastAsia="es-ES"/>
         </w:rPr>
       </w:pPr>
@@ -2995,7 +2965,7 @@
             <w:noProof/>
             <w:webHidden/>
           </w:rPr>
-          <w:t>3</w:t>
+          <w:t>28</w:t>
         </w:r>
         <w:r>
           <w:rPr>
@@ -3012,11 +2982,10 @@
         <w:tabs>
           <w:tab w:val="right" w:leader="dot" w:pos="8495"/>
         </w:tabs>
+        <w:spacing w:after="0" w:line="240" w:lineRule="auto"/>
         <w:rPr>
           <w:rFonts w:ascii="Times New Roman" w:hAnsi="Times New Roman" w:cs="Times New Roman"/>
           <w:noProof/>
-          <w:sz w:val="24"/>
-          <w:szCs w:val="24"/>
           <w:lang w:val="es-ES" w:eastAsia="es-ES"/>
         </w:rPr>
       </w:pPr>
@@ -3066,7 +3035,7 @@
             <w:noProof/>
             <w:webHidden/>
           </w:rPr>
-          <w:t>3</w:t>
+          <w:t>28</w:t>
         </w:r>
         <w:r>
           <w:rPr>
@@ -3083,11 +3052,10 @@
         <w:tabs>
           <w:tab w:val="right" w:leader="dot" w:pos="8495"/>
         </w:tabs>
+        <w:spacing w:after="0" w:line="240" w:lineRule="auto"/>
         <w:rPr>
           <w:rFonts w:ascii="Times New Roman" w:hAnsi="Times New Roman" w:cs="Times New Roman"/>
           <w:noProof/>
-          <w:sz w:val="24"/>
-          <w:szCs w:val="24"/>
           <w:lang w:val="es-ES" w:eastAsia="es-ES"/>
         </w:rPr>
       </w:pPr>
@@ -3137,7 +3105,7 @@
             <w:noProof/>
             <w:webHidden/>
           </w:rPr>
-          <w:t>3</w:t>
+          <w:t>28</w:t>
         </w:r>
         <w:r>
           <w:rPr>
@@ -3154,11 +3122,10 @@
         <w:tabs>
           <w:tab w:val="right" w:leader="dot" w:pos="8495"/>
         </w:tabs>
+        <w:spacing w:after="0" w:line="240" w:lineRule="auto"/>
         <w:rPr>
           <w:rFonts w:ascii="Times New Roman" w:hAnsi="Times New Roman" w:cs="Times New Roman"/>
           <w:noProof/>
-          <w:sz w:val="24"/>
-          <w:szCs w:val="24"/>
           <w:lang w:val="es-ES" w:eastAsia="es-ES"/>
         </w:rPr>
       </w:pPr>
@@ -3208,7 +3175,7 @@
             <w:noProof/>
             <w:webHidden/>
           </w:rPr>
-          <w:t>3</w:t>
+          <w:t>28</w:t>
         </w:r>
         <w:r>
           <w:rPr>
@@ -3225,11 +3192,10 @@
         <w:tabs>
           <w:tab w:val="right" w:leader="dot" w:pos="8495"/>
         </w:tabs>
+        <w:spacing w:after="0" w:line="240" w:lineRule="auto"/>
         <w:rPr>
           <w:rFonts w:ascii="Times New Roman" w:hAnsi="Times New Roman" w:cs="Times New Roman"/>
           <w:noProof/>
-          <w:sz w:val="24"/>
-          <w:szCs w:val="24"/>
           <w:lang w:val="es-ES" w:eastAsia="es-ES"/>
         </w:rPr>
       </w:pPr>
@@ -3279,7 +3245,7 @@
             <w:noProof/>
             <w:webHidden/>
           </w:rPr>
-          <w:t>3</w:t>
+          <w:t>30</w:t>
         </w:r>
         <w:r>
           <w:rPr>
@@ -3289,87 +3255,6 @@
           <w:fldChar w:fldCharType="end"/>
         </w:r>
       </w:hyperlink>
-    </w:p>
-    <w:p>
-      <w:pPr>
-        <w:pStyle w:val="TOC1"/>
-        <w:tabs>
-          <w:tab w:val="right" w:leader="dot" w:pos="8495"/>
-        </w:tabs>
-        <w:rPr>
-          <w:rFonts w:ascii="Times New Roman" w:hAnsi="Times New Roman" w:cs="Times New Roman"/>
-          <w:noProof/>
-          <w:sz w:val="24"/>
-          <w:szCs w:val="24"/>
-          <w:lang w:val="es-ES" w:eastAsia="es-ES"/>
-        </w:rPr>
-      </w:pPr>
-      <w:hyperlink w:anchor="_Toc295148271" w:history="1">
-        <w:r>
-          <w:rPr>
-            <w:rStyle w:val="Hyperlink"/>
-            <w:noProof/>
-            <w:highlight w:val="yellow"/>
-            <w:lang w:eastAsia="es-AR"/>
-          </w:rPr>
-          <w:t>Anexo 1: Casos de Prueba</w:t>
-        </w:r>
-        <w:r>
-          <w:rPr>
-            <w:noProof/>
-            <w:webHidden/>
-          </w:rPr>
-          <w:tab/>
-        </w:r>
-        <w:r>
-          <w:rPr>
-            <w:noProof/>
-            <w:webHidden/>
-          </w:rPr>
-          <w:fldChar w:fldCharType="begin"/>
-        </w:r>
-        <w:r>
-          <w:rPr>
-            <w:noProof/>
-            <w:webHidden/>
-          </w:rPr>
-          <w:instrText xml:space="preserve"> PAGEREF _Toc295148271 \h </w:instrText>
-        </w:r>
-        <w:r>
-          <w:rPr>
-            <w:noProof/>
-          </w:rPr>
-        </w:r>
-        <w:r>
-          <w:rPr>
-            <w:noProof/>
-            <w:webHidden/>
-          </w:rPr>
-          <w:fldChar w:fldCharType="separate"/>
-        </w:r>
-        <w:r>
-          <w:rPr>
-            <w:noProof/>
-            <w:webHidden/>
-          </w:rPr>
-          <w:t>3</w:t>
-        </w:r>
-        <w:r>
-          <w:rPr>
-            <w:noProof/>
-            <w:webHidden/>
-          </w:rPr>
-          <w:fldChar w:fldCharType="end"/>
-        </w:r>
-      </w:hyperlink>
-    </w:p>
-    <w:p>
-      <w:pPr>
-        <w:spacing w:after="0"/>
-        <w:rPr>
-          <w:lang w:val="es-AR"/>
-        </w:rPr>
-      </w:pPr>
       <w:r>
         <w:rPr>
           <w:lang w:val="es-AR"/>
@@ -3596,12 +3481,6 @@
       </w:pPr>
       <w:r>
         <w:rPr>
-          <w:lang w:val="es-AR"/>
-        </w:rPr>
-        <w:t xml:space="preserve"> </w:t>
-      </w:r>
-      <w:r>
-        <w:rPr>
           <w:rFonts w:ascii="Cambria" w:hAnsi="Cambria" w:cs="Cambria"/>
           <w:b/>
           <w:bCs/>
@@ -3786,13 +3665,47 @@
         <w:rPr>
           <w:lang w:val="es-AR"/>
         </w:rPr>
-        <w:t>psiquiatra egresado de la Facultad de M</w:t>
+        <w:t xml:space="preserve">psiquiatra egresado de </w:t>
+      </w:r>
+      <w:smartTag w:uri="urn:schemas-microsoft-com:office:smarttags" w:element="PersonName">
+        <w:smartTagPr>
+          <w:attr w:name="ProductID" w:val="la Facultad"/>
+        </w:smartTagPr>
+        <w:r>
+          <w:rPr>
+            <w:lang w:val="es-AR"/>
+          </w:rPr>
+          <w:t>la Facultad</w:t>
+        </w:r>
+      </w:smartTag>
+      <w:r>
+        <w:rPr>
+          <w:lang w:val="es-AR"/>
+        </w:rPr>
+        <w:t xml:space="preserve"> de M</w:t>
       </w:r>
       <w:r>
         <w:rPr>
           <w:lang w:val="es-AR"/>
         </w:rPr>
-        <w:t xml:space="preserve">edicina de la Universidad de Buenos Aires. </w:t>
+        <w:t xml:space="preserve">edicina de </w:t>
+      </w:r>
+      <w:smartTag w:uri="urn:schemas-microsoft-com:office:smarttags" w:element="PersonName">
+        <w:smartTagPr>
+          <w:attr w:name="ProductID" w:val="la Universidad"/>
+        </w:smartTagPr>
+        <w:r>
+          <w:rPr>
+            <w:lang w:val="es-AR"/>
+          </w:rPr>
+          <w:t>la Universidad</w:t>
+        </w:r>
+      </w:smartTag>
+      <w:r>
+        <w:rPr>
+          <w:lang w:val="es-AR"/>
+        </w:rPr>
+        <w:t xml:space="preserve"> de Buenos Aires. </w:t>
       </w:r>
       <w:r>
         <w:rPr>
@@ -16249,7 +16162,7 @@
       <w:r>
         <w:rPr>
           <w:noProof/>
-          <w:lang w:val="es-ES" w:eastAsia="es-ES"/>
+          <w:lang w:val="es-AR" w:eastAsia="es-AR"/>
         </w:rPr>
         <w:pict>
           <v:shape id="_x0000_s1028" type="#_x0000_t75" style="position:absolute;left:0;text-align:left;margin-left:36.55pt;margin-top:0;width:351.75pt;height:249.9pt;z-index:251663360">
@@ -37175,7 +37088,7 @@
       <w:r>
         <w:rPr>
           <w:noProof/>
-          <w:lang w:val="es-ES" w:eastAsia="es-ES"/>
+          <w:lang w:val="es-AR" w:eastAsia="es-AR"/>
         </w:rPr>
       </w:r>
       <w:r>
@@ -37452,7 +37365,7 @@
       <w:r>
         <w:rPr>
           <w:noProof/>
-          <w:lang w:val="es-ES" w:eastAsia="es-ES"/>
+          <w:lang w:val="es-AR" w:eastAsia="es-AR"/>
         </w:rPr>
         <w:pict>
           <v:group id="_x0000_s1042" style="position:absolute;margin-left:11pt;margin-top:2pt;width:433pt;height:332.9pt;z-index:251661312" coordorigin="2141,6456" coordsize="8660,6658">
@@ -44311,7 +44224,7 @@
       <w:r>
         <w:rPr>
           <w:noProof/>
-          <w:lang w:val="es-ES" w:eastAsia="es-ES"/>
+          <w:lang w:val="es-AR" w:eastAsia="es-AR"/>
         </w:rPr>
         <w:pict>
           <v:rect id="_x0000_s1053" style="position:absolute;margin-left:49.5pt;margin-top:6.2pt;width:319pt;height:135pt;z-index:251653120" strokecolor="#95b3d7" strokeweight="1pt">
@@ -44521,7 +44434,7 @@
       <w:r>
         <w:rPr>
           <w:noProof/>
-          <w:lang w:val="es-ES"/>
+          <w:lang w:eastAsia="es-AR"/>
         </w:rPr>
         <w:pict>
           <v:shape id="_x0000_s1054" type="#_x0000_t32" style="position:absolute;margin-left:209pt;margin-top:17.75pt;width:.05pt;height:22.1pt;z-index:251654144" o:connectortype="straight">
@@ -44540,7 +44453,7 @@
       <w:r>
         <w:rPr>
           <w:noProof/>
-          <w:lang w:val="es-ES"/>
+          <w:lang w:eastAsia="es-AR"/>
         </w:rPr>
         <w:pict>
           <v:rect id="_x0000_s1055" style="position:absolute;margin-left:66pt;margin-top:17.25pt;width:285pt;height:90pt;z-index:251655168" strokecolor="#95b3d7" strokeweight="1pt">
@@ -44711,7 +44624,7 @@
       <w:r>
         <w:rPr>
           <w:noProof/>
-          <w:lang w:val="es-ES"/>
+          <w:lang w:eastAsia="es-AR"/>
         </w:rPr>
         <w:pict>
           <v:line id="_x0000_s1056" style="position:absolute;z-index:251662336" from="93.5pt,223.2pt" to="93.5pt,304.2pt">
@@ -44722,7 +44635,7 @@
       <w:r>
         <w:rPr>
           <w:noProof/>
-          <w:lang w:val="es-ES"/>
+          <w:lang w:eastAsia="es-AR"/>
         </w:rPr>
         <w:pict>
           <v:rect id="_x0000_s1057" style="position:absolute;margin-left:60.5pt;margin-top:313.2pt;width:264pt;height:108pt;z-index:251660288" strokecolor="#95b3d7" strokeweight="1pt">
@@ -44867,7 +44780,7 @@
       <w:r>
         <w:rPr>
           <w:noProof/>
-          <w:lang w:val="es-ES"/>
+          <w:lang w:eastAsia="es-AR"/>
         </w:rPr>
         <w:pict>
           <v:rect id="_x0000_s1058" style="position:absolute;margin-left:137.5pt;margin-top:70.2pt;width:264pt;height:108pt;z-index:251658240" strokecolor="#95b3d7" strokeweight="1pt">
@@ -45021,7 +44934,7 @@
       <w:r>
         <w:rPr>
           <w:noProof/>
-          <w:lang w:val="es-ES"/>
+          <w:lang w:eastAsia="es-AR"/>
         </w:rPr>
         <w:pict>
           <v:rect id="_x0000_s1059" style="position:absolute;margin-left:137.5pt;margin-top:187.2pt;width:264pt;height:108pt;z-index:251659264" strokecolor="#95b3d7" strokeweight="1pt">
@@ -45183,7 +45096,7 @@
       <w:r>
         <w:rPr>
           <w:noProof/>
-          <w:lang w:val="es-ES"/>
+          <w:lang w:eastAsia="es-AR"/>
         </w:rPr>
         <w:pict>
           <v:shapetype id="_x0000_t34" coordsize="21600,21600" o:spt="34" o:oned="t" adj="10800" path="m,l@0,0@0,21600,21600,21600e" filled="f">
@@ -45205,7 +45118,7 @@
       <w:r>
         <w:rPr>
           <w:noProof/>
-          <w:lang w:val="es-ES"/>
+          <w:lang w:eastAsia="es-AR"/>
         </w:rPr>
         <w:pict>
           <v:shape id="_x0000_s1061" type="#_x0000_t34" style="position:absolute;margin-left:81.25pt;margin-top:64.45pt;width:63pt;height:38.5pt;rotation:90;flip:x;z-index:251656192" o:connectortype="elbow" adj="21647,249120,-23007">
@@ -45232,7 +45145,7 @@
       <w:r>
         <w:rPr>
           <w:noProof/>
-          <w:lang w:val="es-ES" w:eastAsia="es-ES"/>
+          <w:lang w:val="es-AR" w:eastAsia="es-AR"/>
         </w:rPr>
         <w:pict>
           <v:group id="_x0000_s1062" style="position:absolute;margin-left:-22pt;margin-top:14.7pt;width:484.75pt;height:381.1pt;z-index:251652096" coordorigin="1261,4595" coordsize="9695,7622">
@@ -45962,9 +45875,6 @@
       <w:r>
         <w:br w:type="page"/>
       </w:r>
-      <w:r>
-        <w:t xml:space="preserve"> </w:t>
-      </w:r>
       <w:bookmarkStart w:id="43" w:name="_Toc295148266"/>
       <w:r>
         <w:t>Implementación del Sistema</w:t>
@@ -46180,6 +46090,9 @@
       </w:pPr>
       <w:bookmarkStart w:id="48" w:name="_Toc295148270"/>
       <w:bookmarkEnd w:id="47"/>
+      <w:r>
+        <w:br w:type="page"/>
+      </w:r>
       <w:r>
         <w:t>Otras Fuentes de Conocimiento Públicas</w:t>
       </w:r>
@@ -46341,18 +46254,6 @@
           <w:t>http://psicologia.costasur.com/es/dsm-iv.html</w:t>
         </w:r>
       </w:hyperlink>
-      <w:r>
-        <w:br w:type="page"/>
-      </w:r>
-      <w:bookmarkStart w:id="49" w:name="_Toc295148271"/>
-      <w:r>
-        <w:rPr>
-          <w:rStyle w:val="Heading1Char"/>
-          <w:highlight w:val="yellow"/>
-        </w:rPr>
-        <w:t>Anexo 1: Casos de Prueba</w:t>
-      </w:r>
-      <w:bookmarkEnd w:id="49"/>
     </w:p>
     <w:p>
       <w:pPr>
@@ -46434,7 +46335,7 @@
         <w:bCs/>
         <w:noProof/>
       </w:rPr>
-      <w:t>29</w:t>
+      <w:t>3</w:t>
     </w:r>
     <w:r>
       <w:rPr>
@@ -46476,7 +46377,7 @@
         <w:bCs/>
         <w:noProof/>
       </w:rPr>
-      <w:t>31</w:t>
+      <w:t>30</w:t>
     </w:r>
     <w:r>
       <w:rPr>
@@ -46529,7 +46430,7 @@
     <w:r>
       <w:rPr>
         <w:noProof/>
-        <w:lang w:val="es-ES" w:eastAsia="es-ES"/>
+        <w:lang w:eastAsia="es-AR"/>
       </w:rPr>
       <w:pict>
         <v:shapetype id="_x0000_t75" coordsize="21600,21600" o:spt="75" o:preferrelative="t" path="m@4@5l@4@11@9@11@9@5xe" filled="f" stroked="f">
@@ -49063,279 +48964,149 @@
         <w:rFonts w:ascii="Calibri" w:eastAsia="Times New Roman" w:hAnsi="Calibri" w:cs="Times New Roman"/>
         <w:sz w:val="22"/>
         <w:szCs w:val="22"/>
-        <w:lang w:val="es-ES" w:eastAsia="es-ES" w:bidi="ar-SA"/>
+        <w:lang w:val="es-AR" w:eastAsia="es-AR" w:bidi="ar-SA"/>
       </w:rPr>
     </w:rPrDefault>
     <w:pPrDefault/>
   </w:docDefaults>
-  <w:latentStyles w:defLockedState="0" w:defUIPriority="99" w:defSemiHidden="0" w:defUnhideWhenUsed="0" w:defQFormat="0" w:count="267">
-    <w:lsdException w:name="Normal" w:uiPriority="0" w:qFormat="1"/>
-    <w:lsdException w:name="heading 1" w:uiPriority="0" w:qFormat="1"/>
-    <w:lsdException w:name="heading 2" w:uiPriority="0" w:qFormat="1"/>
-    <w:lsdException w:name="heading 3" w:uiPriority="0" w:qFormat="1"/>
-    <w:lsdException w:name="heading 4" w:uiPriority="0" w:qFormat="1"/>
-    <w:lsdException w:name="heading 5" w:uiPriority="0" w:qFormat="1"/>
-    <w:lsdException w:name="heading 6" w:uiPriority="0" w:qFormat="1"/>
-    <w:lsdException w:name="heading 7" w:uiPriority="0" w:qFormat="1"/>
-    <w:lsdException w:name="heading 8" w:uiPriority="0" w:qFormat="1"/>
-    <w:lsdException w:name="heading 9" w:uiPriority="0" w:qFormat="1"/>
-    <w:lsdException w:name="index 1" w:locked="1" w:semiHidden="1" w:unhideWhenUsed="1"/>
-    <w:lsdException w:name="index 2" w:locked="1" w:semiHidden="1" w:unhideWhenUsed="1"/>
-    <w:lsdException w:name="index 3" w:locked="1" w:semiHidden="1" w:unhideWhenUsed="1"/>
-    <w:lsdException w:name="index 4" w:locked="1" w:semiHidden="1" w:unhideWhenUsed="1"/>
-    <w:lsdException w:name="index 5" w:locked="1" w:semiHidden="1" w:unhideWhenUsed="1"/>
-    <w:lsdException w:name="index 6" w:locked="1" w:semiHidden="1" w:unhideWhenUsed="1"/>
-    <w:lsdException w:name="index 7" w:locked="1" w:semiHidden="1" w:unhideWhenUsed="1"/>
-    <w:lsdException w:name="index 8" w:locked="1" w:semiHidden="1" w:unhideWhenUsed="1"/>
-    <w:lsdException w:name="index 9" w:locked="1" w:semiHidden="1" w:unhideWhenUsed="1"/>
-    <w:lsdException w:name="toc 1" w:uiPriority="0"/>
-    <w:lsdException w:name="toc 2" w:uiPriority="0"/>
-    <w:lsdException w:name="toc 3" w:uiPriority="0"/>
-    <w:lsdException w:name="toc 4" w:uiPriority="0"/>
-    <w:lsdException w:name="toc 5" w:uiPriority="0"/>
-    <w:lsdException w:name="toc 6" w:uiPriority="0"/>
-    <w:lsdException w:name="toc 7" w:uiPriority="0"/>
-    <w:lsdException w:name="toc 8" w:uiPriority="0"/>
-    <w:lsdException w:name="toc 9" w:uiPriority="0"/>
-    <w:lsdException w:name="Normal Indent" w:locked="1" w:semiHidden="1" w:unhideWhenUsed="1"/>
-    <w:lsdException w:name="footnote text" w:locked="1" w:semiHidden="1" w:unhideWhenUsed="1"/>
-    <w:lsdException w:name="annotation text" w:locked="1" w:semiHidden="1" w:unhideWhenUsed="1"/>
-    <w:lsdException w:name="header" w:locked="1" w:semiHidden="1" w:unhideWhenUsed="1"/>
-    <w:lsdException w:name="footer" w:locked="1" w:semiHidden="1" w:unhideWhenUsed="1"/>
-    <w:lsdException w:name="index heading" w:locked="1" w:semiHidden="1" w:unhideWhenUsed="1"/>
-    <w:lsdException w:name="caption" w:uiPriority="0" w:qFormat="1"/>
-    <w:lsdException w:name="table of figures" w:locked="1" w:semiHidden="1" w:unhideWhenUsed="1"/>
-    <w:lsdException w:name="envelope address" w:locked="1" w:semiHidden="1" w:unhideWhenUsed="1"/>
-    <w:lsdException w:name="envelope return" w:locked="1" w:semiHidden="1" w:unhideWhenUsed="1"/>
-    <w:lsdException w:name="footnote reference" w:locked="1" w:semiHidden="1" w:unhideWhenUsed="1"/>
-    <w:lsdException w:name="annotation reference" w:locked="1" w:semiHidden="1" w:unhideWhenUsed="1"/>
-    <w:lsdException w:name="line number" w:locked="1" w:semiHidden="1" w:unhideWhenUsed="1"/>
-    <w:lsdException w:name="page number" w:locked="1" w:semiHidden="1" w:unhideWhenUsed="1"/>
-    <w:lsdException w:name="endnote reference" w:locked="1" w:semiHidden="1" w:unhideWhenUsed="1"/>
-    <w:lsdException w:name="endnote text" w:locked="1" w:semiHidden="1" w:unhideWhenUsed="1"/>
-    <w:lsdException w:name="table of authorities" w:locked="1" w:semiHidden="1" w:unhideWhenUsed="1"/>
-    <w:lsdException w:name="macro" w:locked="1" w:semiHidden="1" w:unhideWhenUsed="1"/>
-    <w:lsdException w:name="toa heading" w:locked="1" w:semiHidden="1" w:unhideWhenUsed="1"/>
-    <w:lsdException w:name="List" w:locked="1" w:semiHidden="1" w:unhideWhenUsed="1"/>
-    <w:lsdException w:name="List Bullet" w:locked="1" w:semiHidden="1" w:unhideWhenUsed="1"/>
-    <w:lsdException w:name="List Number" w:locked="1" w:semiHidden="1" w:unhideWhenUsed="1"/>
-    <w:lsdException w:name="List 2" w:locked="1" w:semiHidden="1" w:unhideWhenUsed="1"/>
-    <w:lsdException w:name="List 3" w:locked="1" w:semiHidden="1" w:unhideWhenUsed="1"/>
-    <w:lsdException w:name="List 4" w:locked="1" w:semiHidden="1" w:unhideWhenUsed="1"/>
-    <w:lsdException w:name="List 5" w:locked="1" w:semiHidden="1" w:unhideWhenUsed="1"/>
-    <w:lsdException w:name="List Bullet 2" w:locked="1" w:semiHidden="1" w:unhideWhenUsed="1"/>
-    <w:lsdException w:name="List Bullet 3" w:locked="1" w:semiHidden="1" w:unhideWhenUsed="1"/>
-    <w:lsdException w:name="List Bullet 4" w:locked="1" w:semiHidden="1" w:unhideWhenUsed="1"/>
-    <w:lsdException w:name="List Bullet 5" w:locked="1" w:semiHidden="1" w:unhideWhenUsed="1"/>
-    <w:lsdException w:name="List Number 2" w:locked="1" w:semiHidden="1" w:unhideWhenUsed="1"/>
-    <w:lsdException w:name="List Number 3" w:locked="1" w:semiHidden="1" w:unhideWhenUsed="1"/>
-    <w:lsdException w:name="List Number 4" w:locked="1" w:semiHidden="1" w:unhideWhenUsed="1"/>
-    <w:lsdException w:name="List Number 5" w:locked="1" w:semiHidden="1" w:unhideWhenUsed="1"/>
-    <w:lsdException w:name="Title" w:uiPriority="0" w:qFormat="1"/>
-    <w:lsdException w:name="Closing" w:locked="1" w:semiHidden="1" w:unhideWhenUsed="1"/>
-    <w:lsdException w:name="Signature" w:locked="1" w:semiHidden="1" w:unhideWhenUsed="1"/>
-    <w:lsdException w:name="Default Paragraph Font" w:uiPriority="0"/>
-    <w:lsdException w:name="Body Text" w:locked="1" w:semiHidden="1" w:unhideWhenUsed="1"/>
-    <w:lsdException w:name="Body Text Indent" w:locked="1" w:semiHidden="1" w:unhideWhenUsed="1"/>
-    <w:lsdException w:name="List Continue" w:locked="1" w:semiHidden="1" w:unhideWhenUsed="1"/>
-    <w:lsdException w:name="List Continue 2" w:locked="1" w:semiHidden="1" w:unhideWhenUsed="1"/>
-    <w:lsdException w:name="List Continue 3" w:locked="1" w:semiHidden="1" w:unhideWhenUsed="1"/>
-    <w:lsdException w:name="List Continue 4" w:locked="1" w:semiHidden="1" w:unhideWhenUsed="1"/>
-    <w:lsdException w:name="List Continue 5" w:locked="1" w:semiHidden="1" w:unhideWhenUsed="1"/>
-    <w:lsdException w:name="Message Header" w:locked="1" w:semiHidden="1" w:unhideWhenUsed="1"/>
-    <w:lsdException w:name="Subtitle" w:uiPriority="0" w:qFormat="1"/>
-    <w:lsdException w:name="Salutation" w:locked="1" w:semiHidden="1" w:unhideWhenUsed="1"/>
-    <w:lsdException w:name="Date" w:locked="1" w:semiHidden="1" w:unhideWhenUsed="1"/>
-    <w:lsdException w:name="Body Text First Indent" w:locked="1" w:semiHidden="1" w:unhideWhenUsed="1"/>
-    <w:lsdException w:name="Body Text First Indent 2" w:locked="1" w:semiHidden="1" w:unhideWhenUsed="1"/>
-    <w:lsdException w:name="Note Heading" w:locked="1" w:semiHidden="1" w:unhideWhenUsed="1"/>
-    <w:lsdException w:name="Body Text 2" w:locked="1" w:semiHidden="1" w:unhideWhenUsed="1"/>
-    <w:lsdException w:name="Body Text 3" w:locked="1" w:semiHidden="1" w:unhideWhenUsed="1"/>
-    <w:lsdException w:name="Body Text Indent 2" w:locked="1" w:semiHidden="1" w:unhideWhenUsed="1"/>
-    <w:lsdException w:name="Body Text Indent 3" w:locked="1" w:semiHidden="1" w:unhideWhenUsed="1"/>
-    <w:lsdException w:name="Block Text" w:locked="1" w:semiHidden="1" w:unhideWhenUsed="1"/>
-    <w:lsdException w:name="Hyperlink" w:locked="1" w:semiHidden="1" w:unhideWhenUsed="1"/>
-    <w:lsdException w:name="FollowedHyperlink" w:locked="1" w:semiHidden="1" w:unhideWhenUsed="1"/>
-    <w:lsdException w:name="Strong" w:uiPriority="0" w:qFormat="1"/>
-    <w:lsdException w:name="Emphasis" w:uiPriority="0" w:qFormat="1"/>
-    <w:lsdException w:name="Document Map" w:locked="1" w:semiHidden="1" w:unhideWhenUsed="1"/>
-    <w:lsdException w:name="Plain Text" w:locked="1" w:semiHidden="1" w:unhideWhenUsed="1"/>
-    <w:lsdException w:name="E-mail Signature" w:locked="1" w:semiHidden="1" w:unhideWhenUsed="1"/>
-    <w:lsdException w:name="HTML Top of Form" w:locked="1" w:semiHidden="1" w:unhideWhenUsed="1"/>
-    <w:lsdException w:name="HTML Bottom of Form" w:locked="1" w:semiHidden="1" w:unhideWhenUsed="1"/>
-    <w:lsdException w:name="Normal (Web)" w:locked="1" w:semiHidden="1" w:unhideWhenUsed="1"/>
-    <w:lsdException w:name="HTML Acronym" w:locked="1" w:semiHidden="1" w:unhideWhenUsed="1"/>
-    <w:lsdException w:name="HTML Address" w:locked="1" w:semiHidden="1" w:unhideWhenUsed="1"/>
-    <w:lsdException w:name="HTML Cite" w:locked="1" w:semiHidden="1" w:unhideWhenUsed="1"/>
-    <w:lsdException w:name="HTML Code" w:locked="1" w:semiHidden="1" w:unhideWhenUsed="1"/>
-    <w:lsdException w:name="HTML Definition" w:locked="1" w:semiHidden="1" w:unhideWhenUsed="1"/>
-    <w:lsdException w:name="HTML Keyboard" w:locked="1" w:semiHidden="1" w:unhideWhenUsed="1"/>
-    <w:lsdException w:name="HTML Preformatted" w:locked="1" w:semiHidden="1" w:unhideWhenUsed="1"/>
-    <w:lsdException w:name="HTML Sample" w:locked="1" w:semiHidden="1" w:unhideWhenUsed="1"/>
-    <w:lsdException w:name="HTML Typewriter" w:locked="1" w:semiHidden="1" w:unhideWhenUsed="1"/>
-    <w:lsdException w:name="HTML Variable" w:locked="1" w:semiHidden="1" w:unhideWhenUsed="1"/>
-    <w:lsdException w:name="Normal Table" w:locked="1" w:semiHidden="1" w:unhideWhenUsed="1"/>
-    <w:lsdException w:name="annotation subject" w:locked="1" w:semiHidden="1" w:unhideWhenUsed="1"/>
-    <w:lsdException w:name="No List" w:locked="1" w:semiHidden="1" w:unhideWhenUsed="1"/>
-    <w:lsdException w:name="Outline List 1" w:locked="1" w:semiHidden="1" w:unhideWhenUsed="1"/>
-    <w:lsdException w:name="Outline List 2" w:locked="1" w:semiHidden="1" w:unhideWhenUsed="1"/>
-    <w:lsdException w:name="Outline List 3" w:locked="1" w:semiHidden="1" w:unhideWhenUsed="1"/>
-    <w:lsdException w:name="Table Simple 1" w:locked="1" w:semiHidden="1" w:unhideWhenUsed="1"/>
-    <w:lsdException w:name="Table Simple 2" w:locked="1" w:semiHidden="1" w:unhideWhenUsed="1"/>
-    <w:lsdException w:name="Table Simple 3" w:locked="1" w:semiHidden="1" w:unhideWhenUsed="1"/>
-    <w:lsdException w:name="Table Classic 1" w:locked="1" w:semiHidden="1" w:unhideWhenUsed="1"/>
-    <w:lsdException w:name="Table Classic 2" w:locked="1" w:semiHidden="1" w:unhideWhenUsed="1"/>
-    <w:lsdException w:name="Table Classic 3" w:locked="1" w:semiHidden="1" w:unhideWhenUsed="1"/>
-    <w:lsdException w:name="Table Classic 4" w:locked="1" w:semiHidden="1" w:unhideWhenUsed="1"/>
-    <w:lsdException w:name="Table Colorful 1" w:locked="1" w:semiHidden="1" w:unhideWhenUsed="1"/>
-    <w:lsdException w:name="Table Colorful 2" w:locked="1" w:semiHidden="1" w:unhideWhenUsed="1"/>
-    <w:lsdException w:name="Table Colorful 3" w:locked="1" w:semiHidden="1" w:unhideWhenUsed="1"/>
-    <w:lsdException w:name="Table Columns 1" w:locked="1" w:semiHidden="1" w:unhideWhenUsed="1"/>
-    <w:lsdException w:name="Table Columns 2" w:locked="1" w:semiHidden="1" w:unhideWhenUsed="1"/>
-    <w:lsdException w:name="Table Columns 3" w:locked="1" w:semiHidden="1" w:unhideWhenUsed="1"/>
-    <w:lsdException w:name="Table Columns 4" w:locked="1" w:semiHidden="1" w:unhideWhenUsed="1"/>
-    <w:lsdException w:name="Table Columns 5" w:locked="1" w:semiHidden="1" w:unhideWhenUsed="1"/>
-    <w:lsdException w:name="Table Grid 1" w:locked="1" w:semiHidden="1" w:unhideWhenUsed="1"/>
-    <w:lsdException w:name="Table Grid 2" w:locked="1" w:semiHidden="1" w:unhideWhenUsed="1"/>
-    <w:lsdException w:name="Table Grid 3" w:locked="1" w:semiHidden="1" w:unhideWhenUsed="1"/>
-    <w:lsdException w:name="Table Grid 4" w:locked="1" w:semiHidden="1" w:unhideWhenUsed="1"/>
-    <w:lsdException w:name="Table Grid 5" w:locked="1" w:semiHidden="1" w:unhideWhenUsed="1"/>
-    <w:lsdException w:name="Table Grid 6" w:locked="1" w:semiHidden="1" w:unhideWhenUsed="1"/>
-    <w:lsdException w:name="Table Grid 7" w:locked="1" w:semiHidden="1" w:unhideWhenUsed="1"/>
-    <w:lsdException w:name="Table Grid 8" w:locked="1" w:semiHidden="1" w:unhideWhenUsed="1"/>
-    <w:lsdException w:name="Table List 1" w:locked="1" w:semiHidden="1" w:unhideWhenUsed="1"/>
-    <w:lsdException w:name="Table List 2" w:locked="1" w:semiHidden="1" w:unhideWhenUsed="1"/>
-    <w:lsdException w:name="Table List 3" w:locked="1" w:semiHidden="1" w:unhideWhenUsed="1"/>
-    <w:lsdException w:name="Table List 4" w:locked="1" w:semiHidden="1" w:unhideWhenUsed="1"/>
-    <w:lsdException w:name="Table List 5" w:locked="1" w:semiHidden="1" w:unhideWhenUsed="1"/>
-    <w:lsdException w:name="Table List 6" w:locked="1" w:semiHidden="1" w:unhideWhenUsed="1"/>
-    <w:lsdException w:name="Table List 7" w:locked="1" w:semiHidden="1" w:unhideWhenUsed="1"/>
-    <w:lsdException w:name="Table List 8" w:locked="1" w:semiHidden="1" w:unhideWhenUsed="1"/>
-    <w:lsdException w:name="Table 3D effects 1" w:locked="1" w:semiHidden="1" w:unhideWhenUsed="1"/>
-    <w:lsdException w:name="Table 3D effects 2" w:locked="1" w:semiHidden="1" w:unhideWhenUsed="1"/>
-    <w:lsdException w:name="Table 3D effects 3" w:locked="1" w:semiHidden="1" w:unhideWhenUsed="1"/>
-    <w:lsdException w:name="Table Contemporary" w:locked="1" w:semiHidden="1" w:unhideWhenUsed="1"/>
-    <w:lsdException w:name="Table Elegant" w:locked="1" w:semiHidden="1" w:unhideWhenUsed="1"/>
-    <w:lsdException w:name="Table Professional" w:locked="1" w:semiHidden="1" w:unhideWhenUsed="1"/>
-    <w:lsdException w:name="Table Subtle 1" w:locked="1" w:semiHidden="1" w:unhideWhenUsed="1"/>
-    <w:lsdException w:name="Table Subtle 2" w:locked="1" w:semiHidden="1" w:unhideWhenUsed="1"/>
-    <w:lsdException w:name="Table Web 1" w:locked="1" w:semiHidden="1" w:unhideWhenUsed="1"/>
-    <w:lsdException w:name="Table Web 2" w:locked="1" w:semiHidden="1" w:unhideWhenUsed="1"/>
-    <w:lsdException w:name="Table Web 3" w:locked="1" w:semiHidden="1" w:unhideWhenUsed="1"/>
-    <w:lsdException w:name="Balloon Text" w:locked="1" w:semiHidden="1" w:unhideWhenUsed="1"/>
-    <w:lsdException w:name="Table Grid" w:uiPriority="0"/>
-    <w:lsdException w:name="Table Theme" w:locked="1" w:semiHidden="1" w:unhideWhenUsed="1"/>
-    <w:lsdException w:name="Placeholder Text" w:semiHidden="1"/>
-    <w:lsdException w:name="No Spacing" w:uiPriority="1" w:qFormat="1"/>
-    <w:lsdException w:name="Light Shading" w:uiPriority="60"/>
-    <w:lsdException w:name="Light List" w:uiPriority="61"/>
-    <w:lsdException w:name="Light Grid" w:uiPriority="62"/>
-    <w:lsdException w:name="Medium Shading 1" w:uiPriority="63"/>
-    <w:lsdException w:name="Medium Shading 2" w:uiPriority="64"/>
-    <w:lsdException w:name="Medium List 1" w:uiPriority="65"/>
-    <w:lsdException w:name="Medium List 2" w:uiPriority="66"/>
-    <w:lsdException w:name="Medium Grid 1" w:uiPriority="67"/>
-    <w:lsdException w:name="Medium Grid 2" w:uiPriority="68"/>
-    <w:lsdException w:name="Medium Grid 3" w:uiPriority="69"/>
-    <w:lsdException w:name="Dark List" w:uiPriority="70"/>
-    <w:lsdException w:name="Colorful Shading" w:uiPriority="71"/>
-    <w:lsdException w:name="Colorful List" w:uiPriority="72"/>
-    <w:lsdException w:name="Colorful Grid" w:uiPriority="73"/>
-    <w:lsdException w:name="Light Shading Accent 1" w:uiPriority="60"/>
-    <w:lsdException w:name="Light List Accent 1" w:uiPriority="61"/>
-    <w:lsdException w:name="Light Grid Accent 1" w:uiPriority="62"/>
-    <w:lsdException w:name="Medium Shading 1 Accent 1" w:uiPriority="63"/>
-    <w:lsdException w:name="Medium Shading 2 Accent 1" w:uiPriority="64"/>
-    <w:lsdException w:name="Medium List 1 Accent 1" w:uiPriority="65"/>
-    <w:lsdException w:name="Revision" w:semiHidden="1"/>
-    <w:lsdException w:name="List Paragraph" w:uiPriority="34" w:qFormat="1"/>
-    <w:lsdException w:name="Quote" w:uiPriority="29" w:qFormat="1"/>
-    <w:lsdException w:name="Intense Quote" w:uiPriority="30" w:qFormat="1"/>
-    <w:lsdException w:name="Medium List 2 Accent 1" w:uiPriority="66"/>
-    <w:lsdException w:name="Medium Grid 1 Accent 1" w:uiPriority="67"/>
-    <w:lsdException w:name="Medium Grid 2 Accent 1" w:uiPriority="68"/>
-    <w:lsdException w:name="Medium Grid 3 Accent 1" w:uiPriority="69"/>
-    <w:lsdException w:name="Dark List Accent 1" w:uiPriority="70"/>
-    <w:lsdException w:name="Colorful Shading Accent 1" w:uiPriority="71"/>
-    <w:lsdException w:name="Colorful List Accent 1" w:uiPriority="72"/>
-    <w:lsdException w:name="Colorful Grid Accent 1" w:uiPriority="73"/>
-    <w:lsdException w:name="Light Shading Accent 2" w:uiPriority="60"/>
-    <w:lsdException w:name="Light List Accent 2" w:uiPriority="61"/>
-    <w:lsdException w:name="Light Grid Accent 2" w:uiPriority="62"/>
-    <w:lsdException w:name="Medium Shading 1 Accent 2" w:uiPriority="63"/>
-    <w:lsdException w:name="Medium Shading 2 Accent 2" w:uiPriority="64"/>
-    <w:lsdException w:name="Medium List 1 Accent 2" w:uiPriority="65"/>
-    <w:lsdException w:name="Medium List 2 Accent 2" w:uiPriority="66"/>
-    <w:lsdException w:name="Medium Grid 1 Accent 2" w:uiPriority="67"/>
-    <w:lsdException w:name="Medium Grid 2 Accent 2" w:uiPriority="68"/>
-    <w:lsdException w:name="Medium Grid 3 Accent 2" w:uiPriority="69"/>
-    <w:lsdException w:name="Dark List Accent 2" w:uiPriority="70"/>
-    <w:lsdException w:name="Colorful Shading Accent 2" w:uiPriority="71"/>
-    <w:lsdException w:name="Colorful List Accent 2" w:uiPriority="72"/>
-    <w:lsdException w:name="Colorful Grid Accent 2" w:uiPriority="73"/>
-    <w:lsdException w:name="Light Shading Accent 3" w:uiPriority="60"/>
-    <w:lsdException w:name="Light List Accent 3" w:uiPriority="61"/>
-    <w:lsdException w:name="Light Grid Accent 3" w:uiPriority="62"/>
-    <w:lsdException w:name="Medium Shading 1 Accent 3" w:uiPriority="63"/>
-    <w:lsdException w:name="Medium Shading 2 Accent 3" w:uiPriority="64"/>
-    <w:lsdException w:name="Medium List 1 Accent 3" w:uiPriority="65"/>
-    <w:lsdException w:name="Medium List 2 Accent 3" w:uiPriority="66"/>
-    <w:lsdException w:name="Medium Grid 1 Accent 3" w:uiPriority="67"/>
-    <w:lsdException w:name="Medium Grid 2 Accent 3" w:uiPriority="68"/>
-    <w:lsdException w:name="Medium Grid 3 Accent 3" w:uiPriority="69"/>
-    <w:lsdException w:name="Dark List Accent 3" w:uiPriority="70"/>
-    <w:lsdException w:name="Colorful Shading Accent 3" w:uiPriority="71"/>
-    <w:lsdException w:name="Colorful List Accent 3" w:uiPriority="72"/>
-    <w:lsdException w:name="Colorful Grid Accent 3" w:uiPriority="73"/>
-    <w:lsdException w:name="Light Shading Accent 4" w:uiPriority="60"/>
-    <w:lsdException w:name="Light List Accent 4" w:uiPriority="61"/>
-    <w:lsdException w:name="Light Grid Accent 4" w:uiPriority="62"/>
-    <w:lsdException w:name="Medium Shading 1 Accent 4" w:uiPriority="63"/>
-    <w:lsdException w:name="Medium Shading 2 Accent 4" w:uiPriority="64"/>
-    <w:lsdException w:name="Medium List 1 Accent 4" w:uiPriority="65"/>
-    <w:lsdException w:name="Medium List 2 Accent 4" w:uiPriority="66"/>
-    <w:lsdException w:name="Medium Grid 1 Accent 4" w:uiPriority="67"/>
-    <w:lsdException w:name="Medium Grid 2 Accent 4" w:uiPriority="68"/>
-    <w:lsdException w:name="Medium Grid 3 Accent 4" w:uiPriority="69"/>
-    <w:lsdException w:name="Dark List Accent 4" w:uiPriority="70"/>
-    <w:lsdException w:name="Colorful Shading Accent 4" w:uiPriority="71"/>
-    <w:lsdException w:name="Colorful List Accent 4" w:uiPriority="72"/>
-    <w:lsdException w:name="Colorful Grid Accent 4" w:uiPriority="73"/>
-    <w:lsdException w:name="Light Shading Accent 5" w:uiPriority="60"/>
-    <w:lsdException w:name="Light List Accent 5" w:uiPriority="61"/>
-    <w:lsdException w:name="Light Grid Accent 5" w:uiPriority="62"/>
-    <w:lsdException w:name="Medium Shading 1 Accent 5" w:uiPriority="63"/>
-    <w:lsdException w:name="Medium Shading 2 Accent 5" w:uiPriority="64"/>
-    <w:lsdException w:name="Medium List 1 Accent 5" w:uiPriority="65"/>
-    <w:lsdException w:name="Medium List 2 Accent 5" w:uiPriority="66"/>
-    <w:lsdException w:name="Medium Grid 1 Accent 5" w:uiPriority="67"/>
-    <w:lsdException w:name="Medium Grid 2 Accent 5" w:uiPriority="68"/>
-    <w:lsdException w:name="Medium Grid 3 Accent 5" w:uiPriority="69"/>
-    <w:lsdException w:name="Dark List Accent 5" w:uiPriority="70"/>
-    <w:lsdException w:name="Colorful Shading Accent 5" w:uiPriority="71"/>
-    <w:lsdException w:name="Colorful List Accent 5" w:uiPriority="72"/>
-    <w:lsdException w:name="Colorful Grid Accent 5" w:uiPriority="73"/>
-    <w:lsdException w:name="Light Shading Accent 6" w:uiPriority="60"/>
-    <w:lsdException w:name="Light List Accent 6" w:uiPriority="61"/>
-    <w:lsdException w:name="Light Grid Accent 6" w:uiPriority="62"/>
-    <w:lsdException w:name="Medium Shading 1 Accent 6" w:uiPriority="63"/>
-    <w:lsdException w:name="Medium Shading 2 Accent 6" w:uiPriority="64"/>
-    <w:lsdException w:name="Medium List 1 Accent 6" w:uiPriority="65"/>
-    <w:lsdException w:name="Medium List 2 Accent 6" w:uiPriority="66"/>
-    <w:lsdException w:name="Medium Grid 1 Accent 6" w:uiPriority="67"/>
-    <w:lsdException w:name="Medium Grid 2 Accent 6" w:uiPriority="68"/>
-    <w:lsdException w:name="Medium Grid 3 Accent 6" w:uiPriority="69"/>
-    <w:lsdException w:name="Dark List Accent 6" w:uiPriority="70"/>
-    <w:lsdException w:name="Colorful Shading Accent 6" w:uiPriority="71"/>
-    <w:lsdException w:name="Colorful List Accent 6" w:uiPriority="72"/>
-    <w:lsdException w:name="Colorful Grid Accent 6" w:uiPriority="73"/>
-    <w:lsdException w:name="Subtle Emphasis" w:uiPriority="19" w:qFormat="1"/>
-    <w:lsdException w:name="Intense Emphasis" w:uiPriority="21" w:qFormat="1"/>
-    <w:lsdException w:name="Subtle Reference" w:uiPriority="31" w:qFormat="1"/>
-    <w:lsdException w:name="Intense Reference" w:uiPriority="32" w:qFormat="1"/>
-    <w:lsdException w:name="Book Title" w:uiPriority="33" w:qFormat="1"/>
-    <w:lsdException w:name="Bibliography" w:semiHidden="1" w:uiPriority="37" w:unhideWhenUsed="1"/>
-    <w:lsdException w:name="TOC Heading" w:uiPriority="39" w:qFormat="1"/>
+  <w:latentStyles w:defLockedState="1" w:defUIPriority="99" w:defSemiHidden="1" w:defUnhideWhenUsed="1" w:defQFormat="0" w:count="267">
+    <w:lsdException w:name="Normal" w:semiHidden="0" w:uiPriority="0" w:unhideWhenUsed="0" w:qFormat="1"/>
+    <w:lsdException w:name="heading 1" w:semiHidden="0" w:uiPriority="9" w:unhideWhenUsed="0" w:qFormat="1"/>
+    <w:lsdException w:name="heading 2" w:semiHidden="0" w:uiPriority="9" w:unhideWhenUsed="0" w:qFormat="1"/>
+    <w:lsdException w:name="heading 3" w:semiHidden="0" w:uiPriority="9" w:unhideWhenUsed="0" w:qFormat="1"/>
+    <w:lsdException w:name="heading 4" w:semiHidden="0" w:uiPriority="9" w:unhideWhenUsed="0" w:qFormat="1"/>
+    <w:lsdException w:name="heading 5" w:semiHidden="0" w:uiPriority="9" w:unhideWhenUsed="0" w:qFormat="1"/>
+    <w:lsdException w:name="heading 6" w:semiHidden="0" w:uiPriority="9" w:unhideWhenUsed="0" w:qFormat="1"/>
+    <w:lsdException w:name="heading 7" w:semiHidden="0" w:uiPriority="9" w:unhideWhenUsed="0" w:qFormat="1"/>
+    <w:lsdException w:name="heading 8" w:semiHidden="0" w:uiPriority="9" w:unhideWhenUsed="0" w:qFormat="1"/>
+    <w:lsdException w:name="heading 9" w:semiHidden="0" w:uiPriority="9" w:unhideWhenUsed="0" w:qFormat="1"/>
+    <w:lsdException w:name="toc 1" w:uiPriority="39"/>
+    <w:lsdException w:name="toc 2" w:uiPriority="39"/>
+    <w:lsdException w:name="toc 3" w:uiPriority="39"/>
+    <w:lsdException w:name="toc 4" w:uiPriority="39"/>
+    <w:lsdException w:name="toc 5" w:uiPriority="39"/>
+    <w:lsdException w:name="toc 6" w:uiPriority="39"/>
+    <w:lsdException w:name="toc 7" w:uiPriority="39"/>
+    <w:lsdException w:name="toc 8" w:uiPriority="39"/>
+    <w:lsdException w:name="toc 9" w:uiPriority="39"/>
+    <w:lsdException w:name="caption" w:semiHidden="0" w:uiPriority="35" w:unhideWhenUsed="0" w:qFormat="1"/>
+    <w:lsdException w:name="Title" w:semiHidden="0" w:uiPriority="10" w:unhideWhenUsed="0" w:qFormat="1"/>
+    <w:lsdException w:name="Default Paragraph Font" w:uiPriority="1"/>
+    <w:lsdException w:name="Subtitle" w:semiHidden="0" w:uiPriority="11" w:unhideWhenUsed="0" w:qFormat="1"/>
+    <w:lsdException w:name="Strong" w:semiHidden="0" w:uiPriority="22" w:unhideWhenUsed="0" w:qFormat="1"/>
+    <w:lsdException w:name="Emphasis" w:semiHidden="0" w:uiPriority="20" w:unhideWhenUsed="0" w:qFormat="1"/>
+    <w:lsdException w:name="Table Grid" w:semiHidden="0" w:uiPriority="59" w:unhideWhenUsed="0"/>
+    <w:lsdException w:name="Placeholder Text" w:locked="0" w:unhideWhenUsed="0"/>
+    <w:lsdException w:name="No Spacing" w:locked="0" w:semiHidden="0" w:uiPriority="1" w:unhideWhenUsed="0" w:qFormat="1"/>
+    <w:lsdException w:name="Light Shading" w:locked="0" w:semiHidden="0" w:uiPriority="60" w:unhideWhenUsed="0"/>
+    <w:lsdException w:name="Light List" w:locked="0" w:semiHidden="0" w:uiPriority="61" w:unhideWhenUsed="0"/>
+    <w:lsdException w:name="Light Grid" w:locked="0" w:semiHidden="0" w:uiPriority="62" w:unhideWhenUsed="0"/>
+    <w:lsdException w:name="Medium Shading 1" w:locked="0" w:semiHidden="0" w:uiPriority="63" w:unhideWhenUsed="0"/>
+    <w:lsdException w:name="Medium Shading 2" w:locked="0" w:semiHidden="0" w:uiPriority="64" w:unhideWhenUsed="0"/>
+    <w:lsdException w:name="Medium List 1" w:locked="0" w:semiHidden="0" w:uiPriority="65" w:unhideWhenUsed="0"/>
+    <w:lsdException w:name="Medium List 2" w:locked="0" w:semiHidden="0" w:uiPriority="66" w:unhideWhenUsed="0"/>
+    <w:lsdException w:name="Medium Grid 1" w:locked="0" w:semiHidden="0" w:uiPriority="67" w:unhideWhenUsed="0"/>
+    <w:lsdException w:name="Medium Grid 2" w:locked="0" w:semiHidden="0" w:uiPriority="68" w:unhideWhenUsed="0"/>
+    <w:lsdException w:name="Medium Grid 3" w:locked="0" w:semiHidden="0" w:uiPriority="69" w:unhideWhenUsed="0"/>
+    <w:lsdException w:name="Dark List" w:locked="0" w:semiHidden="0" w:uiPriority="70" w:unhideWhenUsed="0"/>
+    <w:lsdException w:name="Colorful Shading" w:locked="0" w:semiHidden="0" w:uiPriority="71" w:unhideWhenUsed="0"/>
+    <w:lsdException w:name="Colorful List" w:locked="0" w:semiHidden="0" w:uiPriority="72" w:unhideWhenUsed="0"/>
+    <w:lsdException w:name="Colorful Grid" w:locked="0" w:semiHidden="0" w:uiPriority="73" w:unhideWhenUsed="0"/>
+    <w:lsdException w:name="Light Shading Accent 1" w:locked="0" w:semiHidden="0" w:uiPriority="60" w:unhideWhenUsed="0"/>
+    <w:lsdException w:name="Light List Accent 1" w:locked="0" w:semiHidden="0" w:uiPriority="61" w:unhideWhenUsed="0"/>
+    <w:lsdException w:name="Light Grid Accent 1" w:locked="0" w:semiHidden="0" w:uiPriority="62" w:unhideWhenUsed="0"/>
+    <w:lsdException w:name="Medium Shading 1 Accent 1" w:locked="0" w:semiHidden="0" w:uiPriority="63" w:unhideWhenUsed="0"/>
+    <w:lsdException w:name="Medium Shading 2 Accent 1" w:locked="0" w:semiHidden="0" w:uiPriority="64" w:unhideWhenUsed="0"/>
+    <w:lsdException w:name="Medium List 1 Accent 1" w:locked="0" w:semiHidden="0" w:uiPriority="65" w:unhideWhenUsed="0"/>
+    <w:lsdException w:name="Revision" w:locked="0" w:unhideWhenUsed="0"/>
+    <w:lsdException w:name="List Paragraph" w:locked="0" w:semiHidden="0" w:uiPriority="34" w:unhideWhenUsed="0" w:qFormat="1"/>
+    <w:lsdException w:name="Quote" w:locked="0" w:semiHidden="0" w:uiPriority="29" w:unhideWhenUsed="0" w:qFormat="1"/>
+    <w:lsdException w:name="Intense Quote" w:locked="0" w:semiHidden="0" w:uiPriority="30" w:unhideWhenUsed="0" w:qFormat="1"/>
+    <w:lsdException w:name="Medium List 2 Accent 1" w:locked="0" w:semiHidden="0" w:uiPriority="66" w:unhideWhenUsed="0"/>
+    <w:lsdException w:name="Medium Grid 1 Accent 1" w:locked="0" w:semiHidden="0" w:uiPriority="67" w:unhideWhenUsed="0"/>
+    <w:lsdException w:name="Medium Grid 2 Accent 1" w:locked="0" w:semiHidden="0" w:uiPriority="68" w:unhideWhenUsed="0"/>
+    <w:lsdException w:name="Medium Grid 3 Accent 1" w:locked="0" w:semiHidden="0" w:uiPriority="69" w:unhideWhenUsed="0"/>
+    <w:lsdException w:name="Dark List Accent 1" w:locked="0" w:semiHidden="0" w:uiPriority="70" w:unhideWhenUsed="0"/>
+    <w:lsdException w:name="Colorful Shading Accent 1" w:locked="0" w:semiHidden="0" w:uiPriority="71" w:unhideWhenUsed="0"/>
+    <w:lsdException w:name="Colorful List Accent 1" w:locked="0" w:semiHidden="0" w:uiPriority="72" w:unhideWhenUsed="0"/>
+    <w:lsdException w:name="Colorful Grid Accent 1" w:locked="0" w:semiHidden="0" w:uiPriority="73" w:unhideWhenUsed="0"/>
+    <w:lsdException w:name="Light Shading Accent 2" w:locked="0" w:semiHidden="0" w:uiPriority="60" w:unhideWhenUsed="0"/>
+    <w:lsdException w:name="Light List Accent 2" w:locked="0" w:semiHidden="0" w:uiPriority="61" w:unhideWhenUsed="0"/>
+    <w:lsdException w:name="Light Grid Accent 2" w:locked="0" w:semiHidden="0" w:uiPriority="62" w:unhideWhenUsed="0"/>
+    <w:lsdException w:name="Medium Shading 1 Accent 2" w:locked="0" w:semiHidden="0" w:uiPriority="63" w:unhideWhenUsed="0"/>
+    <w:lsdException w:name="Medium Shading 2 Accent 2" w:locked="0" w:semiHidden="0" w:uiPriority="64" w:unhideWhenUsed="0"/>
+    <w:lsdException w:name="Medium List 1 Accent 2" w:locked="0" w:semiHidden="0" w:uiPriority="65" w:unhideWhenUsed="0"/>
+    <w:lsdException w:name="Medium List 2 Accent 2" w:locked="0" w:semiHidden="0" w:uiPriority="66" w:unhideWhenUsed="0"/>
+    <w:lsdException w:name="Medium Grid 1 Accent 2" w:locked="0" w:semiHidden="0" w:uiPriority="67" w:unhideWhenUsed="0"/>
+    <w:lsdException w:name="Medium Grid 2 Accent 2" w:locked="0" w:semiHidden="0" w:uiPriority="68" w:unhideWhenUsed="0"/>
+    <w:lsdException w:name="Medium Grid 3 Accent 2" w:locked="0" w:semiHidden="0" w:uiPriority="69" w:unhideWhenUsed="0"/>
+    <w:lsdException w:name="Dark List Accent 2" w:locked="0" w:semiHidden="0" w:uiPriority="70" w:unhideWhenUsed="0"/>
+    <w:lsdException w:name="Colorful Shading Accent 2" w:locked="0" w:semiHidden="0" w:uiPriority="71" w:unhideWhenUsed="0"/>
+    <w:lsdException w:name="Colorful List Accent 2" w:locked="0" w:semiHidden="0" w:uiPriority="72" w:unhideWhenUsed="0"/>
+    <w:lsdException w:name="Colorful Grid Accent 2" w:locked="0" w:semiHidden="0" w:uiPriority="73" w:unhideWhenUsed="0"/>
+    <w:lsdException w:name="Light Shading Accent 3" w:locked="0" w:semiHidden="0" w:uiPriority="60" w:unhideWhenUsed="0"/>
+    <w:lsdException w:name="Light List Accent 3" w:locked="0" w:semiHidden="0" w:uiPriority="61" w:unhideWhenUsed="0"/>
+    <w:lsdException w:name="Light Grid Accent 3" w:locked="0" w:semiHidden="0" w:uiPriority="62" w:unhideWhenUsed="0"/>
+    <w:lsdException w:name="Medium Shading 1 Accent 3" w:locked="0" w:semiHidden="0" w:uiPriority="63" w:unhideWhenUsed="0"/>
+    <w:lsdException w:name="Medium Shading 2 Accent 3" w:locked="0" w:semiHidden="0" w:uiPriority="64" w:unhideWhenUsed="0"/>
+    <w:lsdException w:name="Medium List 1 Accent 3" w:locked="0" w:semiHidden="0" w:uiPriority="65" w:unhideWhenUsed="0"/>
+    <w:lsdException w:name="Medium List 2 Accent 3" w:locked="0" w:semiHidden="0" w:uiPriority="66" w:unhideWhenUsed="0"/>
+    <w:lsdException w:name="Medium Grid 1 Accent 3" w:locked="0" w:semiHidden="0" w:uiPriority="67" w:unhideWhenUsed="0"/>
+    <w:lsdException w:name="Medium Grid 2 Accent 3" w:locked="0" w:semiHidden="0" w:uiPriority="68" w:unhideWhenUsed="0"/>
+    <w:lsdException w:name="Medium Grid 3 Accent 3" w:locked="0" w:semiHidden="0" w:uiPriority="69" w:unhideWhenUsed="0"/>
+    <w:lsdException w:name="Dark List Accent 3" w:locked="0" w:semiHidden="0" w:uiPriority="70" w:unhideWhenUsed="0"/>
+    <w:lsdException w:name="Colorful Shading Accent 3" w:locked="0" w:semiHidden="0" w:uiPriority="71" w:unhideWhenUsed="0"/>
+    <w:lsdException w:name="Colorful List Accent 3" w:locked="0" w:semiHidden="0" w:uiPriority="72" w:unhideWhenUsed="0"/>
+    <w:lsdException w:name="Colorful Grid Accent 3" w:locked="0" w:semiHidden="0" w:uiPriority="73" w:unhideWhenUsed="0"/>
+    <w:lsdException w:name="Light Shading Accent 4" w:locked="0" w:semiHidden="0" w:uiPriority="60" w:unhideWhenUsed="0"/>
+    <w:lsdException w:name="Light List Accent 4" w:locked="0" w:semiHidden="0" w:uiPriority="61" w:unhideWhenUsed="0"/>
+    <w:lsdException w:name="Light Grid Accent 4" w:locked="0" w:semiHidden="0" w:uiPriority="62" w:unhideWhenUsed="0"/>
+    <w:lsdException w:name="Medium Shading 1 Accent 4" w:locked="0" w:semiHidden="0" w:uiPriority="63" w:unhideWhenUsed="0"/>
+    <w:lsdException w:name="Medium Shading 2 Accent 4" w:locked="0" w:semiHidden="0" w:uiPriority="64" w:unhideWhenUsed="0"/>
+    <w:lsdException w:name="Medium List 1 Accent 4" w:locked="0" w:semiHidden="0" w:uiPriority="65" w:unhideWhenUsed="0"/>
+    <w:lsdException w:name="Medium List 2 Accent 4" w:locked="0" w:semiHidden="0" w:uiPriority="66" w:unhideWhenUsed="0"/>
+    <w:lsdException w:name="Medium Grid 1 Accent 4" w:locked="0" w:semiHidden="0" w:uiPriority="67" w:unhideWhenUsed="0"/>
+    <w:lsdException w:name="Medium Grid 2 Accent 4" w:locked="0" w:semiHidden="0" w:uiPriority="68" w:unhideWhenUsed="0"/>
+    <w:lsdException w:name="Medium Grid 3 Accent 4" w:locked="0" w:semiHidden="0" w:uiPriority="69" w:unhideWhenUsed="0"/>
+    <w:lsdException w:name="Dark List Accent 4" w:locked="0" w:semiHidden="0" w:uiPriority="70" w:unhideWhenUsed="0"/>
+    <w:lsdException w:name="Colorful Shading Accent 4" w:locked="0" w:semiHidden="0" w:uiPriority="71" w:unhideWhenUsed="0"/>
+    <w:lsdException w:name="Colorful List Accent 4" w:locked="0" w:semiHidden="0" w:uiPriority="72" w:unhideWhenUsed="0"/>
+    <w:lsdException w:name="Colorful Grid Accent 4" w:locked="0" w:semiHidden="0" w:uiPriority="73" w:unhideWhenUsed="0"/>
+    <w:lsdException w:name="Light Shading Accent 5" w:locked="0" w:semiHidden="0" w:uiPriority="60" w:unhideWhenUsed="0"/>
+    <w:lsdException w:name="Light List Accent 5" w:locked="0" w:semiHidden="0" w:uiPriority="61" w:unhideWhenUsed="0"/>
+    <w:lsdException w:name="Light Grid Accent 5" w:locked="0" w:semiHidden="0" w:uiPriority="62" w:unhideWhenUsed="0"/>
+    <w:lsdException w:name="Medium Shading 1 Accent 5" w:locked="0" w:semiHidden="0" w:uiPriority="63" w:unhideWhenUsed="0"/>
+    <w:lsdException w:name="Medium Shading 2 Accent 5" w:locked="0" w:semiHidden="0" w:uiPriority="64" w:unhideWhenUsed="0"/>
+    <w:lsdException w:name="Medium List 1 Accent 5" w:locked="0" w:semiHidden="0" w:uiPriority="65" w:unhideWhenUsed="0"/>
+    <w:lsdException w:name="Medium List 2 Accent 5" w:locked="0" w:semiHidden="0" w:uiPriority="66" w:unhideWhenUsed="0"/>
+    <w:lsdException w:name="Medium Grid 1 Accent 5" w:locked="0" w:semiHidden="0" w:uiPriority="67" w:unhideWhenUsed="0"/>
+    <w:lsdException w:name="Medium Grid 2 Accent 5" w:locked="0" w:semiHidden="0" w:uiPriority="68" w:unhideWhenUsed="0"/>
+    <w:lsdException w:name="Medium Grid 3 Accent 5" w:locked="0" w:semiHidden="0" w:uiPriority="69" w:unhideWhenUsed="0"/>
+    <w:lsdException w:name="Dark List Accent 5" w:locked="0" w:semiHidden="0" w:uiPriority="70" w:unhideWhenUsed="0"/>
+    <w:lsdException w:name="Colorful Shading Accent 5" w:locked="0" w:semiHidden="0" w:uiPriority="71" w:unhideWhenUsed="0"/>
+    <w:lsdException w:name="Colorful List Accent 5" w:locked="0" w:semiHidden="0" w:uiPriority="72" w:unhideWhenUsed="0"/>
+    <w:lsdException w:name="Colorful Grid Accent 5" w:locked="0" w:semiHidden="0" w:uiPriority="73" w:unhideWhenUsed="0"/>
+    <w:lsdException w:name="Light Shading Accent 6" w:locked="0" w:semiHidden="0" w:uiPriority="60" w:unhideWhenUsed="0"/>
+    <w:lsdException w:name="Light List Accent 6" w:locked="0" w:semiHidden="0" w:uiPriority="61" w:unhideWhenUsed="0"/>
+    <w:lsdException w:name="Light Grid Accent 6" w:locked="0" w:semiHidden="0" w:uiPriority="62" w:unhideWhenUsed="0"/>
+    <w:lsdException w:name="Medium Shading 1 Accent 6" w:locked="0" w:semiHidden="0" w:uiPriority="63" w:unhideWhenUsed="0"/>
+    <w:lsdException w:name="Medium Shading 2 Accent 6" w:locked="0" w:semiHidden="0" w:uiPriority="64" w:unhideWhenUsed="0"/>
+    <w:lsdException w:name="Medium List 1 Accent 6" w:locked="0" w:semiHidden="0" w:uiPriority="65" w:unhideWhenUsed="0"/>
+    <w:lsdException w:name="Medium List 2 Accent 6" w:locked="0" w:semiHidden="0" w:uiPriority="66" w:unhideWhenUsed="0"/>
+    <w:lsdException w:name="Medium Grid 1 Accent 6" w:locked="0" w:semiHidden="0" w:uiPriority="67" w:unhideWhenUsed="0"/>
+    <w:lsdException w:name="Medium Grid 2 Accent 6" w:locked="0" w:semiHidden="0" w:uiPriority="68" w:unhideWhenUsed="0"/>
+    <w:lsdException w:name="Medium Grid 3 Accent 6" w:locked="0" w:semiHidden="0" w:uiPriority="69" w:unhideWhenUsed="0"/>
+    <w:lsdException w:name="Dark List Accent 6" w:locked="0" w:semiHidden="0" w:uiPriority="70" w:unhideWhenUsed="0"/>
+    <w:lsdException w:name="Colorful Shading Accent 6" w:locked="0" w:semiHidden="0" w:uiPriority="71" w:unhideWhenUsed="0"/>
+    <w:lsdException w:name="Colorful List Accent 6" w:locked="0" w:semiHidden="0" w:uiPriority="72" w:unhideWhenUsed="0"/>
+    <w:lsdException w:name="Colorful Grid Accent 6" w:locked="0" w:semiHidden="0" w:uiPriority="73" w:unhideWhenUsed="0"/>
+    <w:lsdException w:name="Subtle Emphasis" w:locked="0" w:semiHidden="0" w:uiPriority="19" w:unhideWhenUsed="0" w:qFormat="1"/>
+    <w:lsdException w:name="Intense Emphasis" w:locked="0" w:semiHidden="0" w:uiPriority="21" w:unhideWhenUsed="0" w:qFormat="1"/>
+    <w:lsdException w:name="Subtle Reference" w:locked="0" w:semiHidden="0" w:uiPriority="31" w:unhideWhenUsed="0" w:qFormat="1"/>
+    <w:lsdException w:name="Intense Reference" w:locked="0" w:semiHidden="0" w:uiPriority="32" w:unhideWhenUsed="0" w:qFormat="1"/>
+    <w:lsdException w:name="Book Title" w:locked="0" w:semiHidden="0" w:uiPriority="33" w:unhideWhenUsed="0" w:qFormat="1"/>
+    <w:lsdException w:name="Bibliography" w:locked="0" w:uiPriority="37"/>
+    <w:lsdException w:name="TOC Heading" w:locked="0" w:semiHidden="0" w:uiPriority="39" w:unhideWhenUsed="0" w:qFormat="1"/>
   </w:latentStyles>
   <w:style w:type="paragraph" w:default="1" w:styleId="Normal">
     <w:name w:val="Normal"/>
@@ -50199,7 +49970,6 @@
       <w:color w:val="365F91"/>
       <w:sz w:val="20"/>
       <w:szCs w:val="20"/>
-      <w:lang w:val="es-AR" w:eastAsia="es-AR"/>
     </w:rPr>
     <w:tblPr>
       <w:tblStyleRowBandSize w:val="1"/>
@@ -50373,7 +50143,6 @@
       <w:rFonts w:cs="Calibri"/>
       <w:sz w:val="20"/>
       <w:szCs w:val="20"/>
-      <w:lang w:val="es-AR" w:eastAsia="es-AR"/>
     </w:rPr>
     <w:tblPr>
       <w:tblStyleRowBandSize w:val="1"/>
@@ -50436,7 +50205,6 @@
       <w:rFonts w:cs="Calibri"/>
       <w:sz w:val="20"/>
       <w:szCs w:val="20"/>
-      <w:lang w:val="es-AR" w:eastAsia="es-AR"/>
     </w:rPr>
     <w:tblPr>
       <w:tblStyleRowBandSize w:val="1"/>
@@ -50463,7 +50231,6 @@
       <w:rFonts w:cs="Calibri"/>
       <w:sz w:val="20"/>
       <w:szCs w:val="20"/>
-      <w:lang w:val="es-AR" w:eastAsia="es-AR"/>
     </w:rPr>
     <w:tblPr>
       <w:tblStyleRowBandSize w:val="1"/>

</xml_diff>

<commit_message>
agregado algo de rev sistematica
</commit_message>
<xml_diff>
--- a/TP-SistemasExpertos.docx
+++ b/TP-SistemasExpertos.docx
@@ -11,6 +11,11 @@
       <w:bookmarkStart w:id="0" w:name="_Toc294254775"/>
       <w:bookmarkStart w:id="1" w:name="_Toc294254845"/>
       <w:bookmarkStart w:id="2" w:name="_Toc295148263"/>
+      <w:bookmarkStart w:id="3" w:name="_Toc296587405"/>
+      <w:bookmarkStart w:id="4" w:name="_Toc296587692"/>
+      <w:bookmarkStart w:id="5" w:name="_Toc296588358"/>
+      <w:bookmarkStart w:id="6" w:name="_Toc296589779"/>
+      <w:bookmarkStart w:id="7" w:name="_Toc296589829"/>
     </w:p>
     <w:p>
       <w:pPr>
@@ -350,13 +355,6 @@
     </w:p>
     <w:p>
       <w:pPr>
-        <w:rPr>
-          <w:lang w:val="es-AR" w:eastAsia="es-ES"/>
-        </w:rPr>
-      </w:pPr>
-    </w:p>
-    <w:p>
-      <w:pPr>
         <w:pStyle w:val="TOC1"/>
         <w:tabs>
           <w:tab w:val="right" w:leader="dot" w:pos="8495"/>
@@ -365,28 +363,36 @@
         <w:rPr>
           <w:rFonts w:ascii="Times New Roman" w:hAnsi="Times New Roman" w:cs="Times New Roman"/>
           <w:noProof/>
+          <w:sz w:val="24"/>
+          <w:szCs w:val="24"/>
           <w:lang w:val="es-ES" w:eastAsia="es-ES"/>
         </w:rPr>
       </w:pPr>
       <w:r>
         <w:rPr>
+          <w:sz w:val="24"/>
+          <w:szCs w:val="24"/>
           <w:lang w:val="es-AR"/>
         </w:rPr>
         <w:fldChar w:fldCharType="begin"/>
       </w:r>
       <w:r>
         <w:rPr>
+          <w:sz w:val="24"/>
+          <w:szCs w:val="24"/>
           <w:lang w:val="es-AR"/>
         </w:rPr>
         <w:instrText xml:space="preserve"> TOC \o "1-3" \h \z \u </w:instrText>
       </w:r>
       <w:r>
         <w:rPr>
+          <w:sz w:val="24"/>
+          <w:szCs w:val="24"/>
           <w:lang w:val="es-AR"/>
         </w:rPr>
         <w:fldChar w:fldCharType="separate"/>
       </w:r>
-      <w:hyperlink w:anchor="_Toc295148228" w:history="1">
+      <w:hyperlink w:anchor="_Toc296589794" w:history="1">
         <w:r>
           <w:rPr>
             <w:rStyle w:val="Hyperlink"/>
@@ -414,7 +420,7 @@
             <w:noProof/>
             <w:webHidden/>
           </w:rPr>
-          <w:instrText xml:space="preserve"> PAGEREF _Toc295148228 \h </w:instrText>
+          <w:instrText xml:space="preserve"> PAGEREF _Toc296589794 \h </w:instrText>
         </w:r>
         <w:r>
           <w:rPr>
@@ -454,10 +460,12 @@
         <w:rPr>
           <w:rFonts w:ascii="Times New Roman" w:hAnsi="Times New Roman" w:cs="Times New Roman"/>
           <w:noProof/>
+          <w:sz w:val="24"/>
+          <w:szCs w:val="24"/>
           <w:lang w:val="es-ES" w:eastAsia="es-ES"/>
         </w:rPr>
       </w:pPr>
-      <w:hyperlink w:anchor="_Toc295148229" w:history="1">
+      <w:hyperlink w:anchor="_Toc296589795" w:history="1">
         <w:r>
           <w:rPr>
             <w:rStyle w:val="Hyperlink"/>
@@ -484,7 +492,7 @@
             <w:noProof/>
             <w:webHidden/>
           </w:rPr>
-          <w:instrText xml:space="preserve"> PAGEREF _Toc295148229 \h </w:instrText>
+          <w:instrText xml:space="preserve"> PAGEREF _Toc296589795 \h </w:instrText>
         </w:r>
         <w:r>
           <w:rPr>
@@ -524,10 +532,12 @@
         <w:rPr>
           <w:rFonts w:ascii="Times New Roman" w:hAnsi="Times New Roman" w:cs="Times New Roman"/>
           <w:noProof/>
+          <w:sz w:val="24"/>
+          <w:szCs w:val="24"/>
           <w:lang w:val="es-ES" w:eastAsia="es-ES"/>
         </w:rPr>
       </w:pPr>
-      <w:hyperlink w:anchor="_Toc295148230" w:history="1">
+      <w:hyperlink w:anchor="_Toc296589796" w:history="1">
         <w:r>
           <w:rPr>
             <w:rStyle w:val="Hyperlink"/>
@@ -555,7 +565,7 @@
             <w:noProof/>
             <w:webHidden/>
           </w:rPr>
-          <w:instrText xml:space="preserve"> PAGEREF _Toc295148230 \h </w:instrText>
+          <w:instrText xml:space="preserve"> PAGEREF _Toc296589796 \h </w:instrText>
         </w:r>
         <w:r>
           <w:rPr>
@@ -595,10 +605,12 @@
         <w:rPr>
           <w:rFonts w:ascii="Times New Roman" w:hAnsi="Times New Roman" w:cs="Times New Roman"/>
           <w:noProof/>
+          <w:sz w:val="24"/>
+          <w:szCs w:val="24"/>
           <w:lang w:val="es-ES" w:eastAsia="es-ES"/>
         </w:rPr>
       </w:pPr>
-      <w:hyperlink w:anchor="_Toc295148231" w:history="1">
+      <w:hyperlink w:anchor="_Toc296589797" w:history="1">
         <w:r>
           <w:rPr>
             <w:rStyle w:val="Hyperlink"/>
@@ -625,7 +637,7 @@
             <w:noProof/>
             <w:webHidden/>
           </w:rPr>
-          <w:instrText xml:space="preserve"> PAGEREF _Toc295148231 \h </w:instrText>
+          <w:instrText xml:space="preserve"> PAGEREF _Toc296589797 \h </w:instrText>
         </w:r>
         <w:r>
           <w:rPr>
@@ -665,10 +677,12 @@
         <w:rPr>
           <w:rFonts w:ascii="Times New Roman" w:hAnsi="Times New Roman" w:cs="Times New Roman"/>
           <w:noProof/>
+          <w:sz w:val="24"/>
+          <w:szCs w:val="24"/>
           <w:lang w:val="es-ES" w:eastAsia="es-ES"/>
         </w:rPr>
       </w:pPr>
-      <w:hyperlink w:anchor="_Toc295148232" w:history="1">
+      <w:hyperlink w:anchor="_Toc296589798" w:history="1">
         <w:r>
           <w:rPr>
             <w:rStyle w:val="Hyperlink"/>
@@ -696,7 +710,7 @@
             <w:noProof/>
             <w:webHidden/>
           </w:rPr>
-          <w:instrText xml:space="preserve"> PAGEREF _Toc295148232 \h </w:instrText>
+          <w:instrText xml:space="preserve"> PAGEREF _Toc296589798 \h </w:instrText>
         </w:r>
         <w:r>
           <w:rPr>
@@ -736,10 +750,12 @@
         <w:rPr>
           <w:rFonts w:ascii="Times New Roman" w:hAnsi="Times New Roman" w:cs="Times New Roman"/>
           <w:noProof/>
+          <w:sz w:val="24"/>
+          <w:szCs w:val="24"/>
           <w:lang w:val="es-ES" w:eastAsia="es-ES"/>
         </w:rPr>
       </w:pPr>
-      <w:hyperlink w:anchor="_Toc295148233" w:history="1">
+      <w:hyperlink w:anchor="_Toc296589799" w:history="1">
         <w:r>
           <w:rPr>
             <w:rStyle w:val="Hyperlink"/>
@@ -774,7 +790,7 @@
             <w:noProof/>
             <w:webHidden/>
           </w:rPr>
-          <w:instrText xml:space="preserve"> PAGEREF _Toc295148233 \h </w:instrText>
+          <w:instrText xml:space="preserve"> PAGEREF _Toc296589799 \h </w:instrText>
         </w:r>
         <w:r>
           <w:rPr>
@@ -814,10 +830,12 @@
         <w:rPr>
           <w:rFonts w:ascii="Times New Roman" w:hAnsi="Times New Roman" w:cs="Times New Roman"/>
           <w:noProof/>
+          <w:sz w:val="24"/>
+          <w:szCs w:val="24"/>
           <w:lang w:val="es-ES" w:eastAsia="es-ES"/>
         </w:rPr>
       </w:pPr>
-      <w:hyperlink w:anchor="_Toc295148234" w:history="1">
+      <w:hyperlink w:anchor="_Toc296589800" w:history="1">
         <w:r>
           <w:rPr>
             <w:rStyle w:val="Hyperlink"/>
@@ -844,7 +862,7 @@
             <w:noProof/>
             <w:webHidden/>
           </w:rPr>
-          <w:instrText xml:space="preserve"> PAGEREF _Toc295148234 \h </w:instrText>
+          <w:instrText xml:space="preserve"> PAGEREF _Toc296589800 \h </w:instrText>
         </w:r>
         <w:r>
           <w:rPr>
@@ -884,10 +902,12 @@
         <w:rPr>
           <w:rFonts w:ascii="Times New Roman" w:hAnsi="Times New Roman" w:cs="Times New Roman"/>
           <w:noProof/>
+          <w:sz w:val="24"/>
+          <w:szCs w:val="24"/>
           <w:lang w:val="es-ES" w:eastAsia="es-ES"/>
         </w:rPr>
       </w:pPr>
-      <w:hyperlink w:anchor="_Toc295148235" w:history="1">
+      <w:hyperlink w:anchor="_Toc296589801" w:history="1">
         <w:r>
           <w:rPr>
             <w:rStyle w:val="Hyperlink"/>
@@ -914,7 +934,7 @@
             <w:noProof/>
             <w:webHidden/>
           </w:rPr>
-          <w:instrText xml:space="preserve"> PAGEREF _Toc295148235 \h </w:instrText>
+          <w:instrText xml:space="preserve"> PAGEREF _Toc296589801 \h </w:instrText>
         </w:r>
         <w:r>
           <w:rPr>
@@ -954,10 +974,12 @@
         <w:rPr>
           <w:rFonts w:ascii="Times New Roman" w:hAnsi="Times New Roman" w:cs="Times New Roman"/>
           <w:noProof/>
+          <w:sz w:val="24"/>
+          <w:szCs w:val="24"/>
           <w:lang w:val="es-ES" w:eastAsia="es-ES"/>
         </w:rPr>
       </w:pPr>
-      <w:hyperlink w:anchor="_Toc295148236" w:history="1">
+      <w:hyperlink w:anchor="_Toc296589802" w:history="1">
         <w:r>
           <w:rPr>
             <w:rStyle w:val="Hyperlink"/>
@@ -984,7 +1006,7 @@
             <w:noProof/>
             <w:webHidden/>
           </w:rPr>
-          <w:instrText xml:space="preserve"> PAGEREF _Toc295148236 \h </w:instrText>
+          <w:instrText xml:space="preserve"> PAGEREF _Toc296589802 \h </w:instrText>
         </w:r>
         <w:r>
           <w:rPr>
@@ -1024,10 +1046,12 @@
         <w:rPr>
           <w:rFonts w:ascii="Times New Roman" w:hAnsi="Times New Roman" w:cs="Times New Roman"/>
           <w:noProof/>
+          <w:sz w:val="24"/>
+          <w:szCs w:val="24"/>
           <w:lang w:val="es-ES" w:eastAsia="es-ES"/>
         </w:rPr>
       </w:pPr>
-      <w:hyperlink w:anchor="_Toc295148237" w:history="1">
+      <w:hyperlink w:anchor="_Toc296589803" w:history="1">
         <w:r>
           <w:rPr>
             <w:rStyle w:val="Hyperlink"/>
@@ -1054,7 +1078,7 @@
             <w:noProof/>
             <w:webHidden/>
           </w:rPr>
-          <w:instrText xml:space="preserve"> PAGEREF _Toc295148237 \h </w:instrText>
+          <w:instrText xml:space="preserve"> PAGEREF _Toc296589803 \h </w:instrText>
         </w:r>
         <w:r>
           <w:rPr>
@@ -1094,10 +1118,12 @@
         <w:rPr>
           <w:rFonts w:ascii="Times New Roman" w:hAnsi="Times New Roman" w:cs="Times New Roman"/>
           <w:noProof/>
+          <w:sz w:val="24"/>
+          <w:szCs w:val="24"/>
           <w:lang w:val="es-ES" w:eastAsia="es-ES"/>
         </w:rPr>
       </w:pPr>
-      <w:hyperlink w:anchor="_Toc295148238" w:history="1">
+      <w:hyperlink w:anchor="_Toc296589804" w:history="1">
         <w:r>
           <w:rPr>
             <w:rStyle w:val="Hyperlink"/>
@@ -1124,7 +1150,7 @@
             <w:noProof/>
             <w:webHidden/>
           </w:rPr>
-          <w:instrText xml:space="preserve"> PAGEREF _Toc295148238 \h </w:instrText>
+          <w:instrText xml:space="preserve"> PAGEREF _Toc296589804 \h </w:instrText>
         </w:r>
         <w:r>
           <w:rPr>
@@ -1164,10 +1190,12 @@
         <w:rPr>
           <w:rFonts w:ascii="Times New Roman" w:hAnsi="Times New Roman" w:cs="Times New Roman"/>
           <w:noProof/>
+          <w:sz w:val="24"/>
+          <w:szCs w:val="24"/>
           <w:lang w:val="es-ES" w:eastAsia="es-ES"/>
         </w:rPr>
       </w:pPr>
-      <w:hyperlink w:anchor="_Toc295148239" w:history="1">
+      <w:hyperlink w:anchor="_Toc296589805" w:history="1">
         <w:r>
           <w:rPr>
             <w:rStyle w:val="Hyperlink"/>
@@ -1194,7 +1222,7 @@
             <w:noProof/>
             <w:webHidden/>
           </w:rPr>
-          <w:instrText xml:space="preserve"> PAGEREF _Toc295148239 \h </w:instrText>
+          <w:instrText xml:space="preserve"> PAGEREF _Toc296589805 \h </w:instrText>
         </w:r>
         <w:r>
           <w:rPr>
@@ -1234,10 +1262,12 @@
         <w:rPr>
           <w:rFonts w:ascii="Times New Roman" w:hAnsi="Times New Roman" w:cs="Times New Roman"/>
           <w:noProof/>
+          <w:sz w:val="24"/>
+          <w:szCs w:val="24"/>
           <w:lang w:val="es-ES" w:eastAsia="es-ES"/>
         </w:rPr>
       </w:pPr>
-      <w:hyperlink w:anchor="_Toc295148240" w:history="1">
+      <w:hyperlink w:anchor="_Toc296589806" w:history="1">
         <w:r>
           <w:rPr>
             <w:rStyle w:val="Hyperlink"/>
@@ -1264,7 +1294,7 @@
             <w:noProof/>
             <w:webHidden/>
           </w:rPr>
-          <w:instrText xml:space="preserve"> PAGEREF _Toc295148240 \h </w:instrText>
+          <w:instrText xml:space="preserve"> PAGEREF _Toc296589806 \h </w:instrText>
         </w:r>
         <w:r>
           <w:rPr>
@@ -1304,10 +1334,12 @@
         <w:rPr>
           <w:rFonts w:ascii="Times New Roman" w:hAnsi="Times New Roman" w:cs="Times New Roman"/>
           <w:noProof/>
+          <w:sz w:val="24"/>
+          <w:szCs w:val="24"/>
           <w:lang w:val="es-ES" w:eastAsia="es-ES"/>
         </w:rPr>
       </w:pPr>
-      <w:hyperlink w:anchor="_Toc295148241" w:history="1">
+      <w:hyperlink w:anchor="_Toc296589807" w:history="1">
         <w:r>
           <w:rPr>
             <w:rStyle w:val="Hyperlink"/>
@@ -1334,7 +1366,7 @@
             <w:noProof/>
             <w:webHidden/>
           </w:rPr>
-          <w:instrText xml:space="preserve"> PAGEREF _Toc295148241 \h </w:instrText>
+          <w:instrText xml:space="preserve"> PAGEREF _Toc296589807 \h </w:instrText>
         </w:r>
         <w:r>
           <w:rPr>
@@ -1374,10 +1406,12 @@
         <w:rPr>
           <w:rFonts w:ascii="Times New Roman" w:hAnsi="Times New Roman" w:cs="Times New Roman"/>
           <w:noProof/>
+          <w:sz w:val="24"/>
+          <w:szCs w:val="24"/>
           <w:lang w:val="es-ES" w:eastAsia="es-ES"/>
         </w:rPr>
       </w:pPr>
-      <w:hyperlink w:anchor="_Toc295148242" w:history="1">
+      <w:hyperlink w:anchor="_Toc296589808" w:history="1">
         <w:r>
           <w:rPr>
             <w:rStyle w:val="Hyperlink"/>
@@ -1404,7 +1438,7 @@
             <w:noProof/>
             <w:webHidden/>
           </w:rPr>
-          <w:instrText xml:space="preserve"> PAGEREF _Toc295148242 \h </w:instrText>
+          <w:instrText xml:space="preserve"> PAGEREF _Toc296589808 \h </w:instrText>
         </w:r>
         <w:r>
           <w:rPr>
@@ -1444,10 +1478,12 @@
         <w:rPr>
           <w:rFonts w:ascii="Times New Roman" w:hAnsi="Times New Roman" w:cs="Times New Roman"/>
           <w:noProof/>
+          <w:sz w:val="24"/>
+          <w:szCs w:val="24"/>
           <w:lang w:val="es-ES" w:eastAsia="es-ES"/>
         </w:rPr>
       </w:pPr>
-      <w:hyperlink w:anchor="_Toc295148243" w:history="1">
+      <w:hyperlink w:anchor="_Toc296589809" w:history="1">
         <w:r>
           <w:rPr>
             <w:rStyle w:val="Hyperlink"/>
@@ -1474,7 +1510,7 @@
             <w:noProof/>
             <w:webHidden/>
           </w:rPr>
-          <w:instrText xml:space="preserve"> PAGEREF _Toc295148243 \h </w:instrText>
+          <w:instrText xml:space="preserve"> PAGEREF _Toc296589809 \h </w:instrText>
         </w:r>
         <w:r>
           <w:rPr>
@@ -1514,10 +1550,12 @@
         <w:rPr>
           <w:rFonts w:ascii="Times New Roman" w:hAnsi="Times New Roman" w:cs="Times New Roman"/>
           <w:noProof/>
+          <w:sz w:val="24"/>
+          <w:szCs w:val="24"/>
           <w:lang w:val="es-ES" w:eastAsia="es-ES"/>
         </w:rPr>
       </w:pPr>
-      <w:hyperlink w:anchor="_Toc295148244" w:history="1">
+      <w:hyperlink w:anchor="_Toc296589810" w:history="1">
         <w:r>
           <w:rPr>
             <w:rStyle w:val="Hyperlink"/>
@@ -1544,7 +1582,7 @@
             <w:noProof/>
             <w:webHidden/>
           </w:rPr>
-          <w:instrText xml:space="preserve"> PAGEREF _Toc295148244 \h </w:instrText>
+          <w:instrText xml:space="preserve"> PAGEREF _Toc296589810 \h </w:instrText>
         </w:r>
         <w:r>
           <w:rPr>
@@ -1584,10 +1622,12 @@
         <w:rPr>
           <w:rFonts w:ascii="Times New Roman" w:hAnsi="Times New Roman" w:cs="Times New Roman"/>
           <w:noProof/>
+          <w:sz w:val="24"/>
+          <w:szCs w:val="24"/>
           <w:lang w:val="es-ES" w:eastAsia="es-ES"/>
         </w:rPr>
       </w:pPr>
-      <w:hyperlink w:anchor="_Toc295148245" w:history="1">
+      <w:hyperlink w:anchor="_Toc296589811" w:history="1">
         <w:r>
           <w:rPr>
             <w:rStyle w:val="Hyperlink"/>
@@ -1615,7 +1655,7 @@
             <w:noProof/>
             <w:webHidden/>
           </w:rPr>
-          <w:instrText xml:space="preserve"> PAGEREF _Toc295148245 \h </w:instrText>
+          <w:instrText xml:space="preserve"> PAGEREF _Toc296589811 \h </w:instrText>
         </w:r>
         <w:r>
           <w:rPr>
@@ -1655,10 +1695,12 @@
         <w:rPr>
           <w:rFonts w:ascii="Times New Roman" w:hAnsi="Times New Roman" w:cs="Times New Roman"/>
           <w:noProof/>
+          <w:sz w:val="24"/>
+          <w:szCs w:val="24"/>
           <w:lang w:val="es-ES" w:eastAsia="es-ES"/>
         </w:rPr>
       </w:pPr>
-      <w:hyperlink w:anchor="_Toc295148246" w:history="1">
+      <w:hyperlink w:anchor="_Toc296589812" w:history="1">
         <w:r>
           <w:rPr>
             <w:rStyle w:val="Hyperlink"/>
@@ -1685,7 +1727,7 @@
             <w:noProof/>
             <w:webHidden/>
           </w:rPr>
-          <w:instrText xml:space="preserve"> PAGEREF _Toc295148246 \h </w:instrText>
+          <w:instrText xml:space="preserve"> PAGEREF _Toc296589812 \h </w:instrText>
         </w:r>
         <w:r>
           <w:rPr>
@@ -1725,10 +1767,12 @@
         <w:rPr>
           <w:rFonts w:ascii="Times New Roman" w:hAnsi="Times New Roman" w:cs="Times New Roman"/>
           <w:noProof/>
+          <w:sz w:val="24"/>
+          <w:szCs w:val="24"/>
           <w:lang w:val="es-ES" w:eastAsia="es-ES"/>
         </w:rPr>
       </w:pPr>
-      <w:hyperlink w:anchor="_Toc295148247" w:history="1">
+      <w:hyperlink w:anchor="_Toc296589813" w:history="1">
         <w:r>
           <w:rPr>
             <w:rStyle w:val="Hyperlink"/>
@@ -1756,7 +1800,7 @@
             <w:noProof/>
             <w:webHidden/>
           </w:rPr>
-          <w:instrText xml:space="preserve"> PAGEREF _Toc295148247 \h </w:instrText>
+          <w:instrText xml:space="preserve"> PAGEREF _Toc296589813 \h </w:instrText>
         </w:r>
         <w:r>
           <w:rPr>
@@ -1796,10 +1840,12 @@
         <w:rPr>
           <w:rFonts w:ascii="Times New Roman" w:hAnsi="Times New Roman" w:cs="Times New Roman"/>
           <w:noProof/>
+          <w:sz w:val="24"/>
+          <w:szCs w:val="24"/>
           <w:lang w:val="es-ES" w:eastAsia="es-ES"/>
         </w:rPr>
       </w:pPr>
-      <w:hyperlink w:anchor="_Toc295148248" w:history="1">
+      <w:hyperlink w:anchor="_Toc296589814" w:history="1">
         <w:r>
           <w:rPr>
             <w:rStyle w:val="Hyperlink"/>
@@ -1826,7 +1872,7 @@
             <w:noProof/>
             <w:webHidden/>
           </w:rPr>
-          <w:instrText xml:space="preserve"> PAGEREF _Toc295148248 \h </w:instrText>
+          <w:instrText xml:space="preserve"> PAGEREF _Toc296589814 \h </w:instrText>
         </w:r>
         <w:r>
           <w:rPr>
@@ -1866,10 +1912,12 @@
         <w:rPr>
           <w:rFonts w:ascii="Times New Roman" w:hAnsi="Times New Roman" w:cs="Times New Roman"/>
           <w:noProof/>
+          <w:sz w:val="24"/>
+          <w:szCs w:val="24"/>
           <w:lang w:val="es-ES" w:eastAsia="es-ES"/>
         </w:rPr>
       </w:pPr>
-      <w:hyperlink w:anchor="_Toc295148249" w:history="1">
+      <w:hyperlink w:anchor="_Toc296589815" w:history="1">
         <w:r>
           <w:rPr>
             <w:rStyle w:val="Hyperlink"/>
@@ -1896,7 +1944,7 @@
             <w:noProof/>
             <w:webHidden/>
           </w:rPr>
-          <w:instrText xml:space="preserve"> PAGEREF _Toc295148249 \h </w:instrText>
+          <w:instrText xml:space="preserve"> PAGEREF _Toc296589815 \h </w:instrText>
         </w:r>
         <w:r>
           <w:rPr>
@@ -1936,10 +1984,12 @@
         <w:rPr>
           <w:rFonts w:ascii="Times New Roman" w:hAnsi="Times New Roman" w:cs="Times New Roman"/>
           <w:noProof/>
+          <w:sz w:val="24"/>
+          <w:szCs w:val="24"/>
           <w:lang w:val="es-ES" w:eastAsia="es-ES"/>
         </w:rPr>
       </w:pPr>
-      <w:hyperlink w:anchor="_Toc295148250" w:history="1">
+      <w:hyperlink w:anchor="_Toc296589816" w:history="1">
         <w:r>
           <w:rPr>
             <w:rStyle w:val="Hyperlink"/>
@@ -1966,7 +2016,7 @@
             <w:noProof/>
             <w:webHidden/>
           </w:rPr>
-          <w:instrText xml:space="preserve"> PAGEREF _Toc295148250 \h </w:instrText>
+          <w:instrText xml:space="preserve"> PAGEREF _Toc296589816 \h </w:instrText>
         </w:r>
         <w:r>
           <w:rPr>
@@ -2006,10 +2056,12 @@
         <w:rPr>
           <w:rFonts w:ascii="Times New Roman" w:hAnsi="Times New Roman" w:cs="Times New Roman"/>
           <w:noProof/>
+          <w:sz w:val="24"/>
+          <w:szCs w:val="24"/>
           <w:lang w:val="es-ES" w:eastAsia="es-ES"/>
         </w:rPr>
       </w:pPr>
-      <w:hyperlink w:anchor="_Toc295148251" w:history="1">
+      <w:hyperlink w:anchor="_Toc296589817" w:history="1">
         <w:r>
           <w:rPr>
             <w:rStyle w:val="Hyperlink"/>
@@ -2036,7 +2088,7 @@
             <w:noProof/>
             <w:webHidden/>
           </w:rPr>
-          <w:instrText xml:space="preserve"> PAGEREF _Toc295148251 \h </w:instrText>
+          <w:instrText xml:space="preserve"> PAGEREF _Toc296589817 \h </w:instrText>
         </w:r>
         <w:r>
           <w:rPr>
@@ -2076,10 +2128,12 @@
         <w:rPr>
           <w:rFonts w:ascii="Times New Roman" w:hAnsi="Times New Roman" w:cs="Times New Roman"/>
           <w:noProof/>
+          <w:sz w:val="24"/>
+          <w:szCs w:val="24"/>
           <w:lang w:val="es-ES" w:eastAsia="es-ES"/>
         </w:rPr>
       </w:pPr>
-      <w:hyperlink w:anchor="_Toc295148252" w:history="1">
+      <w:hyperlink w:anchor="_Toc296589818" w:history="1">
         <w:r>
           <w:rPr>
             <w:rStyle w:val="Hyperlink"/>
@@ -2106,7 +2160,7 @@
             <w:noProof/>
             <w:webHidden/>
           </w:rPr>
-          <w:instrText xml:space="preserve"> PAGEREF _Toc295148252 \h </w:instrText>
+          <w:instrText xml:space="preserve"> PAGEREF _Toc296589818 \h </w:instrText>
         </w:r>
         <w:r>
           <w:rPr>
@@ -2146,10 +2200,12 @@
         <w:rPr>
           <w:rFonts w:ascii="Times New Roman" w:hAnsi="Times New Roman" w:cs="Times New Roman"/>
           <w:noProof/>
+          <w:sz w:val="24"/>
+          <w:szCs w:val="24"/>
           <w:lang w:val="es-ES" w:eastAsia="es-ES"/>
         </w:rPr>
       </w:pPr>
-      <w:hyperlink w:anchor="_Toc295148253" w:history="1">
+      <w:hyperlink w:anchor="_Toc296589819" w:history="1">
         <w:r>
           <w:rPr>
             <w:rStyle w:val="Hyperlink"/>
@@ -2176,7 +2232,7 @@
             <w:noProof/>
             <w:webHidden/>
           </w:rPr>
-          <w:instrText xml:space="preserve"> PAGEREF _Toc295148253 \h </w:instrText>
+          <w:instrText xml:space="preserve"> PAGEREF _Toc296589819 \h </w:instrText>
         </w:r>
         <w:r>
           <w:rPr>
@@ -2216,10 +2272,12 @@
         <w:rPr>
           <w:rFonts w:ascii="Times New Roman" w:hAnsi="Times New Roman" w:cs="Times New Roman"/>
           <w:noProof/>
+          <w:sz w:val="24"/>
+          <w:szCs w:val="24"/>
           <w:lang w:val="es-ES" w:eastAsia="es-ES"/>
         </w:rPr>
       </w:pPr>
-      <w:hyperlink w:anchor="_Toc295148254" w:history="1">
+      <w:hyperlink w:anchor="_Toc296589820" w:history="1">
         <w:r>
           <w:rPr>
             <w:rStyle w:val="Hyperlink"/>
@@ -2246,7 +2304,7 @@
             <w:noProof/>
             <w:webHidden/>
           </w:rPr>
-          <w:instrText xml:space="preserve"> PAGEREF _Toc295148254 \h </w:instrText>
+          <w:instrText xml:space="preserve"> PAGEREF _Toc296589820 \h </w:instrText>
         </w:r>
         <w:r>
           <w:rPr>
@@ -2286,10 +2344,12 @@
         <w:rPr>
           <w:rFonts w:ascii="Times New Roman" w:hAnsi="Times New Roman" w:cs="Times New Roman"/>
           <w:noProof/>
+          <w:sz w:val="24"/>
+          <w:szCs w:val="24"/>
           <w:lang w:val="es-ES" w:eastAsia="es-ES"/>
         </w:rPr>
       </w:pPr>
-      <w:hyperlink w:anchor="_Toc295148255" w:history="1">
+      <w:hyperlink w:anchor="_Toc296589821" w:history="1">
         <w:r>
           <w:rPr>
             <w:rStyle w:val="Hyperlink"/>
@@ -2316,7 +2376,7 @@
             <w:noProof/>
             <w:webHidden/>
           </w:rPr>
-          <w:instrText xml:space="preserve"> PAGEREF _Toc295148255 \h </w:instrText>
+          <w:instrText xml:space="preserve"> PAGEREF _Toc296589821 \h </w:instrText>
         </w:r>
         <w:r>
           <w:rPr>
@@ -2356,10 +2416,12 @@
         <w:rPr>
           <w:rFonts w:ascii="Times New Roman" w:hAnsi="Times New Roman" w:cs="Times New Roman"/>
           <w:noProof/>
+          <w:sz w:val="24"/>
+          <w:szCs w:val="24"/>
           <w:lang w:val="es-ES" w:eastAsia="es-ES"/>
         </w:rPr>
       </w:pPr>
-      <w:hyperlink w:anchor="_Toc295148256" w:history="1">
+      <w:hyperlink w:anchor="_Toc296589822" w:history="1">
         <w:r>
           <w:rPr>
             <w:rStyle w:val="Hyperlink"/>
@@ -2386,7 +2448,7 @@
             <w:noProof/>
             <w:webHidden/>
           </w:rPr>
-          <w:instrText xml:space="preserve"> PAGEREF _Toc295148256 \h </w:instrText>
+          <w:instrText xml:space="preserve"> PAGEREF _Toc296589822 \h </w:instrText>
         </w:r>
         <w:r>
           <w:rPr>
@@ -2426,10 +2488,12 @@
         <w:rPr>
           <w:rFonts w:ascii="Times New Roman" w:hAnsi="Times New Roman" w:cs="Times New Roman"/>
           <w:noProof/>
+          <w:sz w:val="24"/>
+          <w:szCs w:val="24"/>
           <w:lang w:val="es-ES" w:eastAsia="es-ES"/>
         </w:rPr>
       </w:pPr>
-      <w:hyperlink w:anchor="_Toc295148257" w:history="1">
+      <w:hyperlink w:anchor="_Toc296589823" w:history="1">
         <w:r>
           <w:rPr>
             <w:rStyle w:val="Hyperlink"/>
@@ -2456,7 +2520,7 @@
             <w:noProof/>
             <w:webHidden/>
           </w:rPr>
-          <w:instrText xml:space="preserve"> PAGEREF _Toc295148257 \h </w:instrText>
+          <w:instrText xml:space="preserve"> PAGEREF _Toc296589823 \h </w:instrText>
         </w:r>
         <w:r>
           <w:rPr>
@@ -2496,10 +2560,12 @@
         <w:rPr>
           <w:rFonts w:ascii="Times New Roman" w:hAnsi="Times New Roman" w:cs="Times New Roman"/>
           <w:noProof/>
+          <w:sz w:val="24"/>
+          <w:szCs w:val="24"/>
           <w:lang w:val="es-ES" w:eastAsia="es-ES"/>
         </w:rPr>
       </w:pPr>
-      <w:hyperlink w:anchor="_Toc295148258" w:history="1">
+      <w:hyperlink w:anchor="_Toc296589824" w:history="1">
         <w:r>
           <w:rPr>
             <w:rStyle w:val="Hyperlink"/>
@@ -2526,7 +2592,7 @@
             <w:noProof/>
             <w:webHidden/>
           </w:rPr>
-          <w:instrText xml:space="preserve"> PAGEREF _Toc295148258 \h </w:instrText>
+          <w:instrText xml:space="preserve"> PAGEREF _Toc296589824 \h </w:instrText>
         </w:r>
         <w:r>
           <w:rPr>
@@ -2566,10 +2632,12 @@
         <w:rPr>
           <w:rFonts w:ascii="Times New Roman" w:hAnsi="Times New Roman" w:cs="Times New Roman"/>
           <w:noProof/>
+          <w:sz w:val="24"/>
+          <w:szCs w:val="24"/>
           <w:lang w:val="es-ES" w:eastAsia="es-ES"/>
         </w:rPr>
       </w:pPr>
-      <w:hyperlink w:anchor="_Toc295148259" w:history="1">
+      <w:hyperlink w:anchor="_Toc296589825" w:history="1">
         <w:r>
           <w:rPr>
             <w:rStyle w:val="Hyperlink"/>
@@ -2596,7 +2664,7 @@
             <w:noProof/>
             <w:webHidden/>
           </w:rPr>
-          <w:instrText xml:space="preserve"> PAGEREF _Toc295148259 \h </w:instrText>
+          <w:instrText xml:space="preserve"> PAGEREF _Toc296589825 \h </w:instrText>
         </w:r>
         <w:r>
           <w:rPr>
@@ -2636,10 +2704,12 @@
         <w:rPr>
           <w:rFonts w:ascii="Times New Roman" w:hAnsi="Times New Roman" w:cs="Times New Roman"/>
           <w:noProof/>
+          <w:sz w:val="24"/>
+          <w:szCs w:val="24"/>
           <w:lang w:val="es-ES" w:eastAsia="es-ES"/>
         </w:rPr>
       </w:pPr>
-      <w:hyperlink w:anchor="_Toc295148260" w:history="1">
+      <w:hyperlink w:anchor="_Toc296589826" w:history="1">
         <w:r>
           <w:rPr>
             <w:rStyle w:val="Hyperlink"/>
@@ -2666,7 +2736,7 @@
             <w:noProof/>
             <w:webHidden/>
           </w:rPr>
-          <w:instrText xml:space="preserve"> PAGEREF _Toc295148260 \h </w:instrText>
+          <w:instrText xml:space="preserve"> PAGEREF _Toc296589826 \h </w:instrText>
         </w:r>
         <w:r>
           <w:rPr>
@@ -2706,10 +2776,12 @@
         <w:rPr>
           <w:rFonts w:ascii="Times New Roman" w:hAnsi="Times New Roman" w:cs="Times New Roman"/>
           <w:noProof/>
+          <w:sz w:val="24"/>
+          <w:szCs w:val="24"/>
           <w:lang w:val="es-ES" w:eastAsia="es-ES"/>
         </w:rPr>
       </w:pPr>
-      <w:hyperlink w:anchor="_Toc295148261" w:history="1">
+      <w:hyperlink w:anchor="_Toc296589827" w:history="1">
         <w:r>
           <w:rPr>
             <w:rStyle w:val="Hyperlink"/>
@@ -2736,7 +2808,7 @@
             <w:noProof/>
             <w:webHidden/>
           </w:rPr>
-          <w:instrText xml:space="preserve"> PAGEREF _Toc295148261 \h </w:instrText>
+          <w:instrText xml:space="preserve"> PAGEREF _Toc296589827 \h </w:instrText>
         </w:r>
         <w:r>
           <w:rPr>
@@ -2776,10 +2848,12 @@
         <w:rPr>
           <w:rFonts w:ascii="Times New Roman" w:hAnsi="Times New Roman" w:cs="Times New Roman"/>
           <w:noProof/>
+          <w:sz w:val="24"/>
+          <w:szCs w:val="24"/>
           <w:lang w:val="es-ES" w:eastAsia="es-ES"/>
         </w:rPr>
       </w:pPr>
-      <w:hyperlink w:anchor="_Toc295148264" w:history="1">
+      <w:hyperlink w:anchor="_Toc296589830" w:history="1">
         <w:r>
           <w:rPr>
             <w:rStyle w:val="Hyperlink"/>
@@ -2806,7 +2880,7 @@
             <w:noProof/>
             <w:webHidden/>
           </w:rPr>
-          <w:instrText xml:space="preserve"> PAGEREF _Toc295148264 \h </w:instrText>
+          <w:instrText xml:space="preserve"> PAGEREF _Toc296589830 \h </w:instrText>
         </w:r>
         <w:r>
           <w:rPr>
@@ -2846,10 +2920,12 @@
         <w:rPr>
           <w:rFonts w:ascii="Times New Roman" w:hAnsi="Times New Roman" w:cs="Times New Roman"/>
           <w:noProof/>
+          <w:sz w:val="24"/>
+          <w:szCs w:val="24"/>
           <w:lang w:val="es-ES" w:eastAsia="es-ES"/>
         </w:rPr>
       </w:pPr>
-      <w:hyperlink w:anchor="_Toc295148265" w:history="1">
+      <w:hyperlink w:anchor="_Toc296589831" w:history="1">
         <w:r>
           <w:rPr>
             <w:rStyle w:val="Hyperlink"/>
@@ -2876,7 +2952,7 @@
             <w:noProof/>
             <w:webHidden/>
           </w:rPr>
-          <w:instrText xml:space="preserve"> PAGEREF _Toc295148265 \h </w:instrText>
+          <w:instrText xml:space="preserve"> PAGEREF _Toc296589831 \h </w:instrText>
         </w:r>
         <w:r>
           <w:rPr>
@@ -2916,10 +2992,12 @@
         <w:rPr>
           <w:rFonts w:ascii="Times New Roman" w:hAnsi="Times New Roman" w:cs="Times New Roman"/>
           <w:noProof/>
+          <w:sz w:val="24"/>
+          <w:szCs w:val="24"/>
           <w:lang w:val="es-ES" w:eastAsia="es-ES"/>
         </w:rPr>
       </w:pPr>
-      <w:hyperlink w:anchor="_Toc295148266" w:history="1">
+      <w:hyperlink w:anchor="_Toc296589833" w:history="1">
         <w:r>
           <w:rPr>
             <w:rStyle w:val="Hyperlink"/>
@@ -2946,7 +3024,7 @@
             <w:noProof/>
             <w:webHidden/>
           </w:rPr>
-          <w:instrText xml:space="preserve"> PAGEREF _Toc295148266 \h </w:instrText>
+          <w:instrText xml:space="preserve"> PAGEREF _Toc296589833 \h </w:instrText>
         </w:r>
         <w:r>
           <w:rPr>
@@ -2986,16 +3064,18 @@
         <w:rPr>
           <w:rFonts w:ascii="Times New Roman" w:hAnsi="Times New Roman" w:cs="Times New Roman"/>
           <w:noProof/>
+          <w:sz w:val="24"/>
+          <w:szCs w:val="24"/>
           <w:lang w:val="es-ES" w:eastAsia="es-ES"/>
         </w:rPr>
       </w:pPr>
-      <w:hyperlink w:anchor="_Toc295148267" w:history="1">
+      <w:hyperlink w:anchor="_Toc296589834" w:history="1">
         <w:r>
           <w:rPr>
             <w:rStyle w:val="Hyperlink"/>
             <w:noProof/>
           </w:rPr>
-          <w:t>Revisión Sistemática</w:t>
+          <w:t>Futuros Cambios</w:t>
         </w:r>
         <w:r>
           <w:rPr>
@@ -3016,7 +3096,7 @@
             <w:noProof/>
             <w:webHidden/>
           </w:rPr>
-          <w:instrText xml:space="preserve"> PAGEREF _Toc295148267 \h </w:instrText>
+          <w:instrText xml:space="preserve"> PAGEREF _Toc296589834 \h </w:instrText>
         </w:r>
         <w:r>
           <w:rPr>
@@ -3056,16 +3136,18 @@
         <w:rPr>
           <w:rFonts w:ascii="Times New Roman" w:hAnsi="Times New Roman" w:cs="Times New Roman"/>
           <w:noProof/>
+          <w:sz w:val="24"/>
+          <w:szCs w:val="24"/>
           <w:lang w:val="es-ES" w:eastAsia="es-ES"/>
         </w:rPr>
       </w:pPr>
-      <w:hyperlink w:anchor="_Toc295148268" w:history="1">
+      <w:hyperlink w:anchor="_Toc296589835" w:history="1">
         <w:r>
           <w:rPr>
             <w:rStyle w:val="Hyperlink"/>
             <w:noProof/>
           </w:rPr>
-          <w:t>Futuros Cambios</w:t>
+          <w:t>Revisión Sistemática</w:t>
         </w:r>
         <w:r>
           <w:rPr>
@@ -3086,7 +3168,7 @@
             <w:noProof/>
             <w:webHidden/>
           </w:rPr>
-          <w:instrText xml:space="preserve"> PAGEREF _Toc295148268 \h </w:instrText>
+          <w:instrText xml:space="preserve"> PAGEREF _Toc296589835 \h </w:instrText>
         </w:r>
         <w:r>
           <w:rPr>
@@ -3105,7 +3187,7 @@
             <w:noProof/>
             <w:webHidden/>
           </w:rPr>
-          <w:t>28</w:t>
+          <w:t>29</w:t>
         </w:r>
         <w:r>
           <w:rPr>
@@ -3118,7 +3200,7 @@
     </w:p>
     <w:p>
       <w:pPr>
-        <w:pStyle w:val="TOC1"/>
+        <w:pStyle w:val="TOC2"/>
         <w:tabs>
           <w:tab w:val="right" w:leader="dot" w:pos="8495"/>
         </w:tabs>
@@ -3126,16 +3208,18 @@
         <w:rPr>
           <w:rFonts w:ascii="Times New Roman" w:hAnsi="Times New Roman" w:cs="Times New Roman"/>
           <w:noProof/>
+          <w:sz w:val="24"/>
+          <w:szCs w:val="24"/>
           <w:lang w:val="es-ES" w:eastAsia="es-ES"/>
         </w:rPr>
       </w:pPr>
-      <w:hyperlink w:anchor="_Toc295148269" w:history="1">
+      <w:hyperlink w:anchor="_Toc296589836" w:history="1">
         <w:r>
           <w:rPr>
             <w:rStyle w:val="Hyperlink"/>
             <w:noProof/>
           </w:rPr>
-          <w:t>Conclusión</w:t>
+          <w:t>Introducción</w:t>
         </w:r>
         <w:r>
           <w:rPr>
@@ -3156,7 +3240,7 @@
             <w:noProof/>
             <w:webHidden/>
           </w:rPr>
-          <w:instrText xml:space="preserve"> PAGEREF _Toc295148269 \h </w:instrText>
+          <w:instrText xml:space="preserve"> PAGEREF _Toc296589836 \h </w:instrText>
         </w:r>
         <w:r>
           <w:rPr>
@@ -3175,7 +3259,7 @@
             <w:noProof/>
             <w:webHidden/>
           </w:rPr>
-          <w:t>28</w:t>
+          <w:t>29</w:t>
         </w:r>
         <w:r>
           <w:rPr>
@@ -3188,7 +3272,7 @@
     </w:p>
     <w:p>
       <w:pPr>
-        <w:pStyle w:val="TOC1"/>
+        <w:pStyle w:val="TOC2"/>
         <w:tabs>
           <w:tab w:val="right" w:leader="dot" w:pos="8495"/>
         </w:tabs>
@@ -3196,16 +3280,18 @@
         <w:rPr>
           <w:rFonts w:ascii="Times New Roman" w:hAnsi="Times New Roman" w:cs="Times New Roman"/>
           <w:noProof/>
+          <w:sz w:val="24"/>
+          <w:szCs w:val="24"/>
           <w:lang w:val="es-ES" w:eastAsia="es-ES"/>
         </w:rPr>
       </w:pPr>
-      <w:hyperlink w:anchor="_Toc295148270" w:history="1">
+      <w:hyperlink w:anchor="_Toc296589837" w:history="1">
         <w:r>
           <w:rPr>
             <w:rStyle w:val="Hyperlink"/>
             <w:noProof/>
           </w:rPr>
-          <w:t>Otras Fuentes de Conocimiento Públicas</w:t>
+          <w:t>Biblioteca Cochrane</w:t>
         </w:r>
         <w:r>
           <w:rPr>
@@ -3226,7 +3312,298 @@
             <w:noProof/>
             <w:webHidden/>
           </w:rPr>
-          <w:instrText xml:space="preserve"> PAGEREF _Toc295148270 \h </w:instrText>
+          <w:instrText xml:space="preserve"> PAGEREF _Toc296589837 \h </w:instrText>
+        </w:r>
+        <w:r>
+          <w:rPr>
+            <w:noProof/>
+          </w:rPr>
+        </w:r>
+        <w:r>
+          <w:rPr>
+            <w:noProof/>
+            <w:webHidden/>
+          </w:rPr>
+          <w:fldChar w:fldCharType="separate"/>
+        </w:r>
+        <w:r>
+          <w:rPr>
+            <w:noProof/>
+            <w:webHidden/>
+          </w:rPr>
+          <w:t>29</w:t>
+        </w:r>
+        <w:r>
+          <w:rPr>
+            <w:noProof/>
+            <w:webHidden/>
+          </w:rPr>
+          <w:fldChar w:fldCharType="end"/>
+        </w:r>
+      </w:hyperlink>
+    </w:p>
+    <w:p>
+      <w:pPr>
+        <w:pStyle w:val="TOC2"/>
+        <w:tabs>
+          <w:tab w:val="right" w:leader="dot" w:pos="8495"/>
+        </w:tabs>
+        <w:spacing w:after="0" w:line="240" w:lineRule="auto"/>
+        <w:rPr>
+          <w:rFonts w:ascii="Times New Roman" w:hAnsi="Times New Roman" w:cs="Times New Roman"/>
+          <w:noProof/>
+          <w:sz w:val="24"/>
+          <w:szCs w:val="24"/>
+          <w:lang w:val="es-ES" w:eastAsia="es-ES"/>
+        </w:rPr>
+      </w:pPr>
+      <w:hyperlink w:anchor="_Toc296589838" w:history="1">
+        <w:r>
+          <w:rPr>
+            <w:rStyle w:val="Hyperlink"/>
+            <w:noProof/>
+          </w:rPr>
+          <w:t>Desarrollo</w:t>
+        </w:r>
+        <w:r>
+          <w:rPr>
+            <w:noProof/>
+            <w:webHidden/>
+          </w:rPr>
+          <w:tab/>
+        </w:r>
+        <w:r>
+          <w:rPr>
+            <w:noProof/>
+            <w:webHidden/>
+          </w:rPr>
+          <w:fldChar w:fldCharType="begin"/>
+        </w:r>
+        <w:r>
+          <w:rPr>
+            <w:noProof/>
+            <w:webHidden/>
+          </w:rPr>
+          <w:instrText xml:space="preserve"> PAGEREF _Toc296589838 \h </w:instrText>
+        </w:r>
+        <w:r>
+          <w:rPr>
+            <w:noProof/>
+          </w:rPr>
+        </w:r>
+        <w:r>
+          <w:rPr>
+            <w:noProof/>
+            <w:webHidden/>
+          </w:rPr>
+          <w:fldChar w:fldCharType="separate"/>
+        </w:r>
+        <w:r>
+          <w:rPr>
+            <w:noProof/>
+            <w:webHidden/>
+          </w:rPr>
+          <w:t>29</w:t>
+        </w:r>
+        <w:r>
+          <w:rPr>
+            <w:noProof/>
+            <w:webHidden/>
+          </w:rPr>
+          <w:fldChar w:fldCharType="end"/>
+        </w:r>
+      </w:hyperlink>
+    </w:p>
+    <w:p>
+      <w:pPr>
+        <w:pStyle w:val="TOC3"/>
+        <w:tabs>
+          <w:tab w:val="right" w:leader="dot" w:pos="8495"/>
+        </w:tabs>
+        <w:spacing w:after="0" w:line="240" w:lineRule="auto"/>
+        <w:rPr>
+          <w:rFonts w:ascii="Times New Roman" w:hAnsi="Times New Roman" w:cs="Times New Roman"/>
+          <w:noProof/>
+          <w:sz w:val="24"/>
+          <w:szCs w:val="24"/>
+          <w:lang w:val="es-ES" w:eastAsia="es-ES"/>
+        </w:rPr>
+      </w:pPr>
+      <w:hyperlink w:anchor="_Toc296589839" w:history="1">
+        <w:r>
+          <w:rPr>
+            <w:rStyle w:val="Hyperlink"/>
+            <w:noProof/>
+            <w:lang w:val="es-AR" w:eastAsia="es-ES"/>
+          </w:rPr>
+          <w:t>Objetivo</w:t>
+        </w:r>
+        <w:r>
+          <w:rPr>
+            <w:noProof/>
+            <w:webHidden/>
+          </w:rPr>
+          <w:tab/>
+        </w:r>
+        <w:r>
+          <w:rPr>
+            <w:noProof/>
+            <w:webHidden/>
+          </w:rPr>
+          <w:fldChar w:fldCharType="begin"/>
+        </w:r>
+        <w:r>
+          <w:rPr>
+            <w:noProof/>
+            <w:webHidden/>
+          </w:rPr>
+          <w:instrText xml:space="preserve"> PAGEREF _Toc296589839 \h </w:instrText>
+        </w:r>
+        <w:r>
+          <w:rPr>
+            <w:noProof/>
+          </w:rPr>
+        </w:r>
+        <w:r>
+          <w:rPr>
+            <w:noProof/>
+            <w:webHidden/>
+          </w:rPr>
+          <w:fldChar w:fldCharType="separate"/>
+        </w:r>
+        <w:r>
+          <w:rPr>
+            <w:noProof/>
+            <w:webHidden/>
+          </w:rPr>
+          <w:t>29</w:t>
+        </w:r>
+        <w:r>
+          <w:rPr>
+            <w:noProof/>
+            <w:webHidden/>
+          </w:rPr>
+          <w:fldChar w:fldCharType="end"/>
+        </w:r>
+      </w:hyperlink>
+    </w:p>
+    <w:p>
+      <w:pPr>
+        <w:pStyle w:val="TOC3"/>
+        <w:tabs>
+          <w:tab w:val="right" w:leader="dot" w:pos="8495"/>
+        </w:tabs>
+        <w:spacing w:after="0" w:line="240" w:lineRule="auto"/>
+        <w:rPr>
+          <w:rFonts w:ascii="Times New Roman" w:hAnsi="Times New Roman" w:cs="Times New Roman"/>
+          <w:noProof/>
+          <w:sz w:val="24"/>
+          <w:szCs w:val="24"/>
+          <w:lang w:val="es-ES" w:eastAsia="es-ES"/>
+        </w:rPr>
+      </w:pPr>
+      <w:hyperlink w:anchor="_Toc296589840" w:history="1">
+        <w:r>
+          <w:rPr>
+            <w:rStyle w:val="Hyperlink"/>
+            <w:noProof/>
+            <w:lang w:val="es-ES"/>
+          </w:rPr>
+          <w:t>Estrategia</w:t>
+        </w:r>
+        <w:r>
+          <w:rPr>
+            <w:noProof/>
+            <w:webHidden/>
+          </w:rPr>
+          <w:tab/>
+        </w:r>
+        <w:r>
+          <w:rPr>
+            <w:noProof/>
+            <w:webHidden/>
+          </w:rPr>
+          <w:fldChar w:fldCharType="begin"/>
+        </w:r>
+        <w:r>
+          <w:rPr>
+            <w:noProof/>
+            <w:webHidden/>
+          </w:rPr>
+          <w:instrText xml:space="preserve"> PAGEREF _Toc296589840 \h </w:instrText>
+        </w:r>
+        <w:r>
+          <w:rPr>
+            <w:noProof/>
+          </w:rPr>
+        </w:r>
+        <w:r>
+          <w:rPr>
+            <w:noProof/>
+            <w:webHidden/>
+          </w:rPr>
+          <w:fldChar w:fldCharType="separate"/>
+        </w:r>
+        <w:r>
+          <w:rPr>
+            <w:noProof/>
+            <w:webHidden/>
+          </w:rPr>
+          <w:t>29</w:t>
+        </w:r>
+        <w:r>
+          <w:rPr>
+            <w:noProof/>
+            <w:webHidden/>
+          </w:rPr>
+          <w:fldChar w:fldCharType="end"/>
+        </w:r>
+      </w:hyperlink>
+    </w:p>
+    <w:p>
+      <w:pPr>
+        <w:pStyle w:val="TOC3"/>
+        <w:tabs>
+          <w:tab w:val="right" w:leader="dot" w:pos="8495"/>
+        </w:tabs>
+        <w:spacing w:after="0" w:line="240" w:lineRule="auto"/>
+        <w:rPr>
+          <w:rFonts w:ascii="Times New Roman" w:hAnsi="Times New Roman" w:cs="Times New Roman"/>
+          <w:noProof/>
+          <w:sz w:val="24"/>
+          <w:szCs w:val="24"/>
+          <w:lang w:val="es-ES" w:eastAsia="es-ES"/>
+        </w:rPr>
+      </w:pPr>
+      <w:hyperlink w:anchor="_Toc296589841" w:history="1">
+        <w:r>
+          <w:rPr>
+            <w:rStyle w:val="Hyperlink"/>
+            <w:noProof/>
+            <w:lang w:val="es-ES"/>
+          </w:rPr>
+          <w:t>Evaluación de la evidencia</w:t>
+        </w:r>
+        <w:r>
+          <w:rPr>
+            <w:noProof/>
+            <w:webHidden/>
+          </w:rPr>
+          <w:tab/>
+        </w:r>
+        <w:r>
+          <w:rPr>
+            <w:noProof/>
+            <w:webHidden/>
+          </w:rPr>
+          <w:fldChar w:fldCharType="begin"/>
+        </w:r>
+        <w:r>
+          <w:rPr>
+            <w:noProof/>
+            <w:webHidden/>
+          </w:rPr>
+          <w:instrText xml:space="preserve"> PAGEREF _Toc296589841 \h </w:instrText>
         </w:r>
         <w:r>
           <w:rPr>
@@ -3255,8 +3632,168 @@
           <w:fldChar w:fldCharType="end"/>
         </w:r>
       </w:hyperlink>
+    </w:p>
+    <w:p>
+      <w:pPr>
+        <w:pStyle w:val="TOC1"/>
+        <w:tabs>
+          <w:tab w:val="right" w:leader="dot" w:pos="8495"/>
+        </w:tabs>
+        <w:spacing w:after="0" w:line="240" w:lineRule="auto"/>
+        <w:rPr>
+          <w:rFonts w:ascii="Times New Roman" w:hAnsi="Times New Roman" w:cs="Times New Roman"/>
+          <w:noProof/>
+          <w:sz w:val="24"/>
+          <w:szCs w:val="24"/>
+          <w:lang w:val="es-ES" w:eastAsia="es-ES"/>
+        </w:rPr>
+      </w:pPr>
+      <w:hyperlink w:anchor="_Toc296589842" w:history="1">
+        <w:r>
+          <w:rPr>
+            <w:rStyle w:val="Hyperlink"/>
+            <w:noProof/>
+          </w:rPr>
+          <w:t>Conclusión</w:t>
+        </w:r>
+        <w:r>
+          <w:rPr>
+            <w:noProof/>
+            <w:webHidden/>
+          </w:rPr>
+          <w:tab/>
+        </w:r>
+        <w:r>
+          <w:rPr>
+            <w:noProof/>
+            <w:webHidden/>
+          </w:rPr>
+          <w:fldChar w:fldCharType="begin"/>
+        </w:r>
+        <w:r>
+          <w:rPr>
+            <w:noProof/>
+            <w:webHidden/>
+          </w:rPr>
+          <w:instrText xml:space="preserve"> PAGEREF _Toc296589842 \h </w:instrText>
+        </w:r>
+        <w:r>
+          <w:rPr>
+            <w:noProof/>
+          </w:rPr>
+        </w:r>
+        <w:r>
+          <w:rPr>
+            <w:noProof/>
+            <w:webHidden/>
+          </w:rPr>
+          <w:fldChar w:fldCharType="separate"/>
+        </w:r>
+        <w:r>
+          <w:rPr>
+            <w:noProof/>
+            <w:webHidden/>
+          </w:rPr>
+          <w:t>31</w:t>
+        </w:r>
+        <w:r>
+          <w:rPr>
+            <w:noProof/>
+            <w:webHidden/>
+          </w:rPr>
+          <w:fldChar w:fldCharType="end"/>
+        </w:r>
+      </w:hyperlink>
+    </w:p>
+    <w:p>
+      <w:pPr>
+        <w:pStyle w:val="TOC1"/>
+        <w:tabs>
+          <w:tab w:val="right" w:leader="dot" w:pos="8495"/>
+        </w:tabs>
+        <w:spacing w:after="0" w:line="240" w:lineRule="auto"/>
+        <w:rPr>
+          <w:rFonts w:ascii="Times New Roman" w:hAnsi="Times New Roman" w:cs="Times New Roman"/>
+          <w:noProof/>
+          <w:sz w:val="24"/>
+          <w:szCs w:val="24"/>
+          <w:lang w:val="es-ES" w:eastAsia="es-ES"/>
+        </w:rPr>
+      </w:pPr>
+      <w:hyperlink w:anchor="_Toc296589843" w:history="1">
+        <w:r>
+          <w:rPr>
+            <w:rStyle w:val="Hyperlink"/>
+            <w:noProof/>
+          </w:rPr>
+          <w:t>Otras Fuentes de Conocimiento Públicas</w:t>
+        </w:r>
+        <w:r>
+          <w:rPr>
+            <w:noProof/>
+            <w:webHidden/>
+          </w:rPr>
+          <w:tab/>
+        </w:r>
+        <w:r>
+          <w:rPr>
+            <w:noProof/>
+            <w:webHidden/>
+          </w:rPr>
+          <w:fldChar w:fldCharType="begin"/>
+        </w:r>
+        <w:r>
+          <w:rPr>
+            <w:noProof/>
+            <w:webHidden/>
+          </w:rPr>
+          <w:instrText xml:space="preserve"> PAGEREF _Toc296589843 \h </w:instrText>
+        </w:r>
+        <w:r>
+          <w:rPr>
+            <w:noProof/>
+          </w:rPr>
+        </w:r>
+        <w:r>
+          <w:rPr>
+            <w:noProof/>
+            <w:webHidden/>
+          </w:rPr>
+          <w:fldChar w:fldCharType="separate"/>
+        </w:r>
+        <w:r>
+          <w:rPr>
+            <w:noProof/>
+            <w:webHidden/>
+          </w:rPr>
+          <w:t>32</w:t>
+        </w:r>
+        <w:r>
+          <w:rPr>
+            <w:noProof/>
+            <w:webHidden/>
+          </w:rPr>
+          <w:fldChar w:fldCharType="end"/>
+        </w:r>
+      </w:hyperlink>
+    </w:p>
+    <w:p>
+      <w:pPr>
+        <w:pStyle w:val="TOC1"/>
+        <w:tabs>
+          <w:tab w:val="right" w:leader="dot" w:pos="8495"/>
+        </w:tabs>
+        <w:spacing w:after="0" w:line="240" w:lineRule="auto"/>
+        <w:rPr>
+          <w:rFonts w:ascii="Times New Roman" w:hAnsi="Times New Roman" w:cs="Times New Roman"/>
+          <w:noProof/>
+          <w:lang w:val="es-ES" w:eastAsia="es-ES"/>
+        </w:rPr>
+      </w:pPr>
       <w:r>
         <w:rPr>
+          <w:sz w:val="24"/>
+          <w:szCs w:val="24"/>
           <w:lang w:val="es-AR"/>
         </w:rPr>
         <w:fldChar w:fldCharType="end"/>
@@ -3279,7 +3816,7 @@
         </w:rPr>
         <w:br w:type="page"/>
       </w:r>
-      <w:bookmarkStart w:id="3" w:name="_Toc295148228"/>
+      <w:bookmarkStart w:id="8" w:name="_Toc296589794"/>
       <w:r>
         <w:rPr>
           <w:rStyle w:val="Heading1Char"/>
@@ -3300,18 +3837,18 @@
         </w:rPr>
         <w:t>ntroducción</w:t>
       </w:r>
-      <w:bookmarkEnd w:id="3"/>
+      <w:bookmarkEnd w:id="8"/>
     </w:p>
     <w:p>
       <w:pPr>
         <w:pStyle w:val="Heading2"/>
         <w:spacing w:before="0"/>
       </w:pPr>
-      <w:bookmarkStart w:id="4" w:name="_Toc295148229"/>
+      <w:bookmarkStart w:id="9" w:name="_Toc296589795"/>
       <w:r>
         <w:t>Descripción del Problema</w:t>
       </w:r>
-      <w:bookmarkEnd w:id="4"/>
+      <w:bookmarkEnd w:id="9"/>
       <w:r>
         <w:t xml:space="preserve"> </w:t>
       </w:r>
@@ -3619,7 +4156,7 @@
         </w:rPr>
         <w:br w:type="page"/>
       </w:r>
-      <w:bookmarkStart w:id="5" w:name="_Toc295148230"/>
+      <w:bookmarkStart w:id="10" w:name="_Toc296589796"/>
       <w:r>
         <w:rPr>
           <w:rStyle w:val="Heading1Char"/>
@@ -3630,17 +4167,17 @@
         </w:rPr>
         <w:t>Adquisición de Conocimiento</w:t>
       </w:r>
-      <w:bookmarkEnd w:id="5"/>
+      <w:bookmarkEnd w:id="10"/>
     </w:p>
     <w:p>
       <w:pPr>
         <w:pStyle w:val="Heading2"/>
       </w:pPr>
-      <w:bookmarkStart w:id="6" w:name="_Toc295148231"/>
+      <w:bookmarkStart w:id="11" w:name="_Toc296589797"/>
       <w:r>
         <w:t>Experto</w:t>
       </w:r>
-      <w:bookmarkEnd w:id="6"/>
+      <w:bookmarkEnd w:id="11"/>
     </w:p>
     <w:p>
       <w:pPr>
@@ -3769,7 +4306,7 @@
           <w:sz w:val="26"/>
         </w:rPr>
       </w:pPr>
-      <w:bookmarkStart w:id="7" w:name="_Toc295148232"/>
+      <w:bookmarkStart w:id="12" w:name="_Toc296589798"/>
       <w:r>
         <w:rPr>
           <w:rStyle w:val="Heading1Char"/>
@@ -3780,13 +4317,13 @@
         </w:rPr>
         <w:t>Entrevistas</w:t>
       </w:r>
-      <w:bookmarkEnd w:id="7"/>
+      <w:bookmarkEnd w:id="12"/>
     </w:p>
     <w:p>
       <w:pPr>
         <w:pStyle w:val="Heading3"/>
       </w:pPr>
-      <w:bookmarkStart w:id="8" w:name="_Toc295148233"/>
+      <w:bookmarkStart w:id="13" w:name="_Toc296589799"/>
       <w:r>
         <w:rPr>
           <w:rStyle w:val="Heading1Char"/>
@@ -3801,7 +4338,7 @@
       <w:r>
         <w:t>1</w:t>
       </w:r>
-      <w:bookmarkEnd w:id="8"/>
+      <w:bookmarkEnd w:id="13"/>
     </w:p>
     <w:p>
       <w:pPr>
@@ -4262,11 +4799,11 @@
       <w:r>
         <w:br w:type="page"/>
       </w:r>
-      <w:bookmarkStart w:id="9" w:name="_Toc295148234"/>
+      <w:bookmarkStart w:id="14" w:name="_Toc296589800"/>
       <w:r>
         <w:t>Sesión 2</w:t>
       </w:r>
-      <w:bookmarkEnd w:id="9"/>
+      <w:bookmarkEnd w:id="14"/>
     </w:p>
     <w:p>
       <w:pPr>
@@ -5275,21 +5812,21 @@
       <w:pPr>
         <w:pStyle w:val="Heading1"/>
       </w:pPr>
-      <w:bookmarkStart w:id="10" w:name="_Toc295148235"/>
+      <w:bookmarkStart w:id="15" w:name="_Toc296589801"/>
       <w:r>
         <w:t>Parrilla</w:t>
       </w:r>
-      <w:bookmarkEnd w:id="10"/>
+      <w:bookmarkEnd w:id="15"/>
     </w:p>
     <w:p>
       <w:pPr>
         <w:pStyle w:val="Heading2"/>
       </w:pPr>
-      <w:bookmarkStart w:id="11" w:name="_Toc295148236"/>
+      <w:bookmarkStart w:id="16" w:name="_Toc296589802"/>
       <w:r>
         <w:t>Elementos</w:t>
       </w:r>
-      <w:bookmarkEnd w:id="11"/>
+      <w:bookmarkEnd w:id="16"/>
     </w:p>
     <w:p>
       <w:pPr>
@@ -5467,11 +6004,11 @@
       <w:pPr>
         <w:pStyle w:val="Heading2"/>
       </w:pPr>
-      <w:bookmarkStart w:id="12" w:name="_Toc295148237"/>
+      <w:bookmarkStart w:id="17" w:name="_Toc296589803"/>
       <w:r>
         <w:t>Conceptos</w:t>
       </w:r>
-      <w:bookmarkEnd w:id="12"/>
+      <w:bookmarkEnd w:id="17"/>
     </w:p>
     <w:p>
       <w:pPr>
@@ -6792,11 +7329,11 @@
       <w:pPr>
         <w:pStyle w:val="Heading2"/>
       </w:pPr>
-      <w:bookmarkStart w:id="13" w:name="_Toc295148238"/>
+      <w:bookmarkStart w:id="18" w:name="_Toc296589804"/>
       <w:r>
         <w:t>Diseño de la Parrilla</w:t>
       </w:r>
-      <w:bookmarkEnd w:id="13"/>
+      <w:bookmarkEnd w:id="18"/>
     </w:p>
     <w:p>
       <w:pPr>
@@ -9234,7 +9771,7 @@
           <w:lang w:val="es-AR"/>
         </w:rPr>
       </w:pPr>
-      <w:bookmarkStart w:id="14" w:name="_Toc265494299"/>
+      <w:bookmarkStart w:id="19" w:name="_Toc265494299"/>
       <w:r>
         <w:rPr>
           <w:b w:val="0"/>
@@ -9253,15 +9790,15 @@
       <w:r>
         <w:br w:type="page"/>
       </w:r>
-      <w:bookmarkStart w:id="15" w:name="_Toc295148239"/>
+      <w:bookmarkStart w:id="20" w:name="_Toc296589805"/>
       <w:r>
         <w:t>C</w:t>
       </w:r>
       <w:r>
         <w:t>lasificación de los Elementos</w:t>
       </w:r>
-      <w:bookmarkEnd w:id="14"/>
-      <w:bookmarkEnd w:id="15"/>
+      <w:bookmarkEnd w:id="19"/>
+      <w:bookmarkEnd w:id="20"/>
     </w:p>
     <w:p>
       <w:pPr>
@@ -16128,11 +16665,11 @@
       <w:r>
         <w:br w:type="page"/>
       </w:r>
-      <w:bookmarkStart w:id="16" w:name="_Toc295148240"/>
+      <w:bookmarkStart w:id="21" w:name="_Toc296589806"/>
       <w:r>
         <w:t>Árbol de Elementos</w:t>
       </w:r>
-      <w:bookmarkEnd w:id="16"/>
+      <w:bookmarkEnd w:id="21"/>
     </w:p>
     <w:p>
       <w:pPr>
@@ -16189,24 +16726,24 @@
       <w:r>
         <w:br w:type="page"/>
       </w:r>
-      <w:bookmarkStart w:id="17" w:name="_Toc295148241"/>
+      <w:bookmarkStart w:id="22" w:name="_Toc296589807"/>
       <w:r>
         <w:t>Clasificación de c</w:t>
       </w:r>
       <w:r>
         <w:t>aracterísticas</w:t>
       </w:r>
-      <w:bookmarkEnd w:id="17"/>
+      <w:bookmarkEnd w:id="22"/>
     </w:p>
     <w:p>
       <w:pPr>
         <w:pStyle w:val="Heading3"/>
       </w:pPr>
-      <w:bookmarkStart w:id="18" w:name="_Toc295148242"/>
+      <w:bookmarkStart w:id="23" w:name="_Toc296589808"/>
       <w:r>
         <w:t>Matriz de Opuestos</w:t>
       </w:r>
-      <w:bookmarkEnd w:id="18"/>
+      <w:bookmarkEnd w:id="23"/>
     </w:p>
     <w:p>
       <w:pPr>
@@ -18703,11 +19240,11 @@
       <w:pPr>
         <w:pStyle w:val="Heading3"/>
       </w:pPr>
-      <w:bookmarkStart w:id="19" w:name="_Toc295148243"/>
+      <w:bookmarkStart w:id="24" w:name="_Toc296589809"/>
       <w:r>
         <w:t>Matriz  Triangular Superior</w:t>
       </w:r>
-      <w:bookmarkEnd w:id="19"/>
+      <w:bookmarkEnd w:id="24"/>
     </w:p>
     <w:p>
       <w:pPr>
@@ -21304,11 +21841,11 @@
       <w:r>
         <w:br w:type="page"/>
       </w:r>
-      <w:bookmarkStart w:id="20" w:name="_Toc295148244"/>
+      <w:bookmarkStart w:id="25" w:name="_Toc296589810"/>
       <w:r>
         <w:t>Matriz  Triangular</w:t>
       </w:r>
-      <w:bookmarkEnd w:id="20"/>
+      <w:bookmarkEnd w:id="25"/>
       <w:r>
         <w:t xml:space="preserve"> </w:t>
       </w:r>
@@ -24130,14 +24667,14 @@
       <w:pPr>
         <w:pStyle w:val="Heading3"/>
       </w:pPr>
-      <w:bookmarkStart w:id="21" w:name="_Toc295148245"/>
+      <w:bookmarkStart w:id="26" w:name="_Toc296589811"/>
       <w:r>
         <w:rPr>
           <w:highlight w:val="yellow"/>
         </w:rPr>
         <w:t>Matriz de Distancias</w:t>
       </w:r>
-      <w:bookmarkEnd w:id="21"/>
+      <w:bookmarkEnd w:id="26"/>
     </w:p>
     <w:p>
       <w:pPr>
@@ -30481,11 +31018,11 @@
       <w:pPr>
         <w:pStyle w:val="Heading2"/>
       </w:pPr>
-      <w:bookmarkStart w:id="22" w:name="_Toc295148246"/>
+      <w:bookmarkStart w:id="27" w:name="_Toc296589812"/>
       <w:r>
         <w:t>Árbol de las Características</w:t>
       </w:r>
-      <w:bookmarkEnd w:id="22"/>
+      <w:bookmarkEnd w:id="27"/>
     </w:p>
     <w:p>
       <w:pPr>
@@ -30518,14 +31055,14 @@
       <w:r>
         <w:br w:type="page"/>
       </w:r>
-      <w:bookmarkStart w:id="23" w:name="_Toc295148247"/>
+      <w:bookmarkStart w:id="28" w:name="_Toc296589813"/>
       <w:r>
         <w:rPr>
           <w:highlight w:val="yellow"/>
         </w:rPr>
         <w:t>Análisis de los Resultados</w:t>
       </w:r>
-      <w:bookmarkEnd w:id="23"/>
+      <w:bookmarkEnd w:id="28"/>
     </w:p>
     <w:p>
       <w:pPr>
@@ -30578,31 +31115,31 @@
       <w:pPr>
         <w:pStyle w:val="Heading1"/>
       </w:pPr>
-      <w:bookmarkStart w:id="24" w:name="_Toc295148248"/>
+      <w:bookmarkStart w:id="29" w:name="_Toc296589814"/>
       <w:r>
         <w:t>Modelo Estático</w:t>
       </w:r>
-      <w:bookmarkEnd w:id="24"/>
+      <w:bookmarkEnd w:id="29"/>
     </w:p>
     <w:p>
       <w:pPr>
         <w:pStyle w:val="Heading2"/>
       </w:pPr>
-      <w:bookmarkStart w:id="25" w:name="_Toc295148249"/>
+      <w:bookmarkStart w:id="30" w:name="_Toc296589815"/>
       <w:r>
         <w:t>Conocimientos Fácticos</w:t>
       </w:r>
-      <w:bookmarkEnd w:id="25"/>
+      <w:bookmarkEnd w:id="30"/>
     </w:p>
     <w:p>
       <w:pPr>
         <w:pStyle w:val="Heading3"/>
       </w:pPr>
-      <w:bookmarkStart w:id="26" w:name="_Toc295148250"/>
+      <w:bookmarkStart w:id="31" w:name="_Toc296589816"/>
       <w:r>
         <w:t>Diccionario de Conceptos</w:t>
       </w:r>
-      <w:bookmarkEnd w:id="26"/>
+      <w:bookmarkEnd w:id="31"/>
     </w:p>
     <w:p>
       <w:pPr>
@@ -32852,11 +33389,11 @@
       <w:pPr>
         <w:pStyle w:val="Heading3"/>
       </w:pPr>
-      <w:bookmarkStart w:id="27" w:name="_Toc295148251"/>
+      <w:bookmarkStart w:id="32" w:name="_Toc296589817"/>
       <w:r>
         <w:t>Diccionario de Atributos</w:t>
       </w:r>
-      <w:bookmarkEnd w:id="27"/>
+      <w:bookmarkEnd w:id="32"/>
     </w:p>
     <w:tbl>
       <w:tblPr>
@@ -34625,11 +35162,11 @@
       <w:pPr>
         <w:pStyle w:val="Heading3"/>
       </w:pPr>
-      <w:bookmarkStart w:id="28" w:name="_Toc295148252"/>
+      <w:bookmarkStart w:id="33" w:name="_Toc296589818"/>
       <w:r>
         <w:t>Tabla Concepto-Atributo-Valor</w:t>
       </w:r>
-      <w:bookmarkEnd w:id="28"/>
+      <w:bookmarkEnd w:id="33"/>
     </w:p>
     <w:tbl>
       <w:tblPr>
@@ -37057,11 +37594,11 @@
       <w:pPr>
         <w:pStyle w:val="Heading3"/>
       </w:pPr>
-      <w:bookmarkStart w:id="29" w:name="_Toc295148253"/>
+      <w:bookmarkStart w:id="34" w:name="_Toc296589819"/>
       <w:r>
         <w:t>Mapa de Relaciones</w:t>
       </w:r>
-      <w:bookmarkEnd w:id="29"/>
+      <w:bookmarkEnd w:id="34"/>
     </w:p>
     <w:p>
       <w:pPr>
@@ -37307,11 +37844,11 @@
       <w:r>
         <w:br w:type="page"/>
       </w:r>
-      <w:bookmarkStart w:id="30" w:name="_Toc295148254"/>
+      <w:bookmarkStart w:id="35" w:name="_Toc296589820"/>
       <w:r>
         <w:t>Conocimientos Estratégicos</w:t>
       </w:r>
-      <w:bookmarkEnd w:id="30"/>
+      <w:bookmarkEnd w:id="35"/>
     </w:p>
     <w:p>
       <w:pPr>
@@ -37329,14 +37866,14 @@
       <w:pPr>
         <w:pStyle w:val="Heading3"/>
       </w:pPr>
-      <w:bookmarkStart w:id="31" w:name="_Toc295148255"/>
+      <w:bookmarkStart w:id="36" w:name="_Toc296589821"/>
       <w:r>
         <w:t>Árbol de</w:t>
       </w:r>
       <w:r>
         <w:t xml:space="preserve"> Descomposición Funcional</w:t>
       </w:r>
-      <w:bookmarkEnd w:id="31"/>
+      <w:bookmarkEnd w:id="36"/>
     </w:p>
     <w:p>
       <w:pPr>
@@ -37915,11 +38452,11 @@
         </w:rPr>
         <w:br w:type="page"/>
       </w:r>
-      <w:bookmarkStart w:id="32" w:name="_Toc295148256"/>
+      <w:bookmarkStart w:id="37" w:name="_Toc296589822"/>
       <w:r>
         <w:t>Definición de los Pasos Procedimentales</w:t>
       </w:r>
-      <w:bookmarkEnd w:id="32"/>
+      <w:bookmarkEnd w:id="37"/>
     </w:p>
     <w:p>
       <w:pPr>
@@ -39759,11 +40296,11 @@
       <w:r>
         <w:br w:type="page"/>
       </w:r>
-      <w:bookmarkStart w:id="33" w:name="_Toc295148257"/>
+      <w:bookmarkStart w:id="38" w:name="_Toc296589823"/>
       <w:r>
         <w:t>Conocimientos Tácticos</w:t>
       </w:r>
-      <w:bookmarkEnd w:id="33"/>
+      <w:bookmarkEnd w:id="38"/>
     </w:p>
     <w:p>
       <w:pPr>
@@ -39776,7 +40313,7 @@
       <w:pPr>
         <w:pStyle w:val="Heading3"/>
       </w:pPr>
-      <w:bookmarkStart w:id="34" w:name="_Toc295148258"/>
+      <w:bookmarkStart w:id="39" w:name="_Toc296589824"/>
       <w:r>
         <w:t>T</w:t>
       </w:r>
@@ -39789,7 +40326,7 @@
       <w:r>
         <w:t>ecisión</w:t>
       </w:r>
-      <w:bookmarkEnd w:id="34"/>
+      <w:bookmarkEnd w:id="39"/>
     </w:p>
     <w:tbl>
       <w:tblPr>
@@ -42420,14 +42957,14 @@
       <w:r>
         <w:br w:type="page"/>
       </w:r>
-      <w:bookmarkStart w:id="35" w:name="_Toc295148259"/>
+      <w:bookmarkStart w:id="40" w:name="_Toc296589825"/>
       <w:r>
         <w:t>Ps</w:t>
       </w:r>
       <w:r>
         <w:t>eudo reglas</w:t>
       </w:r>
-      <w:bookmarkEnd w:id="35"/>
+      <w:bookmarkEnd w:id="40"/>
     </w:p>
     <w:tbl>
       <w:tblPr>
@@ -44199,21 +44736,21 @@
       <w:r>
         <w:br w:type="page"/>
       </w:r>
-      <w:bookmarkStart w:id="36" w:name="_Toc295148260"/>
+      <w:bookmarkStart w:id="41" w:name="_Toc296589826"/>
       <w:r>
         <w:t>Modelo Dinámico</w:t>
       </w:r>
-      <w:bookmarkEnd w:id="36"/>
+      <w:bookmarkEnd w:id="41"/>
     </w:p>
     <w:p>
       <w:pPr>
         <w:pStyle w:val="Heading2"/>
       </w:pPr>
-      <w:bookmarkStart w:id="37" w:name="_Toc295148261"/>
+      <w:bookmarkStart w:id="42" w:name="_Toc296589827"/>
       <w:r>
         <w:t>Árbol Jerárquico de Tareas</w:t>
       </w:r>
-      <w:bookmarkEnd w:id="37"/>
+      <w:bookmarkEnd w:id="42"/>
     </w:p>
     <w:p>
       <w:pPr>
@@ -44428,9 +44965,14 @@
       <w:pPr>
         <w:pStyle w:val="Heading2"/>
       </w:pPr>
-      <w:bookmarkStart w:id="38" w:name="_Toc294254774"/>
-      <w:bookmarkStart w:id="39" w:name="_Toc294254844"/>
-      <w:bookmarkStart w:id="40" w:name="_Toc295148262"/>
+      <w:bookmarkStart w:id="43" w:name="_Toc294254774"/>
+      <w:bookmarkStart w:id="44" w:name="_Toc294254844"/>
+      <w:bookmarkStart w:id="45" w:name="_Toc295148262"/>
+      <w:bookmarkStart w:id="46" w:name="_Toc296587404"/>
+      <w:bookmarkStart w:id="47" w:name="_Toc296587691"/>
+      <w:bookmarkStart w:id="48" w:name="_Toc296588357"/>
+      <w:bookmarkStart w:id="49" w:name="_Toc296589778"/>
+      <w:bookmarkStart w:id="50" w:name="_Toc296589828"/>
       <w:r>
         <w:rPr>
           <w:noProof/>
@@ -44442,9 +44984,14 @@
           </v:shape>
         </w:pict>
       </w:r>
-      <w:bookmarkEnd w:id="38"/>
-      <w:bookmarkEnd w:id="39"/>
-      <w:bookmarkEnd w:id="40"/>
+      <w:bookmarkEnd w:id="43"/>
+      <w:bookmarkEnd w:id="44"/>
+      <w:bookmarkEnd w:id="45"/>
+      <w:bookmarkEnd w:id="46"/>
+      <w:bookmarkEnd w:id="47"/>
+      <w:bookmarkEnd w:id="48"/>
+      <w:bookmarkEnd w:id="49"/>
+      <w:bookmarkEnd w:id="50"/>
     </w:p>
     <w:p>
       <w:pPr>
@@ -44610,6 +45157,11 @@
       <w:bookmarkEnd w:id="0"/>
       <w:bookmarkEnd w:id="1"/>
       <w:bookmarkEnd w:id="2"/>
+      <w:bookmarkEnd w:id="3"/>
+      <w:bookmarkEnd w:id="4"/>
+      <w:bookmarkEnd w:id="5"/>
+      <w:bookmarkEnd w:id="6"/>
+      <w:bookmarkEnd w:id="7"/>
     </w:p>
     <w:p>
       <w:pPr>
@@ -44620,7 +45172,7 @@
       <w:pPr>
         <w:pStyle w:val="Heading2"/>
       </w:pPr>
-      <w:bookmarkStart w:id="41" w:name="_Toc295148264"/>
+      <w:bookmarkStart w:id="51" w:name="_Toc296589830"/>
       <w:r>
         <w:rPr>
           <w:noProof/>
@@ -45129,12 +45681,12 @@
       <w:r>
         <w:br w:type="page"/>
       </w:r>
-      <w:bookmarkStart w:id="42" w:name="_Toc295148265"/>
+      <w:bookmarkStart w:id="52" w:name="_Toc296589831"/>
       <w:r>
         <w:t>Mapa de Conocimientos</w:t>
       </w:r>
-      <w:bookmarkEnd w:id="41"/>
-      <w:bookmarkEnd w:id="42"/>
+      <w:bookmarkEnd w:id="51"/>
+      <w:bookmarkEnd w:id="52"/>
     </w:p>
     <w:p>
       <w:pPr>
@@ -45142,13 +45694,22 @@
           <w:lang w:val="es-AR" w:eastAsia="es-ES"/>
         </w:rPr>
       </w:pPr>
+    </w:p>
+    <w:p>
+      <w:pPr>
+        <w:pStyle w:val="Heading1"/>
+      </w:pPr>
+      <w:bookmarkStart w:id="53" w:name="_Toc296587695"/>
+      <w:bookmarkStart w:id="54" w:name="_Toc296588361"/>
+      <w:bookmarkStart w:id="55" w:name="_Toc296589782"/>
+      <w:bookmarkStart w:id="56" w:name="_Toc296589832"/>
       <w:r>
         <w:rPr>
           <w:noProof/>
-          <w:lang w:val="es-AR" w:eastAsia="es-AR"/>
+          <w:lang w:eastAsia="es-AR"/>
         </w:rPr>
         <w:pict>
-          <v:group id="_x0000_s1062" style="position:absolute;margin-left:-22pt;margin-top:14.7pt;width:484.75pt;height:381.1pt;z-index:251652096" coordorigin="1261,4595" coordsize="9695,7622">
+          <v:group id="_x0000_s1062" style="position:absolute;margin-left:-22pt;margin-top:23.65pt;width:484.75pt;height:381.1pt;z-index:251652096" coordorigin="1261,4595" coordsize="9695,7622">
             <v:shape id="_x0000_s1063" type="#_x0000_t32" style="position:absolute;left:3901;top:8015;width:770;height:242" o:connectortype="straight">
               <v:stroke endarrow="block"/>
             </v:shape>
@@ -45167,11 +45728,6 @@
                       </w:rPr>
                     </w:pPr>
                     <w:r>
-                      <w:rPr>
-                        <w:b/>
-                        <w:bCs/>
-                        <w:lang w:val="es-AR"/>
-                      </w:rPr>
                       <w:t>Cantidad de etiologías en las alteraciones</w:t>
                     </w:r>
                     <w:r>
@@ -45247,11 +45803,6 @@
                       </w:rPr>
                     </w:pPr>
                     <w:r>
-                      <w:rPr>
-                        <w:b/>
-                        <w:bCs/>
-                        <w:lang w:val="es-AR"/>
-                      </w:rPr>
                       <w:t>Presencia de Alteración de conciencia y cambios cognoscitivos</w:t>
                     </w:r>
                   </w:p>
@@ -45305,11 +45856,6 @@
                       </w:rPr>
                     </w:pPr>
                     <w:r>
-                      <w:rPr>
-                        <w:b/>
-                        <w:bCs/>
-                        <w:lang w:val="es-AR"/>
-                      </w:rPr>
                       <w:t>Advertencia de Deterioro de memoria</w:t>
                     </w:r>
                   </w:p>
@@ -45366,11 +45912,6 @@
                       </w:rPr>
                     </w:pPr>
                     <w:r>
-                      <w:rPr>
-                        <w:b/>
-                        <w:bCs/>
-                        <w:lang w:val="es-AR"/>
-                      </w:rPr>
                       <w:t>Cantidad de déficits cognoscitivos adicionales</w:t>
                     </w:r>
                   </w:p>
@@ -45435,11 +45976,6 @@
                       </w:rPr>
                     </w:pPr>
                     <w:r>
-                      <w:rPr>
-                        <w:b/>
-                        <w:bCs/>
-                        <w:lang w:val="es-AR"/>
-                      </w:rPr>
                       <w:t>Cantidad de etiologías para el déficit cognoscitivo adicional</w:t>
                     </w:r>
                   </w:p>
@@ -45504,11 +46040,6 @@
                       </w:rPr>
                     </w:pPr>
                     <w:r>
-                      <w:rPr>
-                        <w:b/>
-                        <w:bCs/>
-                        <w:lang w:val="es-AR"/>
-                      </w:rPr>
                       <w:t>Presencia de enfermedad cerebro vascular</w:t>
                     </w:r>
                   </w:p>
@@ -45558,7 +46089,8 @@
                     </w:pPr>
                     <w:r>
                       <w:rPr>
-                        <w:lang w:val="es-AR"/>
+                        <w:b/>
+                        <w:bCs/>
                       </w:rPr>
                       <w:t>Posible síndrome de</w:t>
                     </w:r>
@@ -45645,11 +46177,6 @@
                       </w:rPr>
                     </w:pPr>
                     <w:r>
-                      <w:rPr>
-                        <w:b/>
-                        <w:bCs/>
-                        <w:lang w:val="es-AR"/>
-                      </w:rPr>
                       <w:t>Advertencia de que la alteración debida a una enfermedad del SNC</w:t>
                     </w:r>
                     <w:r>
@@ -45712,11 +46239,6 @@
                       </w:rPr>
                     </w:pPr>
                     <w:r>
-                      <w:rPr>
-                        <w:b/>
-                        <w:bCs/>
-                        <w:lang w:val="es-AR"/>
-                      </w:rPr>
                       <w:t>Advertencia de un comienzo gradual de demencia</w:t>
                     </w:r>
                   </w:p>
@@ -45765,11 +46287,10 @@
           </v:group>
         </w:pict>
       </w:r>
-    </w:p>
-    <w:p>
-      <w:pPr>
-        <w:pStyle w:val="Heading1"/>
-      </w:pPr>
+      <w:bookmarkEnd w:id="53"/>
+      <w:bookmarkEnd w:id="54"/>
+      <w:bookmarkEnd w:id="55"/>
+      <w:bookmarkEnd w:id="56"/>
     </w:p>
     <w:p>
       <w:pPr>
@@ -45875,11 +46396,11 @@
       <w:r>
         <w:br w:type="page"/>
       </w:r>
-      <w:bookmarkStart w:id="43" w:name="_Toc295148266"/>
+      <w:bookmarkStart w:id="57" w:name="_Toc296589833"/>
       <w:r>
         <w:t>Implementación del Sistema</w:t>
       </w:r>
-      <w:bookmarkEnd w:id="43"/>
+      <w:bookmarkEnd w:id="57"/>
     </w:p>
     <w:p>
       <w:pPr>
@@ -45899,21 +46420,11 @@
       <w:pPr>
         <w:pStyle w:val="Heading1"/>
       </w:pPr>
-      <w:bookmarkStart w:id="44" w:name="_Toc295148267"/>
-      <w:r>
-        <w:t>Revisión Sistemática</w:t>
-      </w:r>
-      <w:bookmarkEnd w:id="44"/>
-    </w:p>
-    <w:p>
-      <w:pPr>
-        <w:pStyle w:val="Heading1"/>
-      </w:pPr>
-      <w:bookmarkStart w:id="45" w:name="_Toc295148268"/>
+      <w:bookmarkStart w:id="58" w:name="_Toc296589834"/>
       <w:r>
         <w:t>Futuros Cambios</w:t>
       </w:r>
-      <w:bookmarkEnd w:id="45"/>
+      <w:bookmarkEnd w:id="58"/>
     </w:p>
     <w:p>
       <w:pPr>
@@ -45961,12 +46472,724 @@
       <w:pPr>
         <w:pStyle w:val="Heading1"/>
       </w:pPr>
-      <w:bookmarkStart w:id="46" w:name="_Toc295148269"/>
-      <w:bookmarkStart w:id="47" w:name="_GoBack"/>
+      <w:r>
+        <w:br w:type="page"/>
+      </w:r>
+      <w:bookmarkStart w:id="59" w:name="_Toc296589835"/>
+      <w:r>
+        <w:t>Revisión Sistemática</w:t>
+      </w:r>
+      <w:bookmarkEnd w:id="59"/>
+    </w:p>
+    <w:p>
+      <w:pPr>
+        <w:pStyle w:val="Heading2"/>
+      </w:pPr>
+      <w:bookmarkStart w:id="60" w:name="_Toc296589836"/>
+      <w:r>
+        <w:t>Introducción</w:t>
+      </w:r>
+      <w:bookmarkEnd w:id="60"/>
+    </w:p>
+    <w:p>
+      <w:pPr>
+        <w:jc w:val="both"/>
+        <w:rPr>
+          <w:lang w:val="es-AR" w:eastAsia="es-ES"/>
+        </w:rPr>
+      </w:pPr>
+      <w:r>
+        <w:rPr>
+          <w:lang w:val="es-AR" w:eastAsia="es-ES"/>
+        </w:rPr>
+        <w:t>Una revisión sistemática es la búsqueda y evaluación crítica de todos los estudios primarios que dan respuesta a una misma pregunta. Es una revisión exhaustiva de la literatura acerca de un interrogante claramente definido que se realiza utilizando una metodología sistemáti</w:t>
+      </w:r>
+      <w:r>
+        <w:rPr>
+          <w:lang w:val="es-AR" w:eastAsia="es-ES"/>
+        </w:rPr>
+        <w:t>ca y explícita para identificar</w:t>
+      </w:r>
+      <w:r>
+        <w:rPr>
+          <w:lang w:val="es-AR" w:eastAsia="es-ES"/>
+        </w:rPr>
+        <w:t>, seleccionar y evaluar críticamente las investigaciones relevantes y para recolectar y analizar los datos provenientes de los estudios incluidos en la misma</w:t>
+      </w:r>
+      <w:r>
+        <w:rPr>
+          <w:lang w:val="es-AR" w:eastAsia="es-ES"/>
+        </w:rPr>
+        <w:t>.</w:t>
+      </w:r>
+    </w:p>
+    <w:p>
+      <w:pPr>
+        <w:jc w:val="both"/>
+        <w:rPr>
+          <w:lang w:val="es-AR" w:eastAsia="es-ES"/>
+        </w:rPr>
+      </w:pPr>
+      <w:r>
+        <w:rPr>
+          <w:lang w:val="es-AR" w:eastAsia="es-ES"/>
+        </w:rPr>
+        <w:t>Una revisión sistemática debe</w:t>
+      </w:r>
+      <w:r>
+        <w:rPr>
+          <w:lang w:val="es-AR" w:eastAsia="es-ES"/>
+        </w:rPr>
+        <w:t xml:space="preserve"> tener:</w:t>
+      </w:r>
+    </w:p>
+    <w:p>
+      <w:pPr>
+        <w:numPr>
+          <w:ilvl w:val="0"/>
+          <w:numId w:val="20"/>
+        </w:numPr>
+        <w:jc w:val="both"/>
+        <w:rPr>
+          <w:lang w:val="es-AR" w:eastAsia="es-ES"/>
+        </w:rPr>
+      </w:pPr>
+      <w:r>
+        <w:rPr>
+          <w:lang w:val="es-AR" w:eastAsia="es-ES"/>
+        </w:rPr>
+        <w:t>Ob</w:t>
+      </w:r>
+      <w:r>
+        <w:rPr>
+          <w:lang w:val="es-AR" w:eastAsia="es-ES"/>
+        </w:rPr>
+        <w:t>jetivos claros y establecidos.</w:t>
+      </w:r>
+    </w:p>
+    <w:p>
+      <w:pPr>
+        <w:numPr>
+          <w:ilvl w:val="0"/>
+          <w:numId w:val="20"/>
+        </w:numPr>
+        <w:jc w:val="both"/>
+        <w:rPr>
+          <w:lang w:val="es-AR" w:eastAsia="es-ES"/>
+        </w:rPr>
+      </w:pPr>
+      <w:r>
+        <w:rPr>
+          <w:lang w:val="es-AR" w:eastAsia="es-ES"/>
+        </w:rPr>
+        <w:t>Una estrategia de búsqueda de la evidencia documentada y comprensible</w:t>
+      </w:r>
+    </w:p>
+    <w:p>
+      <w:pPr>
+        <w:numPr>
+          <w:ilvl w:val="0"/>
+          <w:numId w:val="20"/>
+        </w:numPr>
+        <w:jc w:val="both"/>
+        <w:rPr>
+          <w:lang w:val="es-AR" w:eastAsia="es-ES"/>
+        </w:rPr>
+      </w:pPr>
+      <w:r>
+        <w:rPr>
+          <w:lang w:val="es-AR" w:eastAsia="es-ES"/>
+        </w:rPr>
+        <w:t>La evidencia obtenida debe ser sometida a una evaluación de calidad mediante un sistema explícito, en cuanto a su diseño, implementación y análisis para determinar si sus resultados son suficientemente confiables.</w:t>
+      </w:r>
+    </w:p>
+    <w:p>
+      <w:pPr>
+        <w:numPr>
+          <w:ilvl w:val="0"/>
+          <w:numId w:val="20"/>
+        </w:numPr>
+        <w:jc w:val="both"/>
+        <w:rPr>
+          <w:lang w:val="es-AR" w:eastAsia="es-ES"/>
+        </w:rPr>
+      </w:pPr>
+      <w:r>
+        <w:rPr>
+          <w:lang w:val="es-ES"/>
+        </w:rPr>
+        <w:t>La forma de combinar la evidencia de los estudios individuales debe estar claramente especificada.</w:t>
+      </w:r>
+      <w:bookmarkStart w:id="61" w:name="_GoBack"/>
+    </w:p>
+    <w:p>
+      <w:pPr>
+        <w:pStyle w:val="Heading2"/>
+      </w:pPr>
+      <w:bookmarkStart w:id="62" w:name="_Toc296589837"/>
+      <w:r>
+        <w:t>Biblioteca Cochrane</w:t>
+      </w:r>
+      <w:bookmarkEnd w:id="62"/>
+    </w:p>
+    <w:p>
+      <w:pPr>
+        <w:jc w:val="both"/>
+        <w:rPr>
+          <w:lang w:val="es-AR" w:eastAsia="es-ES"/>
+        </w:rPr>
+      </w:pPr>
+      <w:r>
+        <w:rPr>
+          <w:lang w:val="es-AR" w:eastAsia="es-ES"/>
+        </w:rPr>
+        <w:t>La Base de Datos de Revisiones Sistemáticas de la Biblioteca Cochrane (Cochrane Databa</w:t>
+      </w:r>
+      <w:r>
+        <w:rPr>
+          <w:lang w:val="es-AR" w:eastAsia="es-ES"/>
+        </w:rPr>
+        <w:t>se of Systematic Review - CDSR)</w:t>
+      </w:r>
+      <w:r>
+        <w:rPr>
+          <w:lang w:val="es-AR" w:eastAsia="es-ES"/>
+        </w:rPr>
+        <w:t>, es un recurso electrónico con actualizaciones trimestrales que contiene el trabajo de la Colaboración Cochrane, una organización internacional de investigadores que prepara, mantiene y divulga revisiones sistemáticas de ensayos aleatorizados sobre intervenciones en asistencia sanitaria. Estas revisiones  son cada vez más reconocidas como una fuente confiable de información basada en sólida evidencia sobre la efectividad de las intervenciones para los cuidados en salud. Son de alta calidad metodológica, están actualizadas y sometidas a estrictos procesos editoriales que rigen su publicación.</w:t>
+      </w:r>
+    </w:p>
+    <w:p>
+      <w:pPr>
+        <w:pStyle w:val="Heading2"/>
+        <w:jc w:val="both"/>
+      </w:pPr>
+      <w:bookmarkStart w:id="63" w:name="_Toc296589838"/>
+      <w:r>
+        <w:t>Desarrollo</w:t>
+      </w:r>
+      <w:bookmarkEnd w:id="63"/>
+    </w:p>
+    <w:p>
+      <w:pPr>
+        <w:jc w:val="both"/>
+        <w:outlineLvl w:val="2"/>
+        <w:rPr>
+          <w:u w:val="single"/>
+          <w:lang w:val="es-AR" w:eastAsia="es-ES"/>
+        </w:rPr>
+      </w:pPr>
+      <w:bookmarkStart w:id="64" w:name="_Toc296589839"/>
+      <w:r>
+        <w:rPr>
+          <w:u w:val="single"/>
+          <w:lang w:val="es-AR" w:eastAsia="es-ES"/>
+        </w:rPr>
+        <w:t>Objetivo</w:t>
+      </w:r>
+      <w:bookmarkEnd w:id="64"/>
+    </w:p>
+    <w:p>
+      <w:pPr>
+        <w:jc w:val="both"/>
+        <w:rPr>
+          <w:lang w:val="es-AR" w:eastAsia="es-ES"/>
+        </w:rPr>
+      </w:pPr>
+      <w:r>
+        <w:rPr>
+          <w:lang w:val="es-AR" w:eastAsia="es-ES"/>
+        </w:rPr>
+        <w:t>Calcular el porcentaje de éxitos del programa sobre un muestreo de pacientes.</w:t>
+      </w:r>
+    </w:p>
+    <w:p>
+      <w:pPr>
+        <w:jc w:val="both"/>
+        <w:outlineLvl w:val="2"/>
+        <w:rPr>
+          <w:u w:val="single"/>
+          <w:lang w:val="es-ES"/>
+        </w:rPr>
+      </w:pPr>
+      <w:bookmarkStart w:id="65" w:name="_Toc296589840"/>
+      <w:r>
+        <w:rPr>
+          <w:u w:val="single"/>
+          <w:lang w:val="es-ES"/>
+        </w:rPr>
+        <w:t>Estrategia</w:t>
+      </w:r>
+      <w:bookmarkEnd w:id="65"/>
+    </w:p>
+    <w:p>
+      <w:pPr>
+        <w:jc w:val="both"/>
+        <w:rPr>
+          <w:lang w:val="es-ES"/>
+        </w:rPr>
+      </w:pPr>
+      <w:r>
+        <w:rPr>
+          <w:lang w:val="es-ES"/>
+        </w:rPr>
+        <w:t>Tomar un grupo de 100 pacientes, darles a conocer que serán parte del estudió el cual es anónimo, solo se numerarán los pacientes para poder realizar la comparación de resultados y optativo.</w:t>
+      </w:r>
+    </w:p>
+    <w:p>
+      <w:pPr>
+        <w:jc w:val="both"/>
+        <w:rPr>
+          <w:lang w:val="es-ES"/>
+        </w:rPr>
+      </w:pPr>
+      <w:r>
+        <w:rPr>
+          <w:lang w:val="es-ES"/>
+        </w:rPr>
+        <w:t>El experto realizará el diagnostico de la manera habitual, la cual es la siguiente</w:t>
+      </w:r>
+    </w:p>
+    <w:p>
+      <w:pPr>
+        <w:numPr>
+          <w:ilvl w:val="0"/>
+          <w:numId w:val="21"/>
+        </w:numPr>
+        <w:spacing w:after="0"/>
+        <w:ind w:left="1077" w:hanging="357"/>
+        <w:jc w:val="both"/>
+        <w:rPr>
+          <w:lang w:val="es-ES"/>
+        </w:rPr>
+      </w:pPr>
+      <w:r>
+        <w:rPr>
+          <w:i/>
+          <w:iCs/>
+          <w:lang w:val="es-AR"/>
+        </w:rPr>
+        <w:t>Anamnesis: interrogatorio medico paciente.</w:t>
+      </w:r>
+    </w:p>
+    <w:p>
+      <w:pPr>
+        <w:numPr>
+          <w:ilvl w:val="0"/>
+          <w:numId w:val="21"/>
+        </w:numPr>
+        <w:spacing w:after="0"/>
+        <w:ind w:left="1077" w:hanging="357"/>
+        <w:jc w:val="both"/>
+        <w:rPr>
+          <w:i/>
+          <w:iCs/>
+          <w:lang w:val="es-AR"/>
+        </w:rPr>
+      </w:pPr>
+      <w:r>
+        <w:rPr>
+          <w:i/>
+          <w:iCs/>
+          <w:lang w:val="es-AR"/>
+        </w:rPr>
+        <w:t>Examen físico.</w:t>
+      </w:r>
+    </w:p>
+    <w:p>
+      <w:pPr>
+        <w:numPr>
+          <w:ilvl w:val="0"/>
+          <w:numId w:val="21"/>
+        </w:numPr>
+        <w:spacing w:after="0"/>
+        <w:ind w:left="1077" w:hanging="357"/>
+        <w:jc w:val="both"/>
+        <w:rPr>
+          <w:i/>
+          <w:iCs/>
+          <w:lang w:val="es-AR"/>
+        </w:rPr>
+      </w:pPr>
+      <w:r>
+        <w:rPr>
+          <w:i/>
+          <w:iCs/>
+          <w:lang w:val="es-AR"/>
+        </w:rPr>
+        <w:t>Examen psiquiátrico: se evalúan por ejemplo la atención, el estado de conciencia, la orientación en tiempo y espacio, la sensopercepción (alucinaciones visuales, auditivas), el pensamiento con su curso y contenido, la memoria, entre otros.</w:t>
+      </w:r>
+    </w:p>
+    <w:p>
+      <w:pPr>
+        <w:numPr>
+          <w:ilvl w:val="0"/>
+          <w:numId w:val="21"/>
+        </w:numPr>
+        <w:spacing w:after="0"/>
+        <w:ind w:left="1077" w:hanging="357"/>
+        <w:jc w:val="both"/>
+        <w:rPr>
+          <w:lang w:val="es-ES"/>
+        </w:rPr>
+      </w:pPr>
+      <w:r>
+        <w:rPr>
+          <w:i/>
+          <w:iCs/>
+          <w:lang w:val="es-AR"/>
+        </w:rPr>
+        <w:t>Métodos complementarios: laboratorio e imágenes.</w:t>
+      </w:r>
+    </w:p>
+    <w:p>
+      <w:pPr>
+        <w:spacing w:after="0"/>
+        <w:ind w:left="720"/>
+        <w:jc w:val="both"/>
+        <w:rPr>
+          <w:lang w:val="es-ES"/>
+        </w:rPr>
+      </w:pPr>
+    </w:p>
+    <w:p>
+      <w:pPr>
+        <w:spacing w:after="0"/>
+        <w:jc w:val="both"/>
+        <w:rPr>
+          <w:lang w:val="es-ES"/>
+        </w:rPr>
+      </w:pPr>
+      <w:r>
+        <w:rPr>
+          <w:lang w:val="es-ES"/>
+        </w:rPr>
+        <w:t>Luego se le pedirá a un usuario estándar del sistema, que realice el diagnóstico con el software y que tabule el tiempo de realización, la cantidad de preguntas que tuvo que contestar y el resultado final, es decir el diagnóstico. También se le pedirá que nos de su punto de vista sobre  la facilidad o no de la utilización del mismo. El usuario se cambiará cada 10 cantidad de pacientes.</w:t>
+      </w:r>
+    </w:p>
+    <w:p>
+      <w:pPr>
+        <w:spacing w:after="0"/>
+        <w:rPr>
+          <w:lang w:val="es-ES"/>
+        </w:rPr>
+      </w:pPr>
+    </w:p>
+    <w:p>
+      <w:pPr>
+        <w:jc w:val="both"/>
+        <w:outlineLvl w:val="2"/>
+        <w:rPr>
+          <w:u w:val="single"/>
+          <w:lang w:val="es-ES"/>
+        </w:rPr>
+      </w:pPr>
+      <w:bookmarkStart w:id="66" w:name="_Toc296589841"/>
+      <w:r>
+        <w:rPr>
+          <w:u w:val="single"/>
+          <w:lang w:val="es-ES"/>
+        </w:rPr>
+        <w:t>Evaluación de la evidencia</w:t>
+      </w:r>
+      <w:bookmarkEnd w:id="66"/>
+    </w:p>
+    <w:p>
+      <w:pPr>
+        <w:spacing w:after="0"/>
+        <w:jc w:val="both"/>
+        <w:rPr>
+          <w:lang w:val="es-ES"/>
+        </w:rPr>
+      </w:pPr>
+      <w:r>
+        <w:rPr>
+          <w:lang w:val="es-ES"/>
+        </w:rPr>
+        <w:t>Cuando se haya terminado la realización de los diagnósticos por ambas partes, se cotejarán los resultados obtenidos y se estudiarán con el experto los casos en cuales no se llego al mismo diagnóstico, con el fin de encontrar el error y resolverlo.</w:t>
+      </w:r>
+    </w:p>
+    <w:p>
+      <w:pPr>
+        <w:spacing w:after="0"/>
+        <w:jc w:val="both"/>
+        <w:rPr>
+          <w:lang w:val="es-ES"/>
+        </w:rPr>
+      </w:pPr>
+      <w:r>
+        <w:rPr>
+          <w:lang w:val="es-ES"/>
+        </w:rPr>
+        <w:t>Luego de esto se calculará el porcentaje de éxitos obtenidos.</w:t>
+      </w:r>
+    </w:p>
+    <w:p>
+      <w:pPr>
+        <w:spacing w:after="0"/>
+        <w:jc w:val="both"/>
+        <w:rPr>
+          <w:lang w:val="es-ES"/>
+        </w:rPr>
+      </w:pPr>
+      <w:r>
+        <w:rPr>
+          <w:lang w:val="es-ES"/>
+        </w:rPr>
+        <w:t>Si el porcentaje es inferior al 95% se repetirá la revisión, aumentando en un 20% el muestreo de pacientes.</w:t>
+      </w:r>
+    </w:p>
+    <w:p>
+      <w:pPr>
+        <w:autoSpaceDE w:val="0"/>
+        <w:autoSpaceDN w:val="0"/>
+        <w:adjustRightInd w:val="0"/>
+        <w:spacing w:after="0" w:line="240" w:lineRule="auto"/>
+        <w:jc w:val="both"/>
+        <w:rPr>
+          <w:lang w:val="es-ES"/>
+        </w:rPr>
+      </w:pPr>
+      <w:r>
+        <w:rPr>
+          <w:lang w:val="es-ES"/>
+        </w:rPr>
+        <w:t xml:space="preserve">Una vez llegado al porcentaje deseado se elevarán los resultados al </w:t>
+      </w:r>
+      <w:r>
+        <w:rPr>
+          <w:lang w:val="es-ES"/>
+        </w:rPr>
+        <w:t>CENTRO COLABORADOR DE LA RED COCHRANE</w:t>
+      </w:r>
+      <w:r>
+        <w:rPr>
+          <w:lang w:val="es-ES"/>
+        </w:rPr>
+        <w:t xml:space="preserve"> </w:t>
+      </w:r>
+      <w:r>
+        <w:rPr>
+          <w:lang w:val="es-ES"/>
+        </w:rPr>
+        <w:t>IBEROAMERICANA</w:t>
+      </w:r>
+      <w:r>
+        <w:rPr>
+          <w:lang w:val="es-ES"/>
+        </w:rPr>
+        <w:t>. Para lo cual se tiene que cumplir los siguientes puntos:</w:t>
+      </w:r>
+    </w:p>
+    <w:p>
+      <w:pPr>
+        <w:numPr>
+          <w:ilvl w:val="0"/>
+          <w:numId w:val="25"/>
+        </w:numPr>
+        <w:autoSpaceDE w:val="0"/>
+        <w:autoSpaceDN w:val="0"/>
+        <w:adjustRightInd w:val="0"/>
+        <w:spacing w:after="0" w:line="240" w:lineRule="auto"/>
+        <w:jc w:val="both"/>
+        <w:rPr>
+          <w:lang w:val="es-ES"/>
+        </w:rPr>
+      </w:pPr>
+      <w:r>
+        <w:rPr>
+          <w:lang w:val="es-ES"/>
+        </w:rPr>
+        <w:t>Redactar un título para la revisión sistemática</w:t>
+      </w:r>
+      <w:r>
+        <w:rPr>
+          <w:lang w:val="es-ES"/>
+        </w:rPr>
+        <w:t>.</w:t>
+      </w:r>
+    </w:p>
+    <w:p>
+      <w:pPr>
+        <w:numPr>
+          <w:ilvl w:val="0"/>
+          <w:numId w:val="25"/>
+        </w:numPr>
+        <w:autoSpaceDE w:val="0"/>
+        <w:autoSpaceDN w:val="0"/>
+        <w:adjustRightInd w:val="0"/>
+        <w:spacing w:after="0" w:line="240" w:lineRule="auto"/>
+        <w:jc w:val="both"/>
+        <w:rPr>
+          <w:lang w:val="es-ES"/>
+        </w:rPr>
+      </w:pPr>
+      <w:r>
+        <w:rPr>
+          <w:lang w:val="es-ES"/>
+        </w:rPr>
+        <w:t>Comprobar que no plantea</w:t>
+      </w:r>
+      <w:r>
+        <w:rPr>
+          <w:lang w:val="es-ES"/>
+        </w:rPr>
+        <w:t>mos una revisión que ya exista.</w:t>
+      </w:r>
+    </w:p>
+    <w:p>
+      <w:pPr>
+        <w:numPr>
+          <w:ilvl w:val="0"/>
+          <w:numId w:val="25"/>
+        </w:numPr>
+        <w:autoSpaceDE w:val="0"/>
+        <w:autoSpaceDN w:val="0"/>
+        <w:adjustRightInd w:val="0"/>
+        <w:spacing w:after="0" w:line="240" w:lineRule="auto"/>
+        <w:jc w:val="both"/>
+        <w:rPr>
+          <w:lang w:val="es-ES"/>
+        </w:rPr>
+      </w:pPr>
+      <w:r>
+        <w:rPr>
+          <w:lang w:val="es-ES"/>
+        </w:rPr>
+        <w:t>Registrar el título de revisión en el Grupo Cochrane de Revisión</w:t>
+      </w:r>
+      <w:r>
+        <w:rPr>
+          <w:lang w:val="es-ES"/>
+        </w:rPr>
+        <w:t xml:space="preserve"> </w:t>
+      </w:r>
+      <w:r>
+        <w:rPr>
+          <w:lang w:val="es-ES"/>
+        </w:rPr>
+        <w:t>Correspondiente</w:t>
+      </w:r>
+      <w:r>
+        <w:rPr>
+          <w:lang w:val="es-ES"/>
+        </w:rPr>
+        <w:t>.</w:t>
+      </w:r>
+    </w:p>
+    <w:p>
+      <w:pPr>
+        <w:numPr>
+          <w:ilvl w:val="0"/>
+          <w:numId w:val="25"/>
+        </w:numPr>
+        <w:autoSpaceDE w:val="0"/>
+        <w:autoSpaceDN w:val="0"/>
+        <w:adjustRightInd w:val="0"/>
+        <w:spacing w:after="0" w:line="240" w:lineRule="auto"/>
+        <w:jc w:val="both"/>
+        <w:rPr>
+          <w:lang w:val="es-ES"/>
+        </w:rPr>
+      </w:pPr>
+      <w:r>
+        <w:rPr>
+          <w:lang w:val="es-ES"/>
+        </w:rPr>
+        <w:t>Contactar con el Centro Cochrane del Instituto de Efectividad Clínica y</w:t>
+      </w:r>
+      <w:r>
+        <w:rPr>
+          <w:lang w:val="es-ES"/>
+        </w:rPr>
+        <w:t xml:space="preserve"> </w:t>
+      </w:r>
+      <w:r>
+        <w:rPr>
+          <w:lang w:val="es-ES"/>
+        </w:rPr>
+        <w:t>Sanitaria (IECS) / Centro Colaborador de la Red Cochrane Iberoamericana</w:t>
+      </w:r>
+      <w:r>
+        <w:rPr>
+          <w:lang w:val="es-ES"/>
+        </w:rPr>
+        <w:t>.</w:t>
+      </w:r>
+      <w:r>
+        <w:rPr>
+          <w:lang w:val="es-ES"/>
+        </w:rPr>
+        <w:t xml:space="preserve"> </w:t>
+      </w:r>
+    </w:p>
+    <w:p>
+      <w:pPr>
+        <w:numPr>
+          <w:ilvl w:val="0"/>
+          <w:numId w:val="25"/>
+        </w:numPr>
+        <w:autoSpaceDE w:val="0"/>
+        <w:autoSpaceDN w:val="0"/>
+        <w:adjustRightInd w:val="0"/>
+        <w:spacing w:after="0" w:line="240" w:lineRule="auto"/>
+        <w:jc w:val="both"/>
+        <w:rPr>
+          <w:lang w:val="es-ES"/>
+        </w:rPr>
+      </w:pPr>
+      <w:r>
+        <w:rPr>
+          <w:lang w:val="es-ES"/>
+        </w:rPr>
+        <w:t>Leer el manual de la Colaboración Cochrane</w:t>
+      </w:r>
+    </w:p>
+    <w:p>
+      <w:pPr>
+        <w:numPr>
+          <w:ilvl w:val="0"/>
+          <w:numId w:val="25"/>
+        </w:numPr>
+        <w:autoSpaceDE w:val="0"/>
+        <w:autoSpaceDN w:val="0"/>
+        <w:adjustRightInd w:val="0"/>
+        <w:spacing w:after="0" w:line="240" w:lineRule="auto"/>
+        <w:jc w:val="both"/>
+        <w:rPr>
+          <w:lang w:val="es-ES"/>
+        </w:rPr>
+      </w:pPr>
+      <w:r>
+        <w:rPr>
+          <w:lang w:val="es-ES"/>
+        </w:rPr>
+        <w:t>Asistir a un curso de formación de nivel intermedio-alto</w:t>
+      </w:r>
+      <w:r>
+        <w:rPr>
+          <w:lang w:val="es-ES"/>
+        </w:rPr>
+        <w:t>.</w:t>
+      </w:r>
+    </w:p>
+    <w:p>
+      <w:pPr>
+        <w:pStyle w:val="Heading1"/>
+        <w:rPr>
+          <w:lang w:val="es-ES"/>
+        </w:rPr>
+      </w:pPr>
+      <w:r>
+        <w:rPr>
+          <w:lang w:val="es-ES"/>
+        </w:rPr>
+        <w:br w:type="page"/>
+      </w:r>
+      <w:bookmarkStart w:id="67" w:name="_Toc296589842"/>
       <w:r>
         <w:t>Conclusión</w:t>
       </w:r>
-      <w:bookmarkEnd w:id="46"/>
+      <w:bookmarkEnd w:id="67"/>
     </w:p>
     <w:p>
       <w:pPr>
@@ -46084,19 +47307,19 @@
         <w:t>El desarrollo no presentó problemas mayores ya que java es una tecnología conocida por todos los integrantes del equipo.</w:t>
       </w:r>
     </w:p>
+    <w:bookmarkEnd w:id="61"/>
     <w:p>
       <w:pPr>
         <w:pStyle w:val="Heading1"/>
       </w:pPr>
-      <w:bookmarkStart w:id="48" w:name="_Toc295148270"/>
-      <w:bookmarkEnd w:id="47"/>
       <w:r>
         <w:br w:type="page"/>
       </w:r>
+      <w:bookmarkStart w:id="68" w:name="_Toc296589843"/>
       <w:r>
         <w:t>Otras Fuentes de Conocimiento Públicas</w:t>
       </w:r>
-      <w:bookmarkEnd w:id="48"/>
+      <w:bookmarkEnd w:id="68"/>
     </w:p>
     <w:p>
       <w:pPr>
@@ -46224,12 +47447,15 @@
       <w:pPr>
         <w:pStyle w:val="NormalWeb"/>
         <w:spacing w:before="0" w:beforeAutospacing="0" w:after="0" w:afterAutospacing="0"/>
+        <w:rPr>
+          <w:lang w:val="en-US"/>
+        </w:rPr>
       </w:pPr>
       <w:r>
-        <w:t>C</w:t>
-      </w:r>
-      <w:r>
-        <w:t>ostasur</w:t>
+        <w:rPr>
+          <w:lang w:val="en-US"/>
+        </w:rPr>
+        <w:t>Costasur</w:t>
       </w:r>
     </w:p>
     <w:p>
@@ -46243,13 +47469,14 @@
           <w:color w:val="365F91"/>
           <w:sz w:val="28"/>
           <w:szCs w:val="28"/>
-          <w:lang w:eastAsia="es-ES"/>
+          <w:lang w:val="en-US" w:eastAsia="es-ES"/>
         </w:rPr>
       </w:pPr>
       <w:hyperlink r:id="rId18" w:history="1">
         <w:r>
           <w:rPr>
             <w:rStyle w:val="Hyperlink"/>
+            <w:lang w:val="en-US"/>
           </w:rPr>
           <w:t>http://psicologia.costasur.com/es/dsm-iv.html</w:t>
         </w:r>
@@ -46258,6 +47485,9 @@
     <w:p>
       <w:pPr>
         <w:pStyle w:val="Heading1"/>
+        <w:rPr>
+          <w:lang w:val="en-US"/>
+        </w:rPr>
       </w:pPr>
     </w:p>
     <w:sectPr>
@@ -46335,7 +47565,7 @@
         <w:bCs/>
         <w:noProof/>
       </w:rPr>
-      <w:t>3</w:t>
+      <w:t>2</w:t>
     </w:r>
     <w:r>
       <w:rPr>
@@ -46377,7 +47607,7 @@
         <w:bCs/>
         <w:noProof/>
       </w:rPr>
-      <w:t>30</w:t>
+      <w:t>32</w:t>
     </w:r>
     <w:r>
       <w:rPr>
@@ -47546,6 +48776,146 @@
     </w:lvl>
   </w:abstractNum>
   <w:abstractNum w:abstractNumId="8">
+    <w:nsid w:val="1E013EBF"/>
+    <w:multiLevelType w:val="hybridMultilevel"/>
+    <w:tmpl w:val="26225A58"/>
+    <w:lvl w:ilvl="0" w:tplc="FA645B5A">
+      <w:start w:val="1"/>
+      <w:numFmt w:val="decimal"/>
+      <w:lvlText w:val="%1-"/>
+      <w:lvlJc w:val="left"/>
+      <w:pPr>
+        <w:tabs>
+          <w:tab w:val="num" w:pos="720"/>
+        </w:tabs>
+        <w:ind w:left="720" w:hanging="360"/>
+      </w:pPr>
+      <w:rPr>
+        <w:rFonts w:cs="Times New Roman" w:hint="default"/>
+      </w:rPr>
+    </w:lvl>
+    <w:lvl w:ilvl="1" w:tplc="0C0A0019" w:tentative="1">
+      <w:start w:val="1"/>
+      <w:numFmt w:val="lowerLetter"/>
+      <w:lvlText w:val="%2."/>
+      <w:lvlJc w:val="left"/>
+      <w:pPr>
+        <w:tabs>
+          <w:tab w:val="num" w:pos="1440"/>
+        </w:tabs>
+        <w:ind w:left="1440" w:hanging="360"/>
+      </w:pPr>
+      <w:rPr>
+        <w:rFonts w:cs="Times New Roman"/>
+      </w:rPr>
+    </w:lvl>
+    <w:lvl w:ilvl="2" w:tplc="0C0A001B" w:tentative="1">
+      <w:start w:val="1"/>
+      <w:numFmt w:val="lowerRoman"/>
+      <w:lvlText w:val="%3."/>
+      <w:lvlJc w:val="right"/>
+      <w:pPr>
+        <w:tabs>
+          <w:tab w:val="num" w:pos="2160"/>
+        </w:tabs>
+        <w:ind w:left="2160" w:hanging="180"/>
+      </w:pPr>
+      <w:rPr>
+        <w:rFonts w:cs="Times New Roman"/>
+      </w:rPr>
+    </w:lvl>
+    <w:lvl w:ilvl="3" w:tplc="0C0A000F" w:tentative="1">
+      <w:start w:val="1"/>
+      <w:numFmt w:val="decimal"/>
+      <w:lvlText w:val="%4."/>
+      <w:lvlJc w:val="left"/>
+      <w:pPr>
+        <w:tabs>
+          <w:tab w:val="num" w:pos="2880"/>
+        </w:tabs>
+        <w:ind w:left="2880" w:hanging="360"/>
+      </w:pPr>
+      <w:rPr>
+        <w:rFonts w:cs="Times New Roman"/>
+      </w:rPr>
+    </w:lvl>
+    <w:lvl w:ilvl="4" w:tplc="0C0A0019" w:tentative="1">
+      <w:start w:val="1"/>
+      <w:numFmt w:val="lowerLetter"/>
+      <w:lvlText w:val="%5."/>
+      <w:lvlJc w:val="left"/>
+      <w:pPr>
+        <w:tabs>
+          <w:tab w:val="num" w:pos="3600"/>
+        </w:tabs>
+        <w:ind w:left="3600" w:hanging="360"/>
+      </w:pPr>
+      <w:rPr>
+        <w:rFonts w:cs="Times New Roman"/>
+      </w:rPr>
+    </w:lvl>
+    <w:lvl w:ilvl="5" w:tplc="0C0A001B" w:tentative="1">
+      <w:start w:val="1"/>
+      <w:numFmt w:val="lowerRoman"/>
+      <w:lvlText w:val="%6."/>
+      <w:lvlJc w:val="right"/>
+      <w:pPr>
+        <w:tabs>
+          <w:tab w:val="num" w:pos="4320"/>
+        </w:tabs>
+        <w:ind w:left="4320" w:hanging="180"/>
+      </w:pPr>
+      <w:rPr>
+        <w:rFonts w:cs="Times New Roman"/>
+      </w:rPr>
+    </w:lvl>
+    <w:lvl w:ilvl="6" w:tplc="0C0A000F" w:tentative="1">
+      <w:start w:val="1"/>
+      <w:numFmt w:val="decimal"/>
+      <w:lvlText w:val="%7."/>
+      <w:lvlJc w:val="left"/>
+      <w:pPr>
+        <w:tabs>
+          <w:tab w:val="num" w:pos="5040"/>
+        </w:tabs>
+        <w:ind w:left="5040" w:hanging="360"/>
+      </w:pPr>
+      <w:rPr>
+        <w:rFonts w:cs="Times New Roman"/>
+      </w:rPr>
+    </w:lvl>
+    <w:lvl w:ilvl="7" w:tplc="0C0A0019" w:tentative="1">
+      <w:start w:val="1"/>
+      <w:numFmt w:val="lowerLetter"/>
+      <w:lvlText w:val="%8."/>
+      <w:lvlJc w:val="left"/>
+      <w:pPr>
+        <w:tabs>
+          <w:tab w:val="num" w:pos="5760"/>
+        </w:tabs>
+        <w:ind w:left="5760" w:hanging="360"/>
+      </w:pPr>
+      <w:rPr>
+        <w:rFonts w:cs="Times New Roman"/>
+      </w:rPr>
+    </w:lvl>
+    <w:lvl w:ilvl="8" w:tplc="0C0A001B" w:tentative="1">
+      <w:start w:val="1"/>
+      <w:numFmt w:val="lowerRoman"/>
+      <w:lvlText w:val="%9."/>
+      <w:lvlJc w:val="right"/>
+      <w:pPr>
+        <w:tabs>
+          <w:tab w:val="num" w:pos="6480"/>
+        </w:tabs>
+        <w:ind w:left="6480" w:hanging="180"/>
+      </w:pPr>
+      <w:rPr>
+        <w:rFonts w:cs="Times New Roman"/>
+      </w:rPr>
+    </w:lvl>
+  </w:abstractNum>
+  <w:abstractNum w:abstractNumId="9">
     <w:nsid w:val="1E6122A4"/>
     <w:multiLevelType w:val="hybridMultilevel"/>
     <w:tmpl w:val="36C2198C"/>
@@ -47658,7 +49028,7 @@
       </w:rPr>
     </w:lvl>
   </w:abstractNum>
-  <w:abstractNum w:abstractNumId="9">
+  <w:abstractNum w:abstractNumId="10">
     <w:nsid w:val="214A42E1"/>
     <w:multiLevelType w:val="hybridMultilevel"/>
     <w:tmpl w:val="02A268FC"/>
@@ -47771,7 +49141,147 @@
       </w:rPr>
     </w:lvl>
   </w:abstractNum>
-  <w:abstractNum w:abstractNumId="10">
+  <w:abstractNum w:abstractNumId="11">
+    <w:nsid w:val="23047A4E"/>
+    <w:multiLevelType w:val="hybridMultilevel"/>
+    <w:tmpl w:val="8530FD02"/>
+    <w:lvl w:ilvl="0" w:tplc="FA645B5A">
+      <w:start w:val="1"/>
+      <w:numFmt w:val="decimal"/>
+      <w:lvlText w:val="%1-"/>
+      <w:lvlJc w:val="left"/>
+      <w:pPr>
+        <w:tabs>
+          <w:tab w:val="num" w:pos="1080"/>
+        </w:tabs>
+        <w:ind w:left="1080" w:hanging="360"/>
+      </w:pPr>
+      <w:rPr>
+        <w:rFonts w:cs="Times New Roman" w:hint="default"/>
+      </w:rPr>
+    </w:lvl>
+    <w:lvl w:ilvl="1" w:tplc="0C0A0019" w:tentative="1">
+      <w:start w:val="1"/>
+      <w:numFmt w:val="lowerLetter"/>
+      <w:lvlText w:val="%2."/>
+      <w:lvlJc w:val="left"/>
+      <w:pPr>
+        <w:tabs>
+          <w:tab w:val="num" w:pos="1800"/>
+        </w:tabs>
+        <w:ind w:left="1800" w:hanging="360"/>
+      </w:pPr>
+      <w:rPr>
+        <w:rFonts w:cs="Times New Roman"/>
+      </w:rPr>
+    </w:lvl>
+    <w:lvl w:ilvl="2" w:tplc="0C0A001B" w:tentative="1">
+      <w:start w:val="1"/>
+      <w:numFmt w:val="lowerRoman"/>
+      <w:lvlText w:val="%3."/>
+      <w:lvlJc w:val="right"/>
+      <w:pPr>
+        <w:tabs>
+          <w:tab w:val="num" w:pos="2520"/>
+        </w:tabs>
+        <w:ind w:left="2520" w:hanging="180"/>
+      </w:pPr>
+      <w:rPr>
+        <w:rFonts w:cs="Times New Roman"/>
+      </w:rPr>
+    </w:lvl>
+    <w:lvl w:ilvl="3" w:tplc="0C0A000F" w:tentative="1">
+      <w:start w:val="1"/>
+      <w:numFmt w:val="decimal"/>
+      <w:lvlText w:val="%4."/>
+      <w:lvlJc w:val="left"/>
+      <w:pPr>
+        <w:tabs>
+          <w:tab w:val="num" w:pos="3240"/>
+        </w:tabs>
+        <w:ind w:left="3240" w:hanging="360"/>
+      </w:pPr>
+      <w:rPr>
+        <w:rFonts w:cs="Times New Roman"/>
+      </w:rPr>
+    </w:lvl>
+    <w:lvl w:ilvl="4" w:tplc="0C0A0019" w:tentative="1">
+      <w:start w:val="1"/>
+      <w:numFmt w:val="lowerLetter"/>
+      <w:lvlText w:val="%5."/>
+      <w:lvlJc w:val="left"/>
+      <w:pPr>
+        <w:tabs>
+          <w:tab w:val="num" w:pos="3960"/>
+        </w:tabs>
+        <w:ind w:left="3960" w:hanging="360"/>
+      </w:pPr>
+      <w:rPr>
+        <w:rFonts w:cs="Times New Roman"/>
+      </w:rPr>
+    </w:lvl>
+    <w:lvl w:ilvl="5" w:tplc="0C0A001B" w:tentative="1">
+      <w:start w:val="1"/>
+      <w:numFmt w:val="lowerRoman"/>
+      <w:lvlText w:val="%6."/>
+      <w:lvlJc w:val="right"/>
+      <w:pPr>
+        <w:tabs>
+          <w:tab w:val="num" w:pos="4680"/>
+        </w:tabs>
+        <w:ind w:left="4680" w:hanging="180"/>
+      </w:pPr>
+      <w:rPr>
+        <w:rFonts w:cs="Times New Roman"/>
+      </w:rPr>
+    </w:lvl>
+    <w:lvl w:ilvl="6" w:tplc="0C0A000F" w:tentative="1">
+      <w:start w:val="1"/>
+      <w:numFmt w:val="decimal"/>
+      <w:lvlText w:val="%7."/>
+      <w:lvlJc w:val="left"/>
+      <w:pPr>
+        <w:tabs>
+          <w:tab w:val="num" w:pos="5400"/>
+        </w:tabs>
+        <w:ind w:left="5400" w:hanging="360"/>
+      </w:pPr>
+      <w:rPr>
+        <w:rFonts w:cs="Times New Roman"/>
+      </w:rPr>
+    </w:lvl>
+    <w:lvl w:ilvl="7" w:tplc="0C0A0019" w:tentative="1">
+      <w:start w:val="1"/>
+      <w:numFmt w:val="lowerLetter"/>
+      <w:lvlText w:val="%8."/>
+      <w:lvlJc w:val="left"/>
+      <w:pPr>
+        <w:tabs>
+          <w:tab w:val="num" w:pos="6120"/>
+        </w:tabs>
+        <w:ind w:left="6120" w:hanging="360"/>
+      </w:pPr>
+      <w:rPr>
+        <w:rFonts w:cs="Times New Roman"/>
+      </w:rPr>
+    </w:lvl>
+    <w:lvl w:ilvl="8" w:tplc="0C0A001B" w:tentative="1">
+      <w:start w:val="1"/>
+      <w:numFmt w:val="lowerRoman"/>
+      <w:lvlText w:val="%9."/>
+      <w:lvlJc w:val="right"/>
+      <w:pPr>
+        <w:tabs>
+          <w:tab w:val="num" w:pos="6840"/>
+        </w:tabs>
+        <w:ind w:left="6840" w:hanging="180"/>
+      </w:pPr>
+      <w:rPr>
+        <w:rFonts w:cs="Times New Roman"/>
+      </w:rPr>
+    </w:lvl>
+  </w:abstractNum>
+  <w:abstractNum w:abstractNumId="12">
     <w:nsid w:val="34665B03"/>
     <w:multiLevelType w:val="multilevel"/>
     <w:tmpl w:val="F676A7CE"/>
@@ -47920,7 +49430,7 @@
       </w:rPr>
     </w:lvl>
   </w:abstractNum>
-  <w:abstractNum w:abstractNumId="11">
+  <w:abstractNum w:abstractNumId="13">
     <w:nsid w:val="37E34885"/>
     <w:multiLevelType w:val="hybridMultilevel"/>
     <w:tmpl w:val="AC48CBC4"/>
@@ -48033,7 +49543,7 @@
       </w:rPr>
     </w:lvl>
   </w:abstractNum>
-  <w:abstractNum w:abstractNumId="12">
+  <w:abstractNum w:abstractNumId="14">
     <w:nsid w:val="467A7473"/>
     <w:multiLevelType w:val="multilevel"/>
     <w:tmpl w:val="F676A7CE"/>
@@ -48182,7 +49692,7 @@
       </w:rPr>
     </w:lvl>
   </w:abstractNum>
-  <w:abstractNum w:abstractNumId="13">
+  <w:abstractNum w:abstractNumId="15">
     <w:nsid w:val="4CE2319D"/>
     <w:multiLevelType w:val="hybridMultilevel"/>
     <w:tmpl w:val="2DC42592"/>
@@ -48295,7 +49805,279 @@
       </w:rPr>
     </w:lvl>
   </w:abstractNum>
-  <w:abstractNum w:abstractNumId="14">
+  <w:abstractNum w:abstractNumId="16">
+    <w:nsid w:val="50CD7CA0"/>
+    <w:multiLevelType w:val="hybridMultilevel"/>
+    <w:tmpl w:val="B6489204"/>
+    <w:lvl w:ilvl="0" w:tplc="FA227CE6">
+      <w:numFmt w:val="bullet"/>
+      <w:lvlText w:val="-"/>
+      <w:lvlJc w:val="left"/>
+      <w:pPr>
+        <w:ind w:left="1080" w:hanging="360"/>
+      </w:pPr>
+      <w:rPr>
+        <w:rFonts w:ascii="Calibri" w:eastAsia="Times New Roman" w:hAnsi="Calibri" w:hint="default"/>
+      </w:rPr>
+    </w:lvl>
+    <w:lvl w:ilvl="1" w:tplc="0C0A0003" w:tentative="1">
+      <w:start w:val="1"/>
+      <w:numFmt w:val="bullet"/>
+      <w:lvlText w:val="o"/>
+      <w:lvlJc w:val="left"/>
+      <w:pPr>
+        <w:tabs>
+          <w:tab w:val="num" w:pos="1440"/>
+        </w:tabs>
+        <w:ind w:left="1440" w:hanging="360"/>
+      </w:pPr>
+      <w:rPr>
+        <w:rFonts w:ascii="Courier New" w:hAnsi="Courier New" w:hint="default"/>
+      </w:rPr>
+    </w:lvl>
+    <w:lvl w:ilvl="2" w:tplc="0C0A0005" w:tentative="1">
+      <w:start w:val="1"/>
+      <w:numFmt w:val="bullet"/>
+      <w:lvlText w:val=""/>
+      <w:lvlJc w:val="left"/>
+      <w:pPr>
+        <w:tabs>
+          <w:tab w:val="num" w:pos="2160"/>
+        </w:tabs>
+        <w:ind w:left="2160" w:hanging="360"/>
+      </w:pPr>
+      <w:rPr>
+        <w:rFonts w:ascii="Wingdings" w:hAnsi="Wingdings" w:hint="default"/>
+      </w:rPr>
+    </w:lvl>
+    <w:lvl w:ilvl="3" w:tplc="0C0A0001" w:tentative="1">
+      <w:start w:val="1"/>
+      <w:numFmt w:val="bullet"/>
+      <w:lvlText w:val=""/>
+      <w:lvlJc w:val="left"/>
+      <w:pPr>
+        <w:tabs>
+          <w:tab w:val="num" w:pos="2880"/>
+        </w:tabs>
+        <w:ind w:left="2880" w:hanging="360"/>
+      </w:pPr>
+      <w:rPr>
+        <w:rFonts w:ascii="Symbol" w:hAnsi="Symbol" w:hint="default"/>
+      </w:rPr>
+    </w:lvl>
+    <w:lvl w:ilvl="4" w:tplc="0C0A0003" w:tentative="1">
+      <w:start w:val="1"/>
+      <w:numFmt w:val="bullet"/>
+      <w:lvlText w:val="o"/>
+      <w:lvlJc w:val="left"/>
+      <w:pPr>
+        <w:tabs>
+          <w:tab w:val="num" w:pos="3600"/>
+        </w:tabs>
+        <w:ind w:left="3600" w:hanging="360"/>
+      </w:pPr>
+      <w:rPr>
+        <w:rFonts w:ascii="Courier New" w:hAnsi="Courier New" w:hint="default"/>
+      </w:rPr>
+    </w:lvl>
+    <w:lvl w:ilvl="5" w:tplc="0C0A0005" w:tentative="1">
+      <w:start w:val="1"/>
+      <w:numFmt w:val="bullet"/>
+      <w:lvlText w:val=""/>
+      <w:lvlJc w:val="left"/>
+      <w:pPr>
+        <w:tabs>
+          <w:tab w:val="num" w:pos="4320"/>
+        </w:tabs>
+        <w:ind w:left="4320" w:hanging="360"/>
+      </w:pPr>
+      <w:rPr>
+        <w:rFonts w:ascii="Wingdings" w:hAnsi="Wingdings" w:hint="default"/>
+      </w:rPr>
+    </w:lvl>
+    <w:lvl w:ilvl="6" w:tplc="0C0A0001" w:tentative="1">
+      <w:start w:val="1"/>
+      <w:numFmt w:val="bullet"/>
+      <w:lvlText w:val=""/>
+      <w:lvlJc w:val="left"/>
+      <w:pPr>
+        <w:tabs>
+          <w:tab w:val="num" w:pos="5040"/>
+        </w:tabs>
+        <w:ind w:left="5040" w:hanging="360"/>
+      </w:pPr>
+      <w:rPr>
+        <w:rFonts w:ascii="Symbol" w:hAnsi="Symbol" w:hint="default"/>
+      </w:rPr>
+    </w:lvl>
+    <w:lvl w:ilvl="7" w:tplc="0C0A0003" w:tentative="1">
+      <w:start w:val="1"/>
+      <w:numFmt w:val="bullet"/>
+      <w:lvlText w:val="o"/>
+      <w:lvlJc w:val="left"/>
+      <w:pPr>
+        <w:tabs>
+          <w:tab w:val="num" w:pos="5760"/>
+        </w:tabs>
+        <w:ind w:left="5760" w:hanging="360"/>
+      </w:pPr>
+      <w:rPr>
+        <w:rFonts w:ascii="Courier New" w:hAnsi="Courier New" w:hint="default"/>
+      </w:rPr>
+    </w:lvl>
+    <w:lvl w:ilvl="8" w:tplc="0C0A0005" w:tentative="1">
+      <w:start w:val="1"/>
+      <w:numFmt w:val="bullet"/>
+      <w:lvlText w:val=""/>
+      <w:lvlJc w:val="left"/>
+      <w:pPr>
+        <w:tabs>
+          <w:tab w:val="num" w:pos="6480"/>
+        </w:tabs>
+        <w:ind w:left="6480" w:hanging="360"/>
+      </w:pPr>
+      <w:rPr>
+        <w:rFonts w:ascii="Wingdings" w:hAnsi="Wingdings" w:hint="default"/>
+      </w:rPr>
+    </w:lvl>
+  </w:abstractNum>
+  <w:abstractNum w:abstractNumId="17">
+    <w:nsid w:val="56C877F5"/>
+    <w:multiLevelType w:val="hybridMultilevel"/>
+    <w:tmpl w:val="899481CA"/>
+    <w:lvl w:ilvl="0" w:tplc="FA227CE6">
+      <w:numFmt w:val="bullet"/>
+      <w:lvlText w:val="-"/>
+      <w:lvlJc w:val="left"/>
+      <w:pPr>
+        <w:ind w:left="1080" w:hanging="360"/>
+      </w:pPr>
+      <w:rPr>
+        <w:rFonts w:ascii="Calibri" w:eastAsia="Times New Roman" w:hAnsi="Calibri" w:hint="default"/>
+      </w:rPr>
+    </w:lvl>
+    <w:lvl w:ilvl="1" w:tplc="0C0A0003" w:tentative="1">
+      <w:start w:val="1"/>
+      <w:numFmt w:val="bullet"/>
+      <w:lvlText w:val="o"/>
+      <w:lvlJc w:val="left"/>
+      <w:pPr>
+        <w:tabs>
+          <w:tab w:val="num" w:pos="1440"/>
+        </w:tabs>
+        <w:ind w:left="1440" w:hanging="360"/>
+      </w:pPr>
+      <w:rPr>
+        <w:rFonts w:ascii="Courier New" w:hAnsi="Courier New" w:hint="default"/>
+      </w:rPr>
+    </w:lvl>
+    <w:lvl w:ilvl="2" w:tplc="0C0A0005" w:tentative="1">
+      <w:start w:val="1"/>
+      <w:numFmt w:val="bullet"/>
+      <w:lvlText w:val=""/>
+      <w:lvlJc w:val="left"/>
+      <w:pPr>
+        <w:tabs>
+          <w:tab w:val="num" w:pos="2160"/>
+        </w:tabs>
+        <w:ind w:left="2160" w:hanging="360"/>
+      </w:pPr>
+      <w:rPr>
+        <w:rFonts w:ascii="Wingdings" w:hAnsi="Wingdings" w:hint="default"/>
+      </w:rPr>
+    </w:lvl>
+    <w:lvl w:ilvl="3" w:tplc="0C0A0001" w:tentative="1">
+      <w:start w:val="1"/>
+      <w:numFmt w:val="bullet"/>
+      <w:lvlText w:val=""/>
+      <w:lvlJc w:val="left"/>
+      <w:pPr>
+        <w:tabs>
+          <w:tab w:val="num" w:pos="2880"/>
+        </w:tabs>
+        <w:ind w:left="2880" w:hanging="360"/>
+      </w:pPr>
+      <w:rPr>
+        <w:rFonts w:ascii="Symbol" w:hAnsi="Symbol" w:hint="default"/>
+      </w:rPr>
+    </w:lvl>
+    <w:lvl w:ilvl="4" w:tplc="0C0A0003" w:tentative="1">
+      <w:start w:val="1"/>
+      <w:numFmt w:val="bullet"/>
+      <w:lvlText w:val="o"/>
+      <w:lvlJc w:val="left"/>
+      <w:pPr>
+        <w:tabs>
+          <w:tab w:val="num" w:pos="3600"/>
+        </w:tabs>
+        <w:ind w:left="3600" w:hanging="360"/>
+      </w:pPr>
+      <w:rPr>
+        <w:rFonts w:ascii="Courier New" w:hAnsi="Courier New" w:hint="default"/>
+      </w:rPr>
+    </w:lvl>
+    <w:lvl w:ilvl="5" w:tplc="0C0A0005" w:tentative="1">
+      <w:start w:val="1"/>
+      <w:numFmt w:val="bullet"/>
+      <w:lvlText w:val=""/>
+      <w:lvlJc w:val="left"/>
+      <w:pPr>
+        <w:tabs>
+          <w:tab w:val="num" w:pos="4320"/>
+        </w:tabs>
+        <w:ind w:left="4320" w:hanging="360"/>
+      </w:pPr>
+      <w:rPr>
+        <w:rFonts w:ascii="Wingdings" w:hAnsi="Wingdings" w:hint="default"/>
+      </w:rPr>
+    </w:lvl>
+    <w:lvl w:ilvl="6" w:tplc="0C0A0001" w:tentative="1">
+      <w:start w:val="1"/>
+      <w:numFmt w:val="bullet"/>
+      <w:lvlText w:val=""/>
+      <w:lvlJc w:val="left"/>
+      <w:pPr>
+        <w:tabs>
+          <w:tab w:val="num" w:pos="5040"/>
+        </w:tabs>
+        <w:ind w:left="5040" w:hanging="360"/>
+      </w:pPr>
+      <w:rPr>
+        <w:rFonts w:ascii="Symbol" w:hAnsi="Symbol" w:hint="default"/>
+      </w:rPr>
+    </w:lvl>
+    <w:lvl w:ilvl="7" w:tplc="0C0A0003" w:tentative="1">
+      <w:start w:val="1"/>
+      <w:numFmt w:val="bullet"/>
+      <w:lvlText w:val="o"/>
+      <w:lvlJc w:val="left"/>
+      <w:pPr>
+        <w:tabs>
+          <w:tab w:val="num" w:pos="5760"/>
+        </w:tabs>
+        <w:ind w:left="5760" w:hanging="360"/>
+      </w:pPr>
+      <w:rPr>
+        <w:rFonts w:ascii="Courier New" w:hAnsi="Courier New" w:hint="default"/>
+      </w:rPr>
+    </w:lvl>
+    <w:lvl w:ilvl="8" w:tplc="0C0A0005" w:tentative="1">
+      <w:start w:val="1"/>
+      <w:numFmt w:val="bullet"/>
+      <w:lvlText w:val=""/>
+      <w:lvlJc w:val="left"/>
+      <w:pPr>
+        <w:tabs>
+          <w:tab w:val="num" w:pos="6480"/>
+        </w:tabs>
+        <w:ind w:left="6480" w:hanging="360"/>
+      </w:pPr>
+      <w:rPr>
+        <w:rFonts w:ascii="Wingdings" w:hAnsi="Wingdings" w:hint="default"/>
+      </w:rPr>
+    </w:lvl>
+  </w:abstractNum>
+  <w:abstractNum w:abstractNumId="18">
     <w:nsid w:val="5C712830"/>
     <w:multiLevelType w:val="hybridMultilevel"/>
     <w:tmpl w:val="CD70D446"/>
@@ -48408,7 +50190,7 @@
       </w:rPr>
     </w:lvl>
   </w:abstractNum>
-  <w:abstractNum w:abstractNumId="15">
+  <w:abstractNum w:abstractNumId="19">
     <w:nsid w:val="5F064359"/>
     <w:multiLevelType w:val="multilevel"/>
     <w:tmpl w:val="F676A7CE"/>
@@ -48557,7 +50339,7 @@
       </w:rPr>
     </w:lvl>
   </w:abstractNum>
-  <w:abstractNum w:abstractNumId="16">
+  <w:abstractNum w:abstractNumId="20">
     <w:nsid w:val="67CA7F9C"/>
     <w:multiLevelType w:val="hybridMultilevel"/>
     <w:tmpl w:val="A7E6C9B4"/>
@@ -48670,7 +50452,147 @@
       </w:rPr>
     </w:lvl>
   </w:abstractNum>
-  <w:abstractNum w:abstractNumId="17">
+  <w:abstractNum w:abstractNumId="21">
+    <w:nsid w:val="69650FC3"/>
+    <w:multiLevelType w:val="hybridMultilevel"/>
+    <w:tmpl w:val="CCBCD2D4"/>
+    <w:lvl w:ilvl="0" w:tplc="FA645B5A">
+      <w:start w:val="1"/>
+      <w:numFmt w:val="decimal"/>
+      <w:lvlText w:val="%1-"/>
+      <w:lvlJc w:val="left"/>
+      <w:pPr>
+        <w:tabs>
+          <w:tab w:val="num" w:pos="1080"/>
+        </w:tabs>
+        <w:ind w:left="1080" w:hanging="360"/>
+      </w:pPr>
+      <w:rPr>
+        <w:rFonts w:cs="Times New Roman" w:hint="default"/>
+      </w:rPr>
+    </w:lvl>
+    <w:lvl w:ilvl="1" w:tplc="0C0A0019" w:tentative="1">
+      <w:start w:val="1"/>
+      <w:numFmt w:val="lowerLetter"/>
+      <w:lvlText w:val="%2."/>
+      <w:lvlJc w:val="left"/>
+      <w:pPr>
+        <w:tabs>
+          <w:tab w:val="num" w:pos="1800"/>
+        </w:tabs>
+        <w:ind w:left="1800" w:hanging="360"/>
+      </w:pPr>
+      <w:rPr>
+        <w:rFonts w:cs="Times New Roman"/>
+      </w:rPr>
+    </w:lvl>
+    <w:lvl w:ilvl="2" w:tplc="0C0A001B" w:tentative="1">
+      <w:start w:val="1"/>
+      <w:numFmt w:val="lowerRoman"/>
+      <w:lvlText w:val="%3."/>
+      <w:lvlJc w:val="right"/>
+      <w:pPr>
+        <w:tabs>
+          <w:tab w:val="num" w:pos="2520"/>
+        </w:tabs>
+        <w:ind w:left="2520" w:hanging="180"/>
+      </w:pPr>
+      <w:rPr>
+        <w:rFonts w:cs="Times New Roman"/>
+      </w:rPr>
+    </w:lvl>
+    <w:lvl w:ilvl="3" w:tplc="0C0A000F" w:tentative="1">
+      <w:start w:val="1"/>
+      <w:numFmt w:val="decimal"/>
+      <w:lvlText w:val="%4."/>
+      <w:lvlJc w:val="left"/>
+      <w:pPr>
+        <w:tabs>
+          <w:tab w:val="num" w:pos="3240"/>
+        </w:tabs>
+        <w:ind w:left="3240" w:hanging="360"/>
+      </w:pPr>
+      <w:rPr>
+        <w:rFonts w:cs="Times New Roman"/>
+      </w:rPr>
+    </w:lvl>
+    <w:lvl w:ilvl="4" w:tplc="0C0A0019" w:tentative="1">
+      <w:start w:val="1"/>
+      <w:numFmt w:val="lowerLetter"/>
+      <w:lvlText w:val="%5."/>
+      <w:lvlJc w:val="left"/>
+      <w:pPr>
+        <w:tabs>
+          <w:tab w:val="num" w:pos="3960"/>
+        </w:tabs>
+        <w:ind w:left="3960" w:hanging="360"/>
+      </w:pPr>
+      <w:rPr>
+        <w:rFonts w:cs="Times New Roman"/>
+      </w:rPr>
+    </w:lvl>
+    <w:lvl w:ilvl="5" w:tplc="0C0A001B" w:tentative="1">
+      <w:start w:val="1"/>
+      <w:numFmt w:val="lowerRoman"/>
+      <w:lvlText w:val="%6."/>
+      <w:lvlJc w:val="right"/>
+      <w:pPr>
+        <w:tabs>
+          <w:tab w:val="num" w:pos="4680"/>
+        </w:tabs>
+        <w:ind w:left="4680" w:hanging="180"/>
+      </w:pPr>
+      <w:rPr>
+        <w:rFonts w:cs="Times New Roman"/>
+      </w:rPr>
+    </w:lvl>
+    <w:lvl w:ilvl="6" w:tplc="0C0A000F" w:tentative="1">
+      <w:start w:val="1"/>
+      <w:numFmt w:val="decimal"/>
+      <w:lvlText w:val="%7."/>
+      <w:lvlJc w:val="left"/>
+      <w:pPr>
+        <w:tabs>
+          <w:tab w:val="num" w:pos="5400"/>
+        </w:tabs>
+        <w:ind w:left="5400" w:hanging="360"/>
+      </w:pPr>
+      <w:rPr>
+        <w:rFonts w:cs="Times New Roman"/>
+      </w:rPr>
+    </w:lvl>
+    <w:lvl w:ilvl="7" w:tplc="0C0A0019" w:tentative="1">
+      <w:start w:val="1"/>
+      <w:numFmt w:val="lowerLetter"/>
+      <w:lvlText w:val="%8."/>
+      <w:lvlJc w:val="left"/>
+      <w:pPr>
+        <w:tabs>
+          <w:tab w:val="num" w:pos="6120"/>
+        </w:tabs>
+        <w:ind w:left="6120" w:hanging="360"/>
+      </w:pPr>
+      <w:rPr>
+        <w:rFonts w:cs="Times New Roman"/>
+      </w:rPr>
+    </w:lvl>
+    <w:lvl w:ilvl="8" w:tplc="0C0A001B" w:tentative="1">
+      <w:start w:val="1"/>
+      <w:numFmt w:val="lowerRoman"/>
+      <w:lvlText w:val="%9."/>
+      <w:lvlJc w:val="right"/>
+      <w:pPr>
+        <w:tabs>
+          <w:tab w:val="num" w:pos="6840"/>
+        </w:tabs>
+        <w:ind w:left="6840" w:hanging="180"/>
+      </w:pPr>
+      <w:rPr>
+        <w:rFonts w:cs="Times New Roman"/>
+      </w:rPr>
+    </w:lvl>
+  </w:abstractNum>
+  <w:abstractNum w:abstractNumId="22">
     <w:nsid w:val="6B5572E0"/>
     <w:multiLevelType w:val="hybridMultilevel"/>
     <w:tmpl w:val="A84E4B68"/>
@@ -48783,7 +50705,147 @@
       </w:rPr>
     </w:lvl>
   </w:abstractNum>
-  <w:abstractNum w:abstractNumId="18">
+  <w:abstractNum w:abstractNumId="23">
+    <w:nsid w:val="70844343"/>
+    <w:multiLevelType w:val="hybridMultilevel"/>
+    <w:tmpl w:val="6C7EAF1C"/>
+    <w:lvl w:ilvl="0" w:tplc="0C0A000F">
+      <w:start w:val="1"/>
+      <w:numFmt w:val="decimal"/>
+      <w:lvlText w:val="%1."/>
+      <w:lvlJc w:val="left"/>
+      <w:pPr>
+        <w:tabs>
+          <w:tab w:val="num" w:pos="720"/>
+        </w:tabs>
+        <w:ind w:left="720" w:hanging="360"/>
+      </w:pPr>
+      <w:rPr>
+        <w:rFonts w:cs="Times New Roman"/>
+      </w:rPr>
+    </w:lvl>
+    <w:lvl w:ilvl="1" w:tplc="0C0A0019" w:tentative="1">
+      <w:start w:val="1"/>
+      <w:numFmt w:val="lowerLetter"/>
+      <w:lvlText w:val="%2."/>
+      <w:lvlJc w:val="left"/>
+      <w:pPr>
+        <w:tabs>
+          <w:tab w:val="num" w:pos="1440"/>
+        </w:tabs>
+        <w:ind w:left="1440" w:hanging="360"/>
+      </w:pPr>
+      <w:rPr>
+        <w:rFonts w:cs="Times New Roman"/>
+      </w:rPr>
+    </w:lvl>
+    <w:lvl w:ilvl="2" w:tplc="0C0A001B" w:tentative="1">
+      <w:start w:val="1"/>
+      <w:numFmt w:val="lowerRoman"/>
+      <w:lvlText w:val="%3."/>
+      <w:lvlJc w:val="right"/>
+      <w:pPr>
+        <w:tabs>
+          <w:tab w:val="num" w:pos="2160"/>
+        </w:tabs>
+        <w:ind w:left="2160" w:hanging="180"/>
+      </w:pPr>
+      <w:rPr>
+        <w:rFonts w:cs="Times New Roman"/>
+      </w:rPr>
+    </w:lvl>
+    <w:lvl w:ilvl="3" w:tplc="0C0A000F" w:tentative="1">
+      <w:start w:val="1"/>
+      <w:numFmt w:val="decimal"/>
+      <w:lvlText w:val="%4."/>
+      <w:lvlJc w:val="left"/>
+      <w:pPr>
+        <w:tabs>
+          <w:tab w:val="num" w:pos="2880"/>
+        </w:tabs>
+        <w:ind w:left="2880" w:hanging="360"/>
+      </w:pPr>
+      <w:rPr>
+        <w:rFonts w:cs="Times New Roman"/>
+      </w:rPr>
+    </w:lvl>
+    <w:lvl w:ilvl="4" w:tplc="0C0A0019" w:tentative="1">
+      <w:start w:val="1"/>
+      <w:numFmt w:val="lowerLetter"/>
+      <w:lvlText w:val="%5."/>
+      <w:lvlJc w:val="left"/>
+      <w:pPr>
+        <w:tabs>
+          <w:tab w:val="num" w:pos="3600"/>
+        </w:tabs>
+        <w:ind w:left="3600" w:hanging="360"/>
+      </w:pPr>
+      <w:rPr>
+        <w:rFonts w:cs="Times New Roman"/>
+      </w:rPr>
+    </w:lvl>
+    <w:lvl w:ilvl="5" w:tplc="0C0A001B" w:tentative="1">
+      <w:start w:val="1"/>
+      <w:numFmt w:val="lowerRoman"/>
+      <w:lvlText w:val="%6."/>
+      <w:lvlJc w:val="right"/>
+      <w:pPr>
+        <w:tabs>
+          <w:tab w:val="num" w:pos="4320"/>
+        </w:tabs>
+        <w:ind w:left="4320" w:hanging="180"/>
+      </w:pPr>
+      <w:rPr>
+        <w:rFonts w:cs="Times New Roman"/>
+      </w:rPr>
+    </w:lvl>
+    <w:lvl w:ilvl="6" w:tplc="0C0A000F" w:tentative="1">
+      <w:start w:val="1"/>
+      <w:numFmt w:val="decimal"/>
+      <w:lvlText w:val="%7."/>
+      <w:lvlJc w:val="left"/>
+      <w:pPr>
+        <w:tabs>
+          <w:tab w:val="num" w:pos="5040"/>
+        </w:tabs>
+        <w:ind w:left="5040" w:hanging="360"/>
+      </w:pPr>
+      <w:rPr>
+        <w:rFonts w:cs="Times New Roman"/>
+      </w:rPr>
+    </w:lvl>
+    <w:lvl w:ilvl="7" w:tplc="0C0A0019" w:tentative="1">
+      <w:start w:val="1"/>
+      <w:numFmt w:val="lowerLetter"/>
+      <w:lvlText w:val="%8."/>
+      <w:lvlJc w:val="left"/>
+      <w:pPr>
+        <w:tabs>
+          <w:tab w:val="num" w:pos="5760"/>
+        </w:tabs>
+        <w:ind w:left="5760" w:hanging="360"/>
+      </w:pPr>
+      <w:rPr>
+        <w:rFonts w:cs="Times New Roman"/>
+      </w:rPr>
+    </w:lvl>
+    <w:lvl w:ilvl="8" w:tplc="0C0A001B" w:tentative="1">
+      <w:start w:val="1"/>
+      <w:numFmt w:val="lowerRoman"/>
+      <w:lvlText w:val="%9."/>
+      <w:lvlJc w:val="right"/>
+      <w:pPr>
+        <w:tabs>
+          <w:tab w:val="num" w:pos="6480"/>
+        </w:tabs>
+        <w:ind w:left="6480" w:hanging="180"/>
+      </w:pPr>
+      <w:rPr>
+        <w:rFonts w:cs="Times New Roman"/>
+      </w:rPr>
+    </w:lvl>
+  </w:abstractNum>
+  <w:abstractNum w:abstractNumId="24">
     <w:nsid w:val="7BCE5757"/>
     <w:multiLevelType w:val="hybridMultilevel"/>
     <w:tmpl w:val="2E6E9DF4"/>
@@ -48903,40 +50965,40 @@
     <w:abstractNumId w:val="3"/>
   </w:num>
   <w:num w:numId="3">
-    <w:abstractNumId w:val="15"/>
+    <w:abstractNumId w:val="19"/>
   </w:num>
   <w:num w:numId="4">
+    <w:abstractNumId w:val="14"/>
+  </w:num>
+  <w:num w:numId="5">
     <w:abstractNumId w:val="12"/>
   </w:num>
-  <w:num w:numId="5">
+  <w:num w:numId="6">
+    <w:abstractNumId w:val="20"/>
+  </w:num>
+  <w:num w:numId="7">
     <w:abstractNumId w:val="10"/>
   </w:num>
-  <w:num w:numId="6">
-    <w:abstractNumId w:val="16"/>
-  </w:num>
-  <w:num w:numId="7">
-    <w:abstractNumId w:val="9"/>
-  </w:num>
   <w:num w:numId="8">
-    <w:abstractNumId w:val="17"/>
+    <w:abstractNumId w:val="22"/>
   </w:num>
   <w:num w:numId="9">
     <w:abstractNumId w:val="6"/>
   </w:num>
   <w:num w:numId="10">
-    <w:abstractNumId w:val="13"/>
+    <w:abstractNumId w:val="15"/>
   </w:num>
   <w:num w:numId="11">
-    <w:abstractNumId w:val="18"/>
+    <w:abstractNumId w:val="24"/>
   </w:num>
   <w:num w:numId="12">
     <w:abstractNumId w:val="2"/>
   </w:num>
   <w:num w:numId="13">
-    <w:abstractNumId w:val="14"/>
+    <w:abstractNumId w:val="18"/>
   </w:num>
   <w:num w:numId="14">
-    <w:abstractNumId w:val="8"/>
+    <w:abstractNumId w:val="9"/>
   </w:num>
   <w:num w:numId="15">
     <w:abstractNumId w:val="1"/>
@@ -48945,13 +51007,31 @@
     <w:abstractNumId w:val="0"/>
   </w:num>
   <w:num w:numId="17">
-    <w:abstractNumId w:val="11"/>
+    <w:abstractNumId w:val="13"/>
   </w:num>
   <w:num w:numId="18">
     <w:abstractNumId w:val="4"/>
   </w:num>
   <w:num w:numId="19">
     <w:abstractNumId w:val="7"/>
+  </w:num>
+  <w:num w:numId="20">
+    <w:abstractNumId w:val="16"/>
+  </w:num>
+  <w:num w:numId="21">
+    <w:abstractNumId w:val="17"/>
+  </w:num>
+  <w:num w:numId="22">
+    <w:abstractNumId w:val="23"/>
+  </w:num>
+  <w:num w:numId="23">
+    <w:abstractNumId w:val="8"/>
+  </w:num>
+  <w:num w:numId="24">
+    <w:abstractNumId w:val="11"/>
+  </w:num>
+  <w:num w:numId="25">
+    <w:abstractNumId w:val="21"/>
   </w:num>
 </w:numbering>
 </file>
@@ -48969,144 +51049,274 @@
     </w:rPrDefault>
     <w:pPrDefault/>
   </w:docDefaults>
-  <w:latentStyles w:defLockedState="1" w:defUIPriority="99" w:defSemiHidden="1" w:defUnhideWhenUsed="1" w:defQFormat="0" w:count="267">
-    <w:lsdException w:name="Normal" w:semiHidden="0" w:uiPriority="0" w:unhideWhenUsed="0" w:qFormat="1"/>
-    <w:lsdException w:name="heading 1" w:semiHidden="0" w:uiPriority="9" w:unhideWhenUsed="0" w:qFormat="1"/>
-    <w:lsdException w:name="heading 2" w:semiHidden="0" w:uiPriority="9" w:unhideWhenUsed="0" w:qFormat="1"/>
-    <w:lsdException w:name="heading 3" w:semiHidden="0" w:uiPriority="9" w:unhideWhenUsed="0" w:qFormat="1"/>
-    <w:lsdException w:name="heading 4" w:semiHidden="0" w:uiPriority="9" w:unhideWhenUsed="0" w:qFormat="1"/>
-    <w:lsdException w:name="heading 5" w:semiHidden="0" w:uiPriority="9" w:unhideWhenUsed="0" w:qFormat="1"/>
-    <w:lsdException w:name="heading 6" w:semiHidden="0" w:uiPriority="9" w:unhideWhenUsed="0" w:qFormat="1"/>
-    <w:lsdException w:name="heading 7" w:semiHidden="0" w:uiPriority="9" w:unhideWhenUsed="0" w:qFormat="1"/>
-    <w:lsdException w:name="heading 8" w:semiHidden="0" w:uiPriority="9" w:unhideWhenUsed="0" w:qFormat="1"/>
-    <w:lsdException w:name="heading 9" w:semiHidden="0" w:uiPriority="9" w:unhideWhenUsed="0" w:qFormat="1"/>
-    <w:lsdException w:name="toc 1" w:uiPriority="39"/>
-    <w:lsdException w:name="toc 2" w:uiPriority="39"/>
-    <w:lsdException w:name="toc 3" w:uiPriority="39"/>
-    <w:lsdException w:name="toc 4" w:uiPriority="39"/>
-    <w:lsdException w:name="toc 5" w:uiPriority="39"/>
-    <w:lsdException w:name="toc 6" w:uiPriority="39"/>
-    <w:lsdException w:name="toc 7" w:uiPriority="39"/>
-    <w:lsdException w:name="toc 8" w:uiPriority="39"/>
-    <w:lsdException w:name="toc 9" w:uiPriority="39"/>
-    <w:lsdException w:name="caption" w:semiHidden="0" w:uiPriority="35" w:unhideWhenUsed="0" w:qFormat="1"/>
-    <w:lsdException w:name="Title" w:semiHidden="0" w:uiPriority="10" w:unhideWhenUsed="0" w:qFormat="1"/>
-    <w:lsdException w:name="Default Paragraph Font" w:uiPriority="1"/>
-    <w:lsdException w:name="Subtitle" w:semiHidden="0" w:uiPriority="11" w:unhideWhenUsed="0" w:qFormat="1"/>
-    <w:lsdException w:name="Strong" w:semiHidden="0" w:uiPriority="22" w:unhideWhenUsed="0" w:qFormat="1"/>
-    <w:lsdException w:name="Emphasis" w:semiHidden="0" w:uiPriority="20" w:unhideWhenUsed="0" w:qFormat="1"/>
-    <w:lsdException w:name="Table Grid" w:semiHidden="0" w:uiPriority="59" w:unhideWhenUsed="0"/>
-    <w:lsdException w:name="Placeholder Text" w:locked="0" w:unhideWhenUsed="0"/>
-    <w:lsdException w:name="No Spacing" w:locked="0" w:semiHidden="0" w:uiPriority="1" w:unhideWhenUsed="0" w:qFormat="1"/>
-    <w:lsdException w:name="Light Shading" w:locked="0" w:semiHidden="0" w:uiPriority="60" w:unhideWhenUsed="0"/>
-    <w:lsdException w:name="Light List" w:locked="0" w:semiHidden="0" w:uiPriority="61" w:unhideWhenUsed="0"/>
-    <w:lsdException w:name="Light Grid" w:locked="0" w:semiHidden="0" w:uiPriority="62" w:unhideWhenUsed="0"/>
-    <w:lsdException w:name="Medium Shading 1" w:locked="0" w:semiHidden="0" w:uiPriority="63" w:unhideWhenUsed="0"/>
-    <w:lsdException w:name="Medium Shading 2" w:locked="0" w:semiHidden="0" w:uiPriority="64" w:unhideWhenUsed="0"/>
-    <w:lsdException w:name="Medium List 1" w:locked="0" w:semiHidden="0" w:uiPriority="65" w:unhideWhenUsed="0"/>
-    <w:lsdException w:name="Medium List 2" w:locked="0" w:semiHidden="0" w:uiPriority="66" w:unhideWhenUsed="0"/>
-    <w:lsdException w:name="Medium Grid 1" w:locked="0" w:semiHidden="0" w:uiPriority="67" w:unhideWhenUsed="0"/>
-    <w:lsdException w:name="Medium Grid 2" w:locked="0" w:semiHidden="0" w:uiPriority="68" w:unhideWhenUsed="0"/>
-    <w:lsdException w:name="Medium Grid 3" w:locked="0" w:semiHidden="0" w:uiPriority="69" w:unhideWhenUsed="0"/>
-    <w:lsdException w:name="Dark List" w:locked="0" w:semiHidden="0" w:uiPriority="70" w:unhideWhenUsed="0"/>
-    <w:lsdException w:name="Colorful Shading" w:locked="0" w:semiHidden="0" w:uiPriority="71" w:unhideWhenUsed="0"/>
-    <w:lsdException w:name="Colorful List" w:locked="0" w:semiHidden="0" w:uiPriority="72" w:unhideWhenUsed="0"/>
-    <w:lsdException w:name="Colorful Grid" w:locked="0" w:semiHidden="0" w:uiPriority="73" w:unhideWhenUsed="0"/>
-    <w:lsdException w:name="Light Shading Accent 1" w:locked="0" w:semiHidden="0" w:uiPriority="60" w:unhideWhenUsed="0"/>
-    <w:lsdException w:name="Light List Accent 1" w:locked="0" w:semiHidden="0" w:uiPriority="61" w:unhideWhenUsed="0"/>
-    <w:lsdException w:name="Light Grid Accent 1" w:locked="0" w:semiHidden="0" w:uiPriority="62" w:unhideWhenUsed="0"/>
-    <w:lsdException w:name="Medium Shading 1 Accent 1" w:locked="0" w:semiHidden="0" w:uiPriority="63" w:unhideWhenUsed="0"/>
-    <w:lsdException w:name="Medium Shading 2 Accent 1" w:locked="0" w:semiHidden="0" w:uiPriority="64" w:unhideWhenUsed="0"/>
-    <w:lsdException w:name="Medium List 1 Accent 1" w:locked="0" w:semiHidden="0" w:uiPriority="65" w:unhideWhenUsed="0"/>
-    <w:lsdException w:name="Revision" w:locked="0" w:unhideWhenUsed="0"/>
-    <w:lsdException w:name="List Paragraph" w:locked="0" w:semiHidden="0" w:uiPriority="34" w:unhideWhenUsed="0" w:qFormat="1"/>
-    <w:lsdException w:name="Quote" w:locked="0" w:semiHidden="0" w:uiPriority="29" w:unhideWhenUsed="0" w:qFormat="1"/>
-    <w:lsdException w:name="Intense Quote" w:locked="0" w:semiHidden="0" w:uiPriority="30" w:unhideWhenUsed="0" w:qFormat="1"/>
-    <w:lsdException w:name="Medium List 2 Accent 1" w:locked="0" w:semiHidden="0" w:uiPriority="66" w:unhideWhenUsed="0"/>
-    <w:lsdException w:name="Medium Grid 1 Accent 1" w:locked="0" w:semiHidden="0" w:uiPriority="67" w:unhideWhenUsed="0"/>
-    <w:lsdException w:name="Medium Grid 2 Accent 1" w:locked="0" w:semiHidden="0" w:uiPriority="68" w:unhideWhenUsed="0"/>
-    <w:lsdException w:name="Medium Grid 3 Accent 1" w:locked="0" w:semiHidden="0" w:uiPriority="69" w:unhideWhenUsed="0"/>
-    <w:lsdException w:name="Dark List Accent 1" w:locked="0" w:semiHidden="0" w:uiPriority="70" w:unhideWhenUsed="0"/>
-    <w:lsdException w:name="Colorful Shading Accent 1" w:locked="0" w:semiHidden="0" w:uiPriority="71" w:unhideWhenUsed="0"/>
-    <w:lsdException w:name="Colorful List Accent 1" w:locked="0" w:semiHidden="0" w:uiPriority="72" w:unhideWhenUsed="0"/>
-    <w:lsdException w:name="Colorful Grid Accent 1" w:locked="0" w:semiHidden="0" w:uiPriority="73" w:unhideWhenUsed="0"/>
-    <w:lsdException w:name="Light Shading Accent 2" w:locked="0" w:semiHidden="0" w:uiPriority="60" w:unhideWhenUsed="0"/>
-    <w:lsdException w:name="Light List Accent 2" w:locked="0" w:semiHidden="0" w:uiPriority="61" w:unhideWhenUsed="0"/>
-    <w:lsdException w:name="Light Grid Accent 2" w:locked="0" w:semiHidden="0" w:uiPriority="62" w:unhideWhenUsed="0"/>
-    <w:lsdException w:name="Medium Shading 1 Accent 2" w:locked="0" w:semiHidden="0" w:uiPriority="63" w:unhideWhenUsed="0"/>
-    <w:lsdException w:name="Medium Shading 2 Accent 2" w:locked="0" w:semiHidden="0" w:uiPriority="64" w:unhideWhenUsed="0"/>
-    <w:lsdException w:name="Medium List 1 Accent 2" w:locked="0" w:semiHidden="0" w:uiPriority="65" w:unhideWhenUsed="0"/>
-    <w:lsdException w:name="Medium List 2 Accent 2" w:locked="0" w:semiHidden="0" w:uiPriority="66" w:unhideWhenUsed="0"/>
-    <w:lsdException w:name="Medium Grid 1 Accent 2" w:locked="0" w:semiHidden="0" w:uiPriority="67" w:unhideWhenUsed="0"/>
-    <w:lsdException w:name="Medium Grid 2 Accent 2" w:locked="0" w:semiHidden="0" w:uiPriority="68" w:unhideWhenUsed="0"/>
-    <w:lsdException w:name="Medium Grid 3 Accent 2" w:locked="0" w:semiHidden="0" w:uiPriority="69" w:unhideWhenUsed="0"/>
-    <w:lsdException w:name="Dark List Accent 2" w:locked="0" w:semiHidden="0" w:uiPriority="70" w:unhideWhenUsed="0"/>
-    <w:lsdException w:name="Colorful Shading Accent 2" w:locked="0" w:semiHidden="0" w:uiPriority="71" w:unhideWhenUsed="0"/>
-    <w:lsdException w:name="Colorful List Accent 2" w:locked="0" w:semiHidden="0" w:uiPriority="72" w:unhideWhenUsed="0"/>
-    <w:lsdException w:name="Colorful Grid Accent 2" w:locked="0" w:semiHidden="0" w:uiPriority="73" w:unhideWhenUsed="0"/>
-    <w:lsdException w:name="Light Shading Accent 3" w:locked="0" w:semiHidden="0" w:uiPriority="60" w:unhideWhenUsed="0"/>
-    <w:lsdException w:name="Light List Accent 3" w:locked="0" w:semiHidden="0" w:uiPriority="61" w:unhideWhenUsed="0"/>
-    <w:lsdException w:name="Light Grid Accent 3" w:locked="0" w:semiHidden="0" w:uiPriority="62" w:unhideWhenUsed="0"/>
-    <w:lsdException w:name="Medium Shading 1 Accent 3" w:locked="0" w:semiHidden="0" w:uiPriority="63" w:unhideWhenUsed="0"/>
-    <w:lsdException w:name="Medium Shading 2 Accent 3" w:locked="0" w:semiHidden="0" w:uiPriority="64" w:unhideWhenUsed="0"/>
-    <w:lsdException w:name="Medium List 1 Accent 3" w:locked="0" w:semiHidden="0" w:uiPriority="65" w:unhideWhenUsed="0"/>
-    <w:lsdException w:name="Medium List 2 Accent 3" w:locked="0" w:semiHidden="0" w:uiPriority="66" w:unhideWhenUsed="0"/>
-    <w:lsdException w:name="Medium Grid 1 Accent 3" w:locked="0" w:semiHidden="0" w:uiPriority="67" w:unhideWhenUsed="0"/>
-    <w:lsdException w:name="Medium Grid 2 Accent 3" w:locked="0" w:semiHidden="0" w:uiPriority="68" w:unhideWhenUsed="0"/>
-    <w:lsdException w:name="Medium Grid 3 Accent 3" w:locked="0" w:semiHidden="0" w:uiPriority="69" w:unhideWhenUsed="0"/>
-    <w:lsdException w:name="Dark List Accent 3" w:locked="0" w:semiHidden="0" w:uiPriority="70" w:unhideWhenUsed="0"/>
-    <w:lsdException w:name="Colorful Shading Accent 3" w:locked="0" w:semiHidden="0" w:uiPriority="71" w:unhideWhenUsed="0"/>
-    <w:lsdException w:name="Colorful List Accent 3" w:locked="0" w:semiHidden="0" w:uiPriority="72" w:unhideWhenUsed="0"/>
-    <w:lsdException w:name="Colorful Grid Accent 3" w:locked="0" w:semiHidden="0" w:uiPriority="73" w:unhideWhenUsed="0"/>
-    <w:lsdException w:name="Light Shading Accent 4" w:locked="0" w:semiHidden="0" w:uiPriority="60" w:unhideWhenUsed="0"/>
-    <w:lsdException w:name="Light List Accent 4" w:locked="0" w:semiHidden="0" w:uiPriority="61" w:unhideWhenUsed="0"/>
-    <w:lsdException w:name="Light Grid Accent 4" w:locked="0" w:semiHidden="0" w:uiPriority="62" w:unhideWhenUsed="0"/>
-    <w:lsdException w:name="Medium Shading 1 Accent 4" w:locked="0" w:semiHidden="0" w:uiPriority="63" w:unhideWhenUsed="0"/>
-    <w:lsdException w:name="Medium Shading 2 Accent 4" w:locked="0" w:semiHidden="0" w:uiPriority="64" w:unhideWhenUsed="0"/>
-    <w:lsdException w:name="Medium List 1 Accent 4" w:locked="0" w:semiHidden="0" w:uiPriority="65" w:unhideWhenUsed="0"/>
-    <w:lsdException w:name="Medium List 2 Accent 4" w:locked="0" w:semiHidden="0" w:uiPriority="66" w:unhideWhenUsed="0"/>
-    <w:lsdException w:name="Medium Grid 1 Accent 4" w:locked="0" w:semiHidden="0" w:uiPriority="67" w:unhideWhenUsed="0"/>
-    <w:lsdException w:name="Medium Grid 2 Accent 4" w:locked="0" w:semiHidden="0" w:uiPriority="68" w:unhideWhenUsed="0"/>
-    <w:lsdException w:name="Medium Grid 3 Accent 4" w:locked="0" w:semiHidden="0" w:uiPriority="69" w:unhideWhenUsed="0"/>
-    <w:lsdException w:name="Dark List Accent 4" w:locked="0" w:semiHidden="0" w:uiPriority="70" w:unhideWhenUsed="0"/>
-    <w:lsdException w:name="Colorful Shading Accent 4" w:locked="0" w:semiHidden="0" w:uiPriority="71" w:unhideWhenUsed="0"/>
-    <w:lsdException w:name="Colorful List Accent 4" w:locked="0" w:semiHidden="0" w:uiPriority="72" w:unhideWhenUsed="0"/>
-    <w:lsdException w:name="Colorful Grid Accent 4" w:locked="0" w:semiHidden="0" w:uiPriority="73" w:unhideWhenUsed="0"/>
-    <w:lsdException w:name="Light Shading Accent 5" w:locked="0" w:semiHidden="0" w:uiPriority="60" w:unhideWhenUsed="0"/>
-    <w:lsdException w:name="Light List Accent 5" w:locked="0" w:semiHidden="0" w:uiPriority="61" w:unhideWhenUsed="0"/>
-    <w:lsdException w:name="Light Grid Accent 5" w:locked="0" w:semiHidden="0" w:uiPriority="62" w:unhideWhenUsed="0"/>
-    <w:lsdException w:name="Medium Shading 1 Accent 5" w:locked="0" w:semiHidden="0" w:uiPriority="63" w:unhideWhenUsed="0"/>
-    <w:lsdException w:name="Medium Shading 2 Accent 5" w:locked="0" w:semiHidden="0" w:uiPriority="64" w:unhideWhenUsed="0"/>
-    <w:lsdException w:name="Medium List 1 Accent 5" w:locked="0" w:semiHidden="0" w:uiPriority="65" w:unhideWhenUsed="0"/>
-    <w:lsdException w:name="Medium List 2 Accent 5" w:locked="0" w:semiHidden="0" w:uiPriority="66" w:unhideWhenUsed="0"/>
-    <w:lsdException w:name="Medium Grid 1 Accent 5" w:locked="0" w:semiHidden="0" w:uiPriority="67" w:unhideWhenUsed="0"/>
-    <w:lsdException w:name="Medium Grid 2 Accent 5" w:locked="0" w:semiHidden="0" w:uiPriority="68" w:unhideWhenUsed="0"/>
-    <w:lsdException w:name="Medium Grid 3 Accent 5" w:locked="0" w:semiHidden="0" w:uiPriority="69" w:unhideWhenUsed="0"/>
-    <w:lsdException w:name="Dark List Accent 5" w:locked="0" w:semiHidden="0" w:uiPriority="70" w:unhideWhenUsed="0"/>
-    <w:lsdException w:name="Colorful Shading Accent 5" w:locked="0" w:semiHidden="0" w:uiPriority="71" w:unhideWhenUsed="0"/>
-    <w:lsdException w:name="Colorful List Accent 5" w:locked="0" w:semiHidden="0" w:uiPriority="72" w:unhideWhenUsed="0"/>
-    <w:lsdException w:name="Colorful Grid Accent 5" w:locked="0" w:semiHidden="0" w:uiPriority="73" w:unhideWhenUsed="0"/>
-    <w:lsdException w:name="Light Shading Accent 6" w:locked="0" w:semiHidden="0" w:uiPriority="60" w:unhideWhenUsed="0"/>
-    <w:lsdException w:name="Light List Accent 6" w:locked="0" w:semiHidden="0" w:uiPriority="61" w:unhideWhenUsed="0"/>
-    <w:lsdException w:name="Light Grid Accent 6" w:locked="0" w:semiHidden="0" w:uiPriority="62" w:unhideWhenUsed="0"/>
-    <w:lsdException w:name="Medium Shading 1 Accent 6" w:locked="0" w:semiHidden="0" w:uiPriority="63" w:unhideWhenUsed="0"/>
-    <w:lsdException w:name="Medium Shading 2 Accent 6" w:locked="0" w:semiHidden="0" w:uiPriority="64" w:unhideWhenUsed="0"/>
-    <w:lsdException w:name="Medium List 1 Accent 6" w:locked="0" w:semiHidden="0" w:uiPriority="65" w:unhideWhenUsed="0"/>
-    <w:lsdException w:name="Medium List 2 Accent 6" w:locked="0" w:semiHidden="0" w:uiPriority="66" w:unhideWhenUsed="0"/>
-    <w:lsdException w:name="Medium Grid 1 Accent 6" w:locked="0" w:semiHidden="0" w:uiPriority="67" w:unhideWhenUsed="0"/>
-    <w:lsdException w:name="Medium Grid 2 Accent 6" w:locked="0" w:semiHidden="0" w:uiPriority="68" w:unhideWhenUsed="0"/>
-    <w:lsdException w:name="Medium Grid 3 Accent 6" w:locked="0" w:semiHidden="0" w:uiPriority="69" w:unhideWhenUsed="0"/>
-    <w:lsdException w:name="Dark List Accent 6" w:locked="0" w:semiHidden="0" w:uiPriority="70" w:unhideWhenUsed="0"/>
-    <w:lsdException w:name="Colorful Shading Accent 6" w:locked="0" w:semiHidden="0" w:uiPriority="71" w:unhideWhenUsed="0"/>
-    <w:lsdException w:name="Colorful List Accent 6" w:locked="0" w:semiHidden="0" w:uiPriority="72" w:unhideWhenUsed="0"/>
-    <w:lsdException w:name="Colorful Grid Accent 6" w:locked="0" w:semiHidden="0" w:uiPriority="73" w:unhideWhenUsed="0"/>
-    <w:lsdException w:name="Subtle Emphasis" w:locked="0" w:semiHidden="0" w:uiPriority="19" w:unhideWhenUsed="0" w:qFormat="1"/>
-    <w:lsdException w:name="Intense Emphasis" w:locked="0" w:semiHidden="0" w:uiPriority="21" w:unhideWhenUsed="0" w:qFormat="1"/>
-    <w:lsdException w:name="Subtle Reference" w:locked="0" w:semiHidden="0" w:uiPriority="31" w:unhideWhenUsed="0" w:qFormat="1"/>
-    <w:lsdException w:name="Intense Reference" w:locked="0" w:semiHidden="0" w:uiPriority="32" w:unhideWhenUsed="0" w:qFormat="1"/>
-    <w:lsdException w:name="Book Title" w:locked="0" w:semiHidden="0" w:uiPriority="33" w:unhideWhenUsed="0" w:qFormat="1"/>
-    <w:lsdException w:name="Bibliography" w:locked="0" w:uiPriority="37"/>
-    <w:lsdException w:name="TOC Heading" w:locked="0" w:semiHidden="0" w:uiPriority="39" w:unhideWhenUsed="0" w:qFormat="1"/>
+  <w:latentStyles w:defLockedState="0" w:defUIPriority="99" w:defSemiHidden="0" w:defUnhideWhenUsed="0" w:defQFormat="0" w:count="267">
+    <w:lsdException w:name="Normal" w:uiPriority="0" w:qFormat="1"/>
+    <w:lsdException w:name="heading 1" w:uiPriority="0" w:qFormat="1"/>
+    <w:lsdException w:name="heading 2" w:uiPriority="0" w:qFormat="1"/>
+    <w:lsdException w:name="heading 3" w:uiPriority="0" w:qFormat="1"/>
+    <w:lsdException w:name="heading 4" w:uiPriority="0" w:qFormat="1"/>
+    <w:lsdException w:name="heading 5" w:uiPriority="0" w:qFormat="1"/>
+    <w:lsdException w:name="heading 6" w:uiPriority="0" w:qFormat="1"/>
+    <w:lsdException w:name="heading 7" w:uiPriority="0" w:qFormat="1"/>
+    <w:lsdException w:name="heading 8" w:uiPriority="0" w:qFormat="1"/>
+    <w:lsdException w:name="heading 9" w:uiPriority="0" w:qFormat="1"/>
+    <w:lsdException w:name="index 1" w:locked="1" w:semiHidden="1" w:unhideWhenUsed="1"/>
+    <w:lsdException w:name="index 2" w:locked="1" w:semiHidden="1" w:unhideWhenUsed="1"/>
+    <w:lsdException w:name="index 3" w:locked="1" w:semiHidden="1" w:unhideWhenUsed="1"/>
+    <w:lsdException w:name="index 4" w:locked="1" w:semiHidden="1" w:unhideWhenUsed="1"/>
+    <w:lsdException w:name="index 5" w:locked="1" w:semiHidden="1" w:unhideWhenUsed="1"/>
+    <w:lsdException w:name="index 6" w:locked="1" w:semiHidden="1" w:unhideWhenUsed="1"/>
+    <w:lsdException w:name="index 7" w:locked="1" w:semiHidden="1" w:unhideWhenUsed="1"/>
+    <w:lsdException w:name="index 8" w:locked="1" w:semiHidden="1" w:unhideWhenUsed="1"/>
+    <w:lsdException w:name="index 9" w:locked="1" w:semiHidden="1" w:unhideWhenUsed="1"/>
+    <w:lsdException w:name="toc 1" w:uiPriority="0"/>
+    <w:lsdException w:name="toc 2" w:uiPriority="0"/>
+    <w:lsdException w:name="toc 3" w:uiPriority="0"/>
+    <w:lsdException w:name="toc 4" w:uiPriority="0"/>
+    <w:lsdException w:name="toc 5" w:uiPriority="0"/>
+    <w:lsdException w:name="toc 6" w:uiPriority="0"/>
+    <w:lsdException w:name="toc 7" w:uiPriority="0"/>
+    <w:lsdException w:name="toc 8" w:uiPriority="0"/>
+    <w:lsdException w:name="toc 9" w:uiPriority="0"/>
+    <w:lsdException w:name="Normal Indent" w:locked="1" w:semiHidden="1" w:unhideWhenUsed="1"/>
+    <w:lsdException w:name="footnote text" w:locked="1" w:semiHidden="1" w:unhideWhenUsed="1"/>
+    <w:lsdException w:name="annotation text" w:locked="1" w:semiHidden="1" w:unhideWhenUsed="1"/>
+    <w:lsdException w:name="header" w:locked="1" w:semiHidden="1" w:unhideWhenUsed="1"/>
+    <w:lsdException w:name="footer" w:locked="1" w:semiHidden="1" w:unhideWhenUsed="1"/>
+    <w:lsdException w:name="index heading" w:locked="1" w:semiHidden="1" w:unhideWhenUsed="1"/>
+    <w:lsdException w:name="caption" w:uiPriority="0" w:qFormat="1"/>
+    <w:lsdException w:name="table of figures" w:locked="1" w:semiHidden="1" w:unhideWhenUsed="1"/>
+    <w:lsdException w:name="envelope address" w:locked="1" w:semiHidden="1" w:unhideWhenUsed="1"/>
+    <w:lsdException w:name="envelope return" w:locked="1" w:semiHidden="1" w:unhideWhenUsed="1"/>
+    <w:lsdException w:name="footnote reference" w:locked="1" w:semiHidden="1" w:unhideWhenUsed="1"/>
+    <w:lsdException w:name="annotation reference" w:locked="1" w:semiHidden="1" w:unhideWhenUsed="1"/>
+    <w:lsdException w:name="line number" w:locked="1" w:semiHidden="1" w:unhideWhenUsed="1"/>
+    <w:lsdException w:name="page number" w:locked="1" w:semiHidden="1" w:unhideWhenUsed="1"/>
+    <w:lsdException w:name="endnote reference" w:locked="1" w:semiHidden="1" w:unhideWhenUsed="1"/>
+    <w:lsdException w:name="endnote text" w:locked="1" w:semiHidden="1" w:unhideWhenUsed="1"/>
+    <w:lsdException w:name="table of authorities" w:locked="1" w:semiHidden="1" w:unhideWhenUsed="1"/>
+    <w:lsdException w:name="macro" w:locked="1" w:semiHidden="1" w:unhideWhenUsed="1"/>
+    <w:lsdException w:name="toa heading" w:locked="1" w:semiHidden="1" w:unhideWhenUsed="1"/>
+    <w:lsdException w:name="List" w:locked="1" w:semiHidden="1" w:unhideWhenUsed="1"/>
+    <w:lsdException w:name="List Bullet" w:locked="1" w:semiHidden="1" w:unhideWhenUsed="1"/>
+    <w:lsdException w:name="List Number" w:locked="1" w:semiHidden="1" w:unhideWhenUsed="1"/>
+    <w:lsdException w:name="List 2" w:locked="1" w:semiHidden="1" w:unhideWhenUsed="1"/>
+    <w:lsdException w:name="List 3" w:locked="1" w:semiHidden="1" w:unhideWhenUsed="1"/>
+    <w:lsdException w:name="List 4" w:locked="1" w:semiHidden="1" w:unhideWhenUsed="1"/>
+    <w:lsdException w:name="List 5" w:locked="1" w:semiHidden="1" w:unhideWhenUsed="1"/>
+    <w:lsdException w:name="List Bullet 2" w:locked="1" w:semiHidden="1" w:unhideWhenUsed="1"/>
+    <w:lsdException w:name="List Bullet 3" w:locked="1" w:semiHidden="1" w:unhideWhenUsed="1"/>
+    <w:lsdException w:name="List Bullet 4" w:locked="1" w:semiHidden="1" w:unhideWhenUsed="1"/>
+    <w:lsdException w:name="List Bullet 5" w:locked="1" w:semiHidden="1" w:unhideWhenUsed="1"/>
+    <w:lsdException w:name="List Number 2" w:locked="1" w:semiHidden="1" w:unhideWhenUsed="1"/>
+    <w:lsdException w:name="List Number 3" w:locked="1" w:semiHidden="1" w:unhideWhenUsed="1"/>
+    <w:lsdException w:name="List Number 4" w:locked="1" w:semiHidden="1" w:unhideWhenUsed="1"/>
+    <w:lsdException w:name="List Number 5" w:locked="1" w:semiHidden="1" w:unhideWhenUsed="1"/>
+    <w:lsdException w:name="Title" w:uiPriority="0" w:qFormat="1"/>
+    <w:lsdException w:name="Closing" w:locked="1" w:semiHidden="1" w:unhideWhenUsed="1"/>
+    <w:lsdException w:name="Signature" w:locked="1" w:semiHidden="1" w:unhideWhenUsed="1"/>
+    <w:lsdException w:name="Default Paragraph Font" w:uiPriority="0"/>
+    <w:lsdException w:name="Body Text" w:locked="1" w:semiHidden="1" w:unhideWhenUsed="1"/>
+    <w:lsdException w:name="Body Text Indent" w:locked="1" w:semiHidden="1" w:unhideWhenUsed="1"/>
+    <w:lsdException w:name="List Continue" w:locked="1" w:semiHidden="1" w:unhideWhenUsed="1"/>
+    <w:lsdException w:name="List Continue 2" w:locked="1" w:semiHidden="1" w:unhideWhenUsed="1"/>
+    <w:lsdException w:name="List Continue 3" w:locked="1" w:semiHidden="1" w:unhideWhenUsed="1"/>
+    <w:lsdException w:name="List Continue 4" w:locked="1" w:semiHidden="1" w:unhideWhenUsed="1"/>
+    <w:lsdException w:name="List Continue 5" w:locked="1" w:semiHidden="1" w:unhideWhenUsed="1"/>
+    <w:lsdException w:name="Message Header" w:locked="1" w:semiHidden="1" w:unhideWhenUsed="1"/>
+    <w:lsdException w:name="Subtitle" w:uiPriority="0" w:qFormat="1"/>
+    <w:lsdException w:name="Salutation" w:locked="1" w:semiHidden="1" w:unhideWhenUsed="1"/>
+    <w:lsdException w:name="Date" w:locked="1" w:semiHidden="1" w:unhideWhenUsed="1"/>
+    <w:lsdException w:name="Body Text First Indent" w:locked="1" w:semiHidden="1" w:unhideWhenUsed="1"/>
+    <w:lsdException w:name="Body Text First Indent 2" w:locked="1" w:semiHidden="1" w:unhideWhenUsed="1"/>
+    <w:lsdException w:name="Note Heading" w:locked="1" w:semiHidden="1" w:unhideWhenUsed="1"/>
+    <w:lsdException w:name="Body Text 2" w:locked="1" w:semiHidden="1" w:unhideWhenUsed="1"/>
+    <w:lsdException w:name="Body Text 3" w:locked="1" w:semiHidden="1" w:unhideWhenUsed="1"/>
+    <w:lsdException w:name="Body Text Indent 2" w:locked="1" w:semiHidden="1" w:unhideWhenUsed="1"/>
+    <w:lsdException w:name="Body Text Indent 3" w:locked="1" w:semiHidden="1" w:unhideWhenUsed="1"/>
+    <w:lsdException w:name="Block Text" w:locked="1" w:semiHidden="1" w:unhideWhenUsed="1"/>
+    <w:lsdException w:name="Hyperlink" w:locked="1" w:semiHidden="1" w:unhideWhenUsed="1"/>
+    <w:lsdException w:name="FollowedHyperlink" w:locked="1" w:semiHidden="1" w:unhideWhenUsed="1"/>
+    <w:lsdException w:name="Strong" w:uiPriority="0" w:qFormat="1"/>
+    <w:lsdException w:name="Emphasis" w:uiPriority="0" w:qFormat="1"/>
+    <w:lsdException w:name="Document Map" w:locked="1" w:semiHidden="1" w:unhideWhenUsed="1"/>
+    <w:lsdException w:name="Plain Text" w:locked="1" w:semiHidden="1" w:unhideWhenUsed="1"/>
+    <w:lsdException w:name="E-mail Signature" w:locked="1" w:semiHidden="1" w:unhideWhenUsed="1"/>
+    <w:lsdException w:name="HTML Top of Form" w:locked="1" w:semiHidden="1" w:unhideWhenUsed="1"/>
+    <w:lsdException w:name="HTML Bottom of Form" w:locked="1" w:semiHidden="1" w:unhideWhenUsed="1"/>
+    <w:lsdException w:name="Normal (Web)" w:locked="1" w:semiHidden="1" w:unhideWhenUsed="1"/>
+    <w:lsdException w:name="HTML Acronym" w:locked="1" w:semiHidden="1" w:unhideWhenUsed="1"/>
+    <w:lsdException w:name="HTML Address" w:locked="1" w:semiHidden="1" w:unhideWhenUsed="1"/>
+    <w:lsdException w:name="HTML Cite" w:locked="1" w:semiHidden="1" w:unhideWhenUsed="1"/>
+    <w:lsdException w:name="HTML Code" w:locked="1" w:semiHidden="1" w:unhideWhenUsed="1"/>
+    <w:lsdException w:name="HTML Definition" w:locked="1" w:semiHidden="1" w:unhideWhenUsed="1"/>
+    <w:lsdException w:name="HTML Keyboard" w:locked="1" w:semiHidden="1" w:unhideWhenUsed="1"/>
+    <w:lsdException w:name="HTML Preformatted" w:locked="1" w:semiHidden="1" w:unhideWhenUsed="1"/>
+    <w:lsdException w:name="HTML Sample" w:locked="1" w:semiHidden="1" w:unhideWhenUsed="1"/>
+    <w:lsdException w:name="HTML Typewriter" w:locked="1" w:semiHidden="1" w:unhideWhenUsed="1"/>
+    <w:lsdException w:name="HTML Variable" w:locked="1" w:semiHidden="1" w:unhideWhenUsed="1"/>
+    <w:lsdException w:name="Normal Table" w:locked="1" w:semiHidden="1" w:unhideWhenUsed="1"/>
+    <w:lsdException w:name="annotation subject" w:locked="1" w:semiHidden="1" w:unhideWhenUsed="1"/>
+    <w:lsdException w:name="No List" w:locked="1" w:semiHidden="1" w:unhideWhenUsed="1"/>
+    <w:lsdException w:name="Outline List 1" w:locked="1" w:semiHidden="1" w:unhideWhenUsed="1"/>
+    <w:lsdException w:name="Outline List 2" w:locked="1" w:semiHidden="1" w:unhideWhenUsed="1"/>
+    <w:lsdException w:name="Outline List 3" w:locked="1" w:semiHidden="1" w:unhideWhenUsed="1"/>
+    <w:lsdException w:name="Table Simple 1" w:locked="1" w:semiHidden="1" w:unhideWhenUsed="1"/>
+    <w:lsdException w:name="Table Simple 2" w:locked="1" w:semiHidden="1" w:unhideWhenUsed="1"/>
+    <w:lsdException w:name="Table Simple 3" w:locked="1" w:semiHidden="1" w:unhideWhenUsed="1"/>
+    <w:lsdException w:name="Table Classic 1" w:locked="1" w:semiHidden="1" w:unhideWhenUsed="1"/>
+    <w:lsdException w:name="Table Classic 2" w:locked="1" w:semiHidden="1" w:unhideWhenUsed="1"/>
+    <w:lsdException w:name="Table Classic 3" w:locked="1" w:semiHidden="1" w:unhideWhenUsed="1"/>
+    <w:lsdException w:name="Table Classic 4" w:locked="1" w:semiHidden="1" w:unhideWhenUsed="1"/>
+    <w:lsdException w:name="Table Colorful 1" w:locked="1" w:semiHidden="1" w:unhideWhenUsed="1"/>
+    <w:lsdException w:name="Table Colorful 2" w:locked="1" w:semiHidden="1" w:unhideWhenUsed="1"/>
+    <w:lsdException w:name="Table Colorful 3" w:locked="1" w:semiHidden="1" w:unhideWhenUsed="1"/>
+    <w:lsdException w:name="Table Columns 1" w:locked="1" w:semiHidden="1" w:unhideWhenUsed="1"/>
+    <w:lsdException w:name="Table Columns 2" w:locked="1" w:semiHidden="1" w:unhideWhenUsed="1"/>
+    <w:lsdException w:name="Table Columns 3" w:locked="1" w:semiHidden="1" w:unhideWhenUsed="1"/>
+    <w:lsdException w:name="Table Columns 4" w:locked="1" w:semiHidden="1" w:unhideWhenUsed="1"/>
+    <w:lsdException w:name="Table Columns 5" w:locked="1" w:semiHidden="1" w:unhideWhenUsed="1"/>
+    <w:lsdException w:name="Table Grid 1" w:locked="1" w:semiHidden="1" w:unhideWhenUsed="1"/>
+    <w:lsdException w:name="Table Grid 2" w:locked="1" w:semiHidden="1" w:unhideWhenUsed="1"/>
+    <w:lsdException w:name="Table Grid 3" w:locked="1" w:semiHidden="1" w:unhideWhenUsed="1"/>
+    <w:lsdException w:name="Table Grid 4" w:locked="1" w:semiHidden="1" w:unhideWhenUsed="1"/>
+    <w:lsdException w:name="Table Grid 5" w:locked="1" w:semiHidden="1" w:unhideWhenUsed="1"/>
+    <w:lsdException w:name="Table Grid 6" w:locked="1" w:semiHidden="1" w:unhideWhenUsed="1"/>
+    <w:lsdException w:name="Table Grid 7" w:locked="1" w:semiHidden="1" w:unhideWhenUsed="1"/>
+    <w:lsdException w:name="Table Grid 8" w:locked="1" w:semiHidden="1" w:unhideWhenUsed="1"/>
+    <w:lsdException w:name="Table List 1" w:locked="1" w:semiHidden="1" w:unhideWhenUsed="1"/>
+    <w:lsdException w:name="Table List 2" w:locked="1" w:semiHidden="1" w:unhideWhenUsed="1"/>
+    <w:lsdException w:name="Table List 3" w:locked="1" w:semiHidden="1" w:unhideWhenUsed="1"/>
+    <w:lsdException w:name="Table List 4" w:locked="1" w:semiHidden="1" w:unhideWhenUsed="1"/>
+    <w:lsdException w:name="Table List 5" w:locked="1" w:semiHidden="1" w:unhideWhenUsed="1"/>
+    <w:lsdException w:name="Table List 6" w:locked="1" w:semiHidden="1" w:unhideWhenUsed="1"/>
+    <w:lsdException w:name="Table List 7" w:locked="1" w:semiHidden="1" w:unhideWhenUsed="1"/>
+    <w:lsdException w:name="Table List 8" w:locked="1" w:semiHidden="1" w:unhideWhenUsed="1"/>
+    <w:lsdException w:name="Table 3D effects 1" w:locked="1" w:semiHidden="1" w:unhideWhenUsed="1"/>
+    <w:lsdException w:name="Table 3D effects 2" w:locked="1" w:semiHidden="1" w:unhideWhenUsed="1"/>
+    <w:lsdException w:name="Table 3D effects 3" w:locked="1" w:semiHidden="1" w:unhideWhenUsed="1"/>
+    <w:lsdException w:name="Table Contemporary" w:locked="1" w:semiHidden="1" w:unhideWhenUsed="1"/>
+    <w:lsdException w:name="Table Elegant" w:locked="1" w:semiHidden="1" w:unhideWhenUsed="1"/>
+    <w:lsdException w:name="Table Professional" w:locked="1" w:semiHidden="1" w:unhideWhenUsed="1"/>
+    <w:lsdException w:name="Table Subtle 1" w:locked="1" w:semiHidden="1" w:unhideWhenUsed="1"/>
+    <w:lsdException w:name="Table Subtle 2" w:locked="1" w:semiHidden="1" w:unhideWhenUsed="1"/>
+    <w:lsdException w:name="Table Web 1" w:locked="1" w:semiHidden="1" w:unhideWhenUsed="1"/>
+    <w:lsdException w:name="Table Web 2" w:locked="1" w:semiHidden="1" w:unhideWhenUsed="1"/>
+    <w:lsdException w:name="Table Web 3" w:locked="1" w:semiHidden="1" w:unhideWhenUsed="1"/>
+    <w:lsdException w:name="Balloon Text" w:locked="1" w:semiHidden="1" w:unhideWhenUsed="1"/>
+    <w:lsdException w:name="Table Grid" w:uiPriority="0"/>
+    <w:lsdException w:name="Table Theme" w:locked="1" w:semiHidden="1" w:unhideWhenUsed="1"/>
+    <w:lsdException w:name="Placeholder Text" w:semiHidden="1"/>
+    <w:lsdException w:name="No Spacing" w:uiPriority="1" w:qFormat="1"/>
+    <w:lsdException w:name="Light Shading" w:uiPriority="60"/>
+    <w:lsdException w:name="Light List" w:uiPriority="61"/>
+    <w:lsdException w:name="Light Grid" w:uiPriority="62"/>
+    <w:lsdException w:name="Medium Shading 1" w:uiPriority="63"/>
+    <w:lsdException w:name="Medium Shading 2" w:uiPriority="64"/>
+    <w:lsdException w:name="Medium List 1" w:uiPriority="65"/>
+    <w:lsdException w:name="Medium List 2" w:uiPriority="66"/>
+    <w:lsdException w:name="Medium Grid 1" w:uiPriority="67"/>
+    <w:lsdException w:name="Medium Grid 2" w:uiPriority="68"/>
+    <w:lsdException w:name="Medium Grid 3" w:uiPriority="69"/>
+    <w:lsdException w:name="Dark List" w:uiPriority="70"/>
+    <w:lsdException w:name="Colorful Shading" w:uiPriority="71"/>
+    <w:lsdException w:name="Colorful List" w:uiPriority="72"/>
+    <w:lsdException w:name="Colorful Grid" w:uiPriority="73"/>
+    <w:lsdException w:name="Light Shading Accent 1" w:uiPriority="60"/>
+    <w:lsdException w:name="Light List Accent 1" w:uiPriority="61"/>
+    <w:lsdException w:name="Light Grid Accent 1" w:uiPriority="62"/>
+    <w:lsdException w:name="Medium Shading 1 Accent 1" w:uiPriority="63"/>
+    <w:lsdException w:name="Medium Shading 2 Accent 1" w:uiPriority="64"/>
+    <w:lsdException w:name="Medium List 1 Accent 1" w:uiPriority="65"/>
+    <w:lsdException w:name="Revision" w:semiHidden="1"/>
+    <w:lsdException w:name="List Paragraph" w:uiPriority="34" w:qFormat="1"/>
+    <w:lsdException w:name="Quote" w:uiPriority="29" w:qFormat="1"/>
+    <w:lsdException w:name="Intense Quote" w:uiPriority="30" w:qFormat="1"/>
+    <w:lsdException w:name="Medium List 2 Accent 1" w:uiPriority="66"/>
+    <w:lsdException w:name="Medium Grid 1 Accent 1" w:uiPriority="67"/>
+    <w:lsdException w:name="Medium Grid 2 Accent 1" w:uiPriority="68"/>
+    <w:lsdException w:name="Medium Grid 3 Accent 1" w:uiPriority="69"/>
+    <w:lsdException w:name="Dark List Accent 1" w:uiPriority="70"/>
+    <w:lsdException w:name="Colorful Shading Accent 1" w:uiPriority="71"/>
+    <w:lsdException w:name="Colorful List Accent 1" w:uiPriority="72"/>
+    <w:lsdException w:name="Colorful Grid Accent 1" w:uiPriority="73"/>
+    <w:lsdException w:name="Light Shading Accent 2" w:uiPriority="60"/>
+    <w:lsdException w:name="Light List Accent 2" w:uiPriority="61"/>
+    <w:lsdException w:name="Light Grid Accent 2" w:uiPriority="62"/>
+    <w:lsdException w:name="Medium Shading 1 Accent 2" w:uiPriority="63"/>
+    <w:lsdException w:name="Medium Shading 2 Accent 2" w:uiPriority="64"/>
+    <w:lsdException w:name="Medium List 1 Accent 2" w:uiPriority="65"/>
+    <w:lsdException w:name="Medium List 2 Accent 2" w:uiPriority="66"/>
+    <w:lsdException w:name="Medium Grid 1 Accent 2" w:uiPriority="67"/>
+    <w:lsdException w:name="Medium Grid 2 Accent 2" w:uiPriority="68"/>
+    <w:lsdException w:name="Medium Grid 3 Accent 2" w:uiPriority="69"/>
+    <w:lsdException w:name="Dark List Accent 2" w:uiPriority="70"/>
+    <w:lsdException w:name="Colorful Shading Accent 2" w:uiPriority="71"/>
+    <w:lsdException w:name="Colorful List Accent 2" w:uiPriority="72"/>
+    <w:lsdException w:name="Colorful Grid Accent 2" w:uiPriority="73"/>
+    <w:lsdException w:name="Light Shading Accent 3" w:uiPriority="60"/>
+    <w:lsdException w:name="Light List Accent 3" w:uiPriority="61"/>
+    <w:lsdException w:name="Light Grid Accent 3" w:uiPriority="62"/>
+    <w:lsdException w:name="Medium Shading 1 Accent 3" w:uiPriority="63"/>
+    <w:lsdException w:name="Medium Shading 2 Accent 3" w:uiPriority="64"/>
+    <w:lsdException w:name="Medium List 1 Accent 3" w:uiPriority="65"/>
+    <w:lsdException w:name="Medium List 2 Accent 3" w:uiPriority="66"/>
+    <w:lsdException w:name="Medium Grid 1 Accent 3" w:uiPriority="67"/>
+    <w:lsdException w:name="Medium Grid 2 Accent 3" w:uiPriority="68"/>
+    <w:lsdException w:name="Medium Grid 3 Accent 3" w:uiPriority="69"/>
+    <w:lsdException w:name="Dark List Accent 3" w:uiPriority="70"/>
+    <w:lsdException w:name="Colorful Shading Accent 3" w:uiPriority="71"/>
+    <w:lsdException w:name="Colorful List Accent 3" w:uiPriority="72"/>
+    <w:lsdException w:name="Colorful Grid Accent 3" w:uiPriority="73"/>
+    <w:lsdException w:name="Light Shading Accent 4" w:uiPriority="60"/>
+    <w:lsdException w:name="Light List Accent 4" w:uiPriority="61"/>
+    <w:lsdException w:name="Light Grid Accent 4" w:uiPriority="62"/>
+    <w:lsdException w:name="Medium Shading 1 Accent 4" w:uiPriority="63"/>
+    <w:lsdException w:name="Medium Shading 2 Accent 4" w:uiPriority="64"/>
+    <w:lsdException w:name="Medium List 1 Accent 4" w:uiPriority="65"/>
+    <w:lsdException w:name="Medium List 2 Accent 4" w:uiPriority="66"/>
+    <w:lsdException w:name="Medium Grid 1 Accent 4" w:uiPriority="67"/>
+    <w:lsdException w:name="Medium Grid 2 Accent 4" w:uiPriority="68"/>
+    <w:lsdException w:name="Medium Grid 3 Accent 4" w:uiPriority="69"/>
+    <w:lsdException w:name="Dark List Accent 4" w:uiPriority="70"/>
+    <w:lsdException w:name="Colorful Shading Accent 4" w:uiPriority="71"/>
+    <w:lsdException w:name="Colorful List Accent 4" w:uiPriority="72"/>
+    <w:lsdException w:name="Colorful Grid Accent 4" w:uiPriority="73"/>
+    <w:lsdException w:name="Light Shading Accent 5" w:uiPriority="60"/>
+    <w:lsdException w:name="Light List Accent 5" w:uiPriority="61"/>
+    <w:lsdException w:name="Light Grid Accent 5" w:uiPriority="62"/>
+    <w:lsdException w:name="Medium Shading 1 Accent 5" w:uiPriority="63"/>
+    <w:lsdException w:name="Medium Shading 2 Accent 5" w:uiPriority="64"/>
+    <w:lsdException w:name="Medium List 1 Accent 5" w:uiPriority="65"/>
+    <w:lsdException w:name="Medium List 2 Accent 5" w:uiPriority="66"/>
+    <w:lsdException w:name="Medium Grid 1 Accent 5" w:uiPriority="67"/>
+    <w:lsdException w:name="Medium Grid 2 Accent 5" w:uiPriority="68"/>
+    <w:lsdException w:name="Medium Grid 3 Accent 5" w:uiPriority="69"/>
+    <w:lsdException w:name="Dark List Accent 5" w:uiPriority="70"/>
+    <w:lsdException w:name="Colorful Shading Accent 5" w:uiPriority="71"/>
+    <w:lsdException w:name="Colorful List Accent 5" w:uiPriority="72"/>
+    <w:lsdException w:name="Colorful Grid Accent 5" w:uiPriority="73"/>
+    <w:lsdException w:name="Light Shading Accent 6" w:uiPriority="60"/>
+    <w:lsdException w:name="Light List Accent 6" w:uiPriority="61"/>
+    <w:lsdException w:name="Light Grid Accent 6" w:uiPriority="62"/>
+    <w:lsdException w:name="Medium Shading 1 Accent 6" w:uiPriority="63"/>
+    <w:lsdException w:name="Medium Shading 2 Accent 6" w:uiPriority="64"/>
+    <w:lsdException w:name="Medium List 1 Accent 6" w:uiPriority="65"/>
+    <w:lsdException w:name="Medium List 2 Accent 6" w:uiPriority="66"/>
+    <w:lsdException w:name="Medium Grid 1 Accent 6" w:uiPriority="67"/>
+    <w:lsdException w:name="Medium Grid 2 Accent 6" w:uiPriority="68"/>
+    <w:lsdException w:name="Medium Grid 3 Accent 6" w:uiPriority="69"/>
+    <w:lsdException w:name="Dark List Accent 6" w:uiPriority="70"/>
+    <w:lsdException w:name="Colorful Shading Accent 6" w:uiPriority="71"/>
+    <w:lsdException w:name="Colorful List Accent 6" w:uiPriority="72"/>
+    <w:lsdException w:name="Colorful Grid Accent 6" w:uiPriority="73"/>
+    <w:lsdException w:name="Subtle Emphasis" w:uiPriority="19" w:qFormat="1"/>
+    <w:lsdException w:name="Intense Emphasis" w:uiPriority="21" w:qFormat="1"/>
+    <w:lsdException w:name="Subtle Reference" w:uiPriority="31" w:qFormat="1"/>
+    <w:lsdException w:name="Intense Reference" w:uiPriority="32" w:qFormat="1"/>
+    <w:lsdException w:name="Book Title" w:uiPriority="33" w:qFormat="1"/>
+    <w:lsdException w:name="Bibliography" w:semiHidden="1" w:uiPriority="37" w:unhideWhenUsed="1"/>
+    <w:lsdException w:name="TOC Heading" w:uiPriority="39" w:qFormat="1"/>
   </w:latentStyles>
   <w:style w:type="paragraph" w:default="1" w:styleId="Normal">
     <w:name w:val="Normal"/>

</xml_diff>